<commit_message>
Added valuación bonos cupón cero
</commit_message>
<xml_diff>
--- a/formulas-finanzas.docx
+++ b/formulas-finanzas.docx
@@ -2788,21 +2788,6 @@
     </w:p>
     <w:p>
       <w:pPr>
-        <w:ind w:left="1440"/>
-        <w:rPr>
-          <w:lang w:val="es-ES_tradnl"/>
-        </w:rPr>
-      </w:pPr>
-    </w:p>
-    <w:p>
-      <w:pPr>
-        <w:rPr>
-          <w:lang w:val="es-ES_tradnl"/>
-        </w:rPr>
-      </w:pPr>
-    </w:p>
-    <w:p>
-      <w:pPr>
         <w:pStyle w:val="Subtitle"/>
         <w:rPr>
           <w:b/>
@@ -3299,7 +3284,6 @@
           <w:bCs/>
           <w:lang w:val="es-ES_tradnl"/>
         </w:rPr>
-        <w:lastRenderedPageBreak/>
         <w:t>Costo de la deuda</w:t>
       </w:r>
     </w:p>
@@ -4271,32 +4255,32 @@
         <w:rPr>
           <w:lang w:val="es-ES_tradnl"/>
         </w:rPr>
-        <w:t xml:space="preserve">, además </w:t>
+        <w:t xml:space="preserve">, además del pago de un porcentaje del precio </w:t>
+      </w:r>
+      <w:r>
+        <w:rPr>
+          <w:lang w:val="es-ES_tradnl"/>
+        </w:rPr>
+        <w:t xml:space="preserve">de la acción o dividendo </w:t>
+      </w:r>
+      <w:r>
+        <w:rPr>
+          <w:lang w:val="es-ES_tradnl"/>
+        </w:rPr>
+        <w:t>al accionista</w:t>
+      </w:r>
+      <w:r>
+        <w:rPr>
+          <w:lang w:val="es-ES_tradnl"/>
+        </w:rPr>
+        <w:t xml:space="preserve">, lo </w:t>
       </w:r>
       <w:r>
         <w:rPr>
           <w:lang w:val="es-ES_tradnl"/>
         </w:rPr>
         <w:lastRenderedPageBreak/>
-        <w:t xml:space="preserve">del pago de un porcentaje del precio </w:t>
-      </w:r>
-      <w:r>
-        <w:rPr>
-          <w:lang w:val="es-ES_tradnl"/>
-        </w:rPr>
-        <w:t xml:space="preserve">de la acción o dividendo </w:t>
-      </w:r>
-      <w:r>
-        <w:rPr>
-          <w:lang w:val="es-ES_tradnl"/>
-        </w:rPr>
-        <w:t>al accionista</w:t>
-      </w:r>
-      <w:r>
-        <w:rPr>
-          <w:lang w:val="es-ES_tradnl"/>
-        </w:rPr>
-        <w:t xml:space="preserve">, lo que hace particular este tipo de fuente de financiamiento es que no requiere que se tenga un </w:t>
+        <w:t xml:space="preserve">que hace particular este tipo de fuente de financiamiento es que no requiere que se tenga un </w:t>
       </w:r>
       <w:r>
         <w:rPr>
@@ -5084,6 +5068,7 @@
           <w:bCs/>
           <w:lang w:val="es-ES_tradnl"/>
         </w:rPr>
+        <w:lastRenderedPageBreak/>
         <w:t>Método de flujos de efectivo descontados para utilidades retenidas (FED o DCF)</w:t>
       </w:r>
     </w:p>
@@ -5823,14 +5808,7 @@
               <w:rFonts w:ascii="Cambria Math" w:hAnsi="Cambria Math"/>
               <w:lang w:val="es-ES_tradnl"/>
             </w:rPr>
-            <m:t>+</m:t>
-          </m:r>
-          <m:r>
-            <w:rPr>
-              <w:rFonts w:ascii="Cambria Math" w:hAnsi="Cambria Math"/>
-              <w:lang w:val="es-ES_tradnl"/>
-            </w:rPr>
-            <m:t>0.04=13.3%</m:t>
+            <m:t>+0.04=13.3%</m:t>
           </m:r>
         </m:oMath>
       </m:oMathPara>
@@ -5873,6 +5851,9 @@
     <w:p>
       <w:pPr>
         <w:ind w:left="1440"/>
+        <w:rPr>
+          <w:lang w:val="es-ES_tradnl"/>
+        </w:rPr>
       </w:pPr>
     </w:p>
     <w:p>
@@ -6013,21 +5994,7 @@
               <w:rFonts w:ascii="Cambria Math" w:hAnsi="Cambria Math"/>
               <w:lang w:val="es-ES_tradnl"/>
             </w:rPr>
-            <m:t>=</m:t>
-          </m:r>
-          <m:r>
-            <w:rPr>
-              <w:rFonts w:ascii="Cambria Math" w:hAnsi="Cambria Math"/>
-              <w:lang w:val="es-ES_tradnl"/>
-            </w:rPr>
-            <m:t>$</m:t>
-          </m:r>
-          <m:r>
-            <w:rPr>
-              <w:rFonts w:ascii="Cambria Math" w:hAnsi="Cambria Math"/>
-              <w:lang w:val="es-ES_tradnl"/>
-            </w:rPr>
-            <m:t>1.40</m:t>
+            <m:t>=$1.40</m:t>
           </m:r>
         </m:oMath>
       </m:oMathPara>
@@ -6204,19 +6171,7 @@
             <w:rPr>
               <w:rFonts w:ascii="Cambria Math" w:hAnsi="Cambria Math"/>
             </w:rPr>
-            <m:t>=</m:t>
-          </m:r>
-          <m:r>
-            <w:rPr>
-              <w:rFonts w:ascii="Cambria Math" w:hAnsi="Cambria Math"/>
-            </w:rPr>
-            <m:t>1.</m:t>
-          </m:r>
-          <m:r>
-            <w:rPr>
-              <w:rFonts w:ascii="Cambria Math" w:hAnsi="Cambria Math"/>
-            </w:rPr>
-            <m:t>35</m:t>
+            <m:t>=1.35</m:t>
           </m:r>
           <m:d>
             <m:dPr>
@@ -6241,13 +6196,7 @@
                     <w:rPr>
                       <w:rFonts w:ascii="Cambria Math" w:hAnsi="Cambria Math"/>
                     </w:rPr>
-                    <m:t>1+</m:t>
-                  </m:r>
-                  <m:r>
-                    <w:rPr>
-                      <w:rFonts w:ascii="Cambria Math" w:hAnsi="Cambria Math"/>
-                    </w:rPr>
-                    <m:t>0.04</m:t>
+                    <m:t>1+0.04</m:t>
                   </m:r>
                   <m:ctrlPr>
                     <w:rPr>
@@ -6261,19 +6210,7 @@
                     <w:rPr>
                       <w:rFonts w:ascii="Cambria Math" w:hAnsi="Cambria Math"/>
                     </w:rPr>
-                    <m:t>0.13</m:t>
-                  </m:r>
-                  <m:r>
-                    <w:rPr>
-                      <w:rFonts w:ascii="Cambria Math" w:hAnsi="Cambria Math"/>
-                    </w:rPr>
-                    <m:t>-</m:t>
-                  </m:r>
-                  <m:r>
-                    <w:rPr>
-                      <w:rFonts w:ascii="Cambria Math" w:hAnsi="Cambria Math"/>
-                    </w:rPr>
-                    <m:t>0.04</m:t>
+                    <m:t>0.13-0.04</m:t>
                   </m:r>
                   <m:ctrlPr>
                     <w:rPr>
@@ -6289,13 +6226,7 @@
             <w:rPr>
               <w:rFonts w:ascii="Cambria Math" w:hAnsi="Cambria Math"/>
             </w:rPr>
-            <m:t>=$</m:t>
-          </m:r>
-          <m:r>
-            <w:rPr>
-              <w:rFonts w:ascii="Cambria Math" w:hAnsi="Cambria Math"/>
-            </w:rPr>
-            <m:t>15.6</m:t>
+            <m:t>=$15.6</m:t>
           </m:r>
         </m:oMath>
       </m:oMathPara>
@@ -6358,7 +6289,13 @@
           <w:lang w:val="es-ES_tradnl"/>
         </w:rPr>
         <w:lastRenderedPageBreak/>
-        <w:t>Flujo de efectivo libre, flujo de caja libre del proyecto (PFCF), flujo de caja libre de la empresa (EFCF), costo de oportunidad, gradiente geométrico.</w:t>
+        <w:t>Flujo de efectivo libre, flujo de caja libre del proyecto (PFCF), flujo de caja libre de la empresa (EFCF), costo de oportunidad, gradiente geométrico</w:t>
+      </w:r>
+      <w:r>
+        <w:rPr>
+          <w:lang w:val="es-ES_tradnl"/>
+        </w:rPr>
+        <w:t>, composición del capital social.</w:t>
       </w:r>
     </w:p>
     <w:p>
@@ -6589,7 +6526,6 @@
     <w:p>
       <w:pPr>
         <w:rPr>
-          <w:rFonts w:eastAsiaTheme="minorEastAsia"/>
           <w:lang w:val="es-ES_tradnl"/>
         </w:rPr>
       </w:pPr>
@@ -6603,6 +6539,258 @@
     </w:p>
     <w:p>
       <w:pPr>
+        <w:rPr>
+          <w:rFonts w:eastAsiaTheme="minorEastAsia"/>
+          <w:lang w:val="es-ES_tradnl"/>
+        </w:rPr>
+      </w:pPr>
+      <w:r>
+        <w:rPr>
+          <w:lang w:val="es-ES_tradnl"/>
+        </w:rPr>
+        <w:tab/>
+      </w:r>
+      <w:r>
+        <w:rPr>
+          <w:lang w:val="es-ES_tradnl"/>
+        </w:rPr>
+        <w:tab/>
+      </w:r>
+      <m:oMath>
+        <m:sSub>
+          <m:sSubPr>
+            <m:ctrlPr>
+              <w:rPr>
+                <w:rFonts w:ascii="Cambria Math" w:hAnsi="Cambria Math"/>
+                <w:i/>
+                <w:lang w:val="es-ES_tradnl"/>
+              </w:rPr>
+            </m:ctrlPr>
+          </m:sSubPr>
+          <m:e>
+            <m:r>
+              <w:rPr>
+                <w:rFonts w:ascii="Cambria Math" w:hAnsi="Cambria Math"/>
+                <w:lang w:val="es-ES_tradnl"/>
+              </w:rPr>
+              <m:t>r</m:t>
+            </m:r>
+          </m:e>
+          <m:sub>
+            <m:r>
+              <w:rPr>
+                <w:rFonts w:ascii="Cambria Math" w:hAnsi="Cambria Math"/>
+                <w:lang w:val="es-ES_tradnl"/>
+              </w:rPr>
+              <m:t>e</m:t>
+            </m:r>
+          </m:sub>
+        </m:sSub>
+      </m:oMath>
+      <w:r>
+        <w:rPr>
+          <w:rFonts w:eastAsiaTheme="minorEastAsia"/>
+          <w:lang w:val="es-ES_tradnl"/>
+        </w:rPr>
+        <w:t xml:space="preserve"> = costo de </w:t>
+      </w:r>
+      <w:r>
+        <w:rPr>
+          <w:rFonts w:eastAsiaTheme="minorEastAsia"/>
+          <w:lang w:val="es-ES_tradnl"/>
+        </w:rPr>
+        <w:t xml:space="preserve">emisión de </w:t>
+      </w:r>
+      <w:r>
+        <w:rPr>
+          <w:rFonts w:eastAsiaTheme="minorEastAsia"/>
+          <w:lang w:val="es-ES_tradnl"/>
+        </w:rPr>
+        <w:t>acciones com</w:t>
+      </w:r>
+      <w:r>
+        <w:rPr>
+          <w:rFonts w:eastAsiaTheme="minorEastAsia"/>
+          <w:lang w:val="es-ES_tradnl"/>
+        </w:rPr>
+        <w:t>unes.</w:t>
+      </w:r>
+    </w:p>
+    <w:p>
+      <w:pPr>
+        <w:ind w:left="1440"/>
+        <w:rPr>
+          <w:rFonts w:eastAsiaTheme="minorEastAsia"/>
+          <w:lang w:val="es-ES_tradnl"/>
+        </w:rPr>
+      </w:pPr>
+      <m:oMath>
+        <m:sSub>
+          <m:sSubPr>
+            <m:ctrlPr>
+              <w:rPr>
+                <w:rFonts w:ascii="Cambria Math" w:hAnsi="Cambria Math"/>
+                <w:i/>
+                <w:lang w:val="es-ES_tradnl"/>
+              </w:rPr>
+            </m:ctrlPr>
+          </m:sSubPr>
+          <m:e>
+            <m:r>
+              <w:rPr>
+                <w:rFonts w:ascii="Cambria Math" w:hAnsi="Cambria Math"/>
+                <w:lang w:val="es-ES_tradnl"/>
+              </w:rPr>
+              <m:t>D</m:t>
+            </m:r>
+            <m:ctrlPr>
+              <w:rPr>
+                <w:rFonts w:ascii="Cambria Math" w:hAnsi="Cambria Math"/>
+                <w:lang w:val="es-ES_tradnl"/>
+              </w:rPr>
+            </m:ctrlPr>
+          </m:e>
+          <m:sub>
+            <m:r>
+              <w:rPr>
+                <w:rFonts w:ascii="Cambria Math" w:hAnsi="Cambria Math"/>
+                <w:lang w:val="es-ES_tradnl"/>
+              </w:rPr>
+              <m:t>1</m:t>
+            </m:r>
+          </m:sub>
+        </m:sSub>
+      </m:oMath>
+      <w:r>
+        <w:rPr>
+          <w:rFonts w:eastAsiaTheme="minorEastAsia"/>
+          <w:lang w:val="es-ES_tradnl"/>
+        </w:rPr>
+        <w:t xml:space="preserve"> = </w:t>
+      </w:r>
+      <w:r>
+        <w:rPr>
+          <w:rFonts w:eastAsiaTheme="minorEastAsia"/>
+          <w:lang w:val="es-ES_tradnl"/>
+        </w:rPr>
+        <w:t>Dividendos esperado a pagar en un año a los accionistas comunes.</w:t>
+      </w:r>
+    </w:p>
+    <w:p>
+      <w:pPr>
+        <w:ind w:left="1440"/>
+        <w:rPr>
+          <w:rFonts w:eastAsiaTheme="minorEastAsia"/>
+          <w:lang w:val="es-ES_tradnl"/>
+        </w:rPr>
+      </w:pPr>
+      <m:oMath>
+        <m:sSub>
+          <m:sSubPr>
+            <m:ctrlPr>
+              <w:rPr>
+                <w:rFonts w:ascii="Cambria Math" w:hAnsi="Cambria Math"/>
+                <w:i/>
+                <w:lang w:val="es-ES_tradnl"/>
+              </w:rPr>
+            </m:ctrlPr>
+          </m:sSubPr>
+          <m:e>
+            <m:r>
+              <w:rPr>
+                <w:rFonts w:ascii="Cambria Math" w:hAnsi="Cambria Math"/>
+                <w:lang w:val="es-ES_tradnl"/>
+              </w:rPr>
+              <m:t>P</m:t>
+            </m:r>
+          </m:e>
+          <m:sub>
+            <m:r>
+              <w:rPr>
+                <w:rFonts w:ascii="Cambria Math" w:hAnsi="Cambria Math"/>
+                <w:lang w:val="es-ES_tradnl"/>
+              </w:rPr>
+              <m:t>0</m:t>
+            </m:r>
+          </m:sub>
+        </m:sSub>
+      </m:oMath>
+      <w:r>
+        <w:rPr>
+          <w:rFonts w:eastAsiaTheme="minorEastAsia"/>
+          <w:lang w:val="es-ES_tradnl"/>
+        </w:rPr>
+        <w:t xml:space="preserve"> = </w:t>
+      </w:r>
+      <w:r>
+        <w:rPr>
+          <w:rFonts w:eastAsiaTheme="minorEastAsia"/>
+          <w:lang w:val="es-ES_tradnl"/>
+        </w:rPr>
+        <w:t>precio de mercado de las acciones comunes.</w:t>
+      </w:r>
+    </w:p>
+    <w:p>
+      <w:pPr>
+        <w:ind w:left="1440"/>
+        <w:rPr>
+          <w:rFonts w:eastAsiaTheme="minorEastAsia"/>
+          <w:iCs/>
+          <w:lang w:val="es-ES_tradnl"/>
+        </w:rPr>
+      </w:pPr>
+      <m:oMath>
+        <m:r>
+          <w:rPr>
+            <w:rFonts w:ascii="Cambria Math" w:hAnsi="Cambria Math"/>
+            <w:lang w:val="es-ES_tradnl"/>
+          </w:rPr>
+          <m:t>F</m:t>
+        </m:r>
+      </m:oMath>
+      <w:r>
+        <w:rPr>
+          <w:rFonts w:eastAsiaTheme="minorEastAsia"/>
+          <w:iCs/>
+          <w:lang w:val="es-ES_tradnl"/>
+        </w:rPr>
+        <w:t xml:space="preserve"> = costos de flotación.</w:t>
+      </w:r>
+    </w:p>
+    <w:p>
+      <w:pPr>
+        <w:ind w:left="1440"/>
+        <w:rPr>
+          <w:rFonts w:eastAsiaTheme="minorEastAsia"/>
+          <w:lang w:val="es-ES_tradnl"/>
+        </w:rPr>
+      </w:pPr>
+      <m:oMath>
+        <m:r>
+          <w:rPr>
+            <w:rFonts w:ascii="Cambria Math" w:hAnsi="Cambria Math"/>
+            <w:lang w:val="es-ES_tradnl"/>
+          </w:rPr>
+          <m:t>g</m:t>
+        </m:r>
+      </m:oMath>
+      <w:r>
+        <w:rPr>
+          <w:rFonts w:eastAsiaTheme="minorEastAsia"/>
+          <w:lang w:val="es-ES_tradnl"/>
+        </w:rPr>
+        <w:t xml:space="preserve"> = </w:t>
+      </w:r>
+      <w:r>
+        <w:rPr>
+          <w:rFonts w:eastAsiaTheme="minorEastAsia"/>
+          <w:lang w:val="es-ES_tradnl"/>
+        </w:rPr>
+        <w:t>tasa de crecimiento.</w:t>
+      </w:r>
+    </w:p>
+    <w:p>
+      <w:pPr>
         <w:ind w:left="720"/>
         <w:rPr>
           <w:lang w:val="es-ES_tradnl"/>
@@ -6617,6 +6805,92 @@
     </w:p>
     <w:p>
       <w:pPr>
+        <w:ind w:left="1440"/>
+        <w:rPr>
+          <w:lang w:val="es-ES_tradnl"/>
+        </w:rPr>
+      </w:pPr>
+      <w:r>
+        <w:rPr>
+          <w:lang w:val="es-ES_tradnl"/>
+        </w:rPr>
+        <w:t>Cuando las empresas necesitan recursos para financiar su operación u otros propósitos de inversión</w:t>
+      </w:r>
+      <w:r>
+        <w:rPr>
+          <w:lang w:val="es-ES_tradnl"/>
+        </w:rPr>
+        <w:t xml:space="preserve">, </w:t>
+      </w:r>
+      <w:r>
+        <w:rPr>
+          <w:lang w:val="es-ES_tradnl"/>
+        </w:rPr>
+        <w:t>pago de financiamientos anteriores</w:t>
+      </w:r>
+      <w:r>
+        <w:rPr>
+          <w:lang w:val="es-ES_tradnl"/>
+        </w:rPr>
+        <w:t xml:space="preserve"> e incluso financiamiento para un proyecto de inversión</w:t>
+      </w:r>
+      <w:r>
+        <w:rPr>
+          <w:lang w:val="es-ES_tradnl"/>
+        </w:rPr>
+        <w:t>, suelen emitir documentos que a cambio dan el derecho al tenedor de recibir parte de las utilidades que se gener</w:t>
+      </w:r>
+      <w:r>
+        <w:rPr>
+          <w:lang w:val="es-ES_tradnl"/>
+        </w:rPr>
+        <w:t>e de esta inversión</w:t>
+      </w:r>
+      <w:r>
+        <w:rPr>
+          <w:lang w:val="es-ES_tradnl"/>
+        </w:rPr>
+        <w:t>, además de poder tomar decisiones sobre la alta administración y el funcionamiento de la empresa en general, para que las acciones lleguen al público inversionista se deberán pagar costos relacionados con el intermediario</w:t>
+      </w:r>
+      <w:r>
+        <w:rPr>
+          <w:lang w:val="es-ES_tradnl"/>
+        </w:rPr>
+        <w:t xml:space="preserve">, comisiones e incluso las variaciones del tipo de cambio </w:t>
+      </w:r>
+      <w:r>
+        <w:rPr>
+          <w:lang w:val="es-ES_tradnl"/>
+        </w:rPr>
+        <w:t xml:space="preserve">para que </w:t>
+      </w:r>
+      <w:r>
+        <w:rPr>
+          <w:lang w:val="es-ES_tradnl"/>
+        </w:rPr>
+        <w:t>se</w:t>
+      </w:r>
+      <w:r>
+        <w:rPr>
+          <w:lang w:val="es-ES_tradnl"/>
+        </w:rPr>
+        <w:t xml:space="preserve"> ponga</w:t>
+      </w:r>
+      <w:r>
+        <w:rPr>
+          <w:lang w:val="es-ES_tradnl"/>
+        </w:rPr>
+        <w:t xml:space="preserve">n </w:t>
+      </w:r>
+      <w:r>
+        <w:rPr>
+          <w:lang w:val="es-ES_tradnl"/>
+        </w:rPr>
+        <w:t>en circulación.</w:t>
+      </w:r>
+    </w:p>
+    <w:p>
+      <w:pPr>
         <w:ind w:left="720"/>
         <w:rPr>
           <w:lang w:val="es-ES_tradnl"/>
@@ -6631,6 +6905,334 @@
     </w:p>
     <w:p>
       <w:pPr>
+        <w:ind w:left="1440"/>
+        <w:rPr>
+          <w:lang w:val="es-ES_tradnl"/>
+        </w:rPr>
+      </w:pPr>
+      <w:r>
+        <w:rPr>
+          <w:lang w:val="es-ES_tradnl"/>
+        </w:rPr>
+        <w:t>Una empresa tiene la necesidad de recursos provenientes de la emisión de acciones comunes</w:t>
+      </w:r>
+      <w:r>
+        <w:rPr>
+          <w:lang w:val="es-ES_tradnl"/>
+        </w:rPr>
+        <w:t xml:space="preserve"> por medio de una OPI</w:t>
+      </w:r>
+      <w:r>
+        <w:rPr>
+          <w:lang w:val="es-ES_tradnl"/>
+        </w:rPr>
+        <w:t xml:space="preserve"> debido a que las tasas de interés y los costos para el resto de sus fuentes de financiamiento existentes son de 16% en caso de incurrir en ellas, por lo que se trata de ahorrar costos emitiendo acciones, si el dividendo esperado es de </w:t>
+      </w:r>
+      <w:r>
+        <w:rPr>
+          <w:lang w:val="es-ES_tradnl"/>
+        </w:rPr>
+        <w:t>15</w:t>
+      </w:r>
+      <w:r>
+        <w:rPr>
+          <w:lang w:val="es-ES_tradnl"/>
+        </w:rPr>
+        <w:t xml:space="preserve"> pesos</w:t>
+      </w:r>
+      <w:r>
+        <w:rPr>
+          <w:lang w:val="es-ES_tradnl"/>
+        </w:rPr>
+        <w:t xml:space="preserve">, se espera un crecimiento de las utilidades del </w:t>
+      </w:r>
+      <w:r>
+        <w:rPr>
+          <w:lang w:val="es-ES_tradnl"/>
+        </w:rPr>
+        <w:t>6</w:t>
+      </w:r>
+      <w:r>
+        <w:rPr>
+          <w:lang w:val="es-ES_tradnl"/>
+        </w:rPr>
+        <w:t>%</w:t>
+      </w:r>
+      <w:r>
+        <w:rPr>
+          <w:lang w:val="es-ES_tradnl"/>
+        </w:rPr>
+        <w:t>, el precio de mercado es de $1</w:t>
+      </w:r>
+      <w:r>
+        <w:rPr>
+          <w:lang w:val="es-ES_tradnl"/>
+        </w:rPr>
+        <w:t>70</w:t>
+      </w:r>
+      <w:r>
+        <w:rPr>
+          <w:lang w:val="es-ES_tradnl"/>
+        </w:rPr>
+        <w:t xml:space="preserve">, </w:t>
+      </w:r>
+      <w:r>
+        <w:rPr>
+          <w:lang w:val="es-ES_tradnl"/>
+        </w:rPr>
+        <w:t>en total los costos de flotación son 1</w:t>
+      </w:r>
+      <w:r>
+        <w:rPr>
+          <w:lang w:val="es-ES_tradnl"/>
+        </w:rPr>
+        <w:t>0</w:t>
+      </w:r>
+      <w:r>
+        <w:rPr>
+          <w:lang w:val="es-ES_tradnl"/>
+        </w:rPr>
+        <w:t>% del precio de mercado</w:t>
+      </w:r>
+      <w:r>
+        <w:rPr>
+          <w:lang w:val="es-ES_tradnl"/>
+        </w:rPr>
+        <w:t xml:space="preserve"> y la tasa libre de riesgo es de 11.5%</w:t>
+      </w:r>
+      <w:r>
+        <w:rPr>
+          <w:lang w:val="es-ES_tradnl"/>
+        </w:rPr>
+        <w:t xml:space="preserve">. ¿Cuál es el costo de la emisión de acciones comunes? Y ¿es realmente más barata esta fuente de financiamiento que el costo marginal de capital? </w:t>
+      </w:r>
+      <w:r>
+        <w:rPr>
+          <w:lang w:val="es-ES_tradnl"/>
+        </w:rPr>
+        <w:t>si no es así ¿</w:t>
+      </w:r>
+      <w:r>
+        <w:rPr>
+          <w:lang w:val="es-ES_tradnl"/>
+        </w:rPr>
+        <w:t>deberían despedir al CFO?</w:t>
+      </w:r>
+    </w:p>
+    <w:p>
+      <w:pPr>
+        <w:ind w:left="1440"/>
+        <w:rPr>
+          <w:lang w:val="es-ES_tradnl"/>
+        </w:rPr>
+      </w:pPr>
+    </w:p>
+    <w:p>
+      <w:pPr>
+        <w:ind w:left="1440"/>
+        <w:rPr>
+          <w:lang w:val="es-ES_tradnl"/>
+        </w:rPr>
+      </w:pPr>
+      <m:oMathPara>
+        <m:oMath>
+          <m:sSub>
+            <m:sSubPr>
+              <m:ctrlPr>
+                <w:rPr>
+                  <w:rFonts w:ascii="Cambria Math" w:hAnsi="Cambria Math"/>
+                  <w:i/>
+                  <w:lang w:val="es-ES_tradnl"/>
+                </w:rPr>
+              </m:ctrlPr>
+            </m:sSubPr>
+            <m:e>
+              <m:r>
+                <w:rPr>
+                  <w:rFonts w:ascii="Cambria Math" w:hAnsi="Cambria Math"/>
+                  <w:lang w:val="es-ES_tradnl"/>
+                </w:rPr>
+                <m:t>r</m:t>
+              </m:r>
+            </m:e>
+            <m:sub>
+              <m:r>
+                <w:rPr>
+                  <w:rFonts w:ascii="Cambria Math" w:hAnsi="Cambria Math"/>
+                  <w:lang w:val="es-ES_tradnl"/>
+                </w:rPr>
+                <m:t>e</m:t>
+              </m:r>
+            </m:sub>
+          </m:sSub>
+          <m:r>
+            <w:rPr>
+              <w:rFonts w:ascii="Cambria Math" w:hAnsi="Cambria Math"/>
+              <w:lang w:val="es-ES_tradnl"/>
+            </w:rPr>
+            <m:t>=</m:t>
+          </m:r>
+          <m:f>
+            <m:fPr>
+              <m:ctrlPr>
+                <w:rPr>
+                  <w:rFonts w:ascii="Cambria Math" w:hAnsi="Cambria Math"/>
+                  <w:lang w:val="es-ES_tradnl"/>
+                </w:rPr>
+              </m:ctrlPr>
+            </m:fPr>
+            <m:num>
+              <m:r>
+                <m:rPr>
+                  <m:sty m:val="p"/>
+                </m:rPr>
+                <w:rPr>
+                  <w:rFonts w:ascii="Cambria Math" w:hAnsi="Cambria Math"/>
+                  <w:lang w:val="es-ES_tradnl"/>
+                </w:rPr>
+                <m:t>15</m:t>
+              </m:r>
+              <m:ctrlPr>
+                <w:rPr>
+                  <w:rFonts w:ascii="Cambria Math" w:hAnsi="Cambria Math"/>
+                  <w:i/>
+                  <w:lang w:val="es-ES_tradnl"/>
+                </w:rPr>
+              </m:ctrlPr>
+            </m:num>
+            <m:den>
+              <m:r>
+                <w:rPr>
+                  <w:rFonts w:ascii="Cambria Math" w:hAnsi="Cambria Math"/>
+                  <w:lang w:val="es-ES_tradnl"/>
+                </w:rPr>
+                <m:t>1</m:t>
+              </m:r>
+              <m:r>
+                <w:rPr>
+                  <w:rFonts w:ascii="Cambria Math" w:hAnsi="Cambria Math"/>
+                  <w:lang w:val="es-ES_tradnl"/>
+                </w:rPr>
+                <m:t>70</m:t>
+              </m:r>
+              <m:d>
+                <m:dPr>
+                  <m:ctrlPr>
+                    <w:rPr>
+                      <w:rFonts w:ascii="Cambria Math" w:hAnsi="Cambria Math"/>
+                      <w:i/>
+                      <w:lang w:val="es-ES_tradnl"/>
+                    </w:rPr>
+                  </m:ctrlPr>
+                </m:dPr>
+                <m:e>
+                  <m:r>
+                    <w:rPr>
+                      <w:rFonts w:ascii="Cambria Math" w:hAnsi="Cambria Math"/>
+                      <w:lang w:val="es-ES_tradnl"/>
+                    </w:rPr>
+                    <m:t>1-</m:t>
+                  </m:r>
+                  <m:r>
+                    <w:rPr>
+                      <w:rFonts w:ascii="Cambria Math" w:hAnsi="Cambria Math"/>
+                      <w:lang w:val="es-ES_tradnl"/>
+                    </w:rPr>
+                    <m:t>0.1</m:t>
+                  </m:r>
+                  <m:r>
+                    <w:rPr>
+                      <w:rFonts w:ascii="Cambria Math" w:hAnsi="Cambria Math"/>
+                      <w:lang w:val="es-ES_tradnl"/>
+                    </w:rPr>
+                    <m:t>0</m:t>
+                  </m:r>
+                </m:e>
+              </m:d>
+              <m:ctrlPr>
+                <w:rPr>
+                  <w:rFonts w:ascii="Cambria Math" w:hAnsi="Cambria Math"/>
+                  <w:i/>
+                  <w:lang w:val="es-ES_tradnl"/>
+                </w:rPr>
+              </m:ctrlPr>
+            </m:den>
+          </m:f>
+          <m:r>
+            <w:rPr>
+              <w:rFonts w:ascii="Cambria Math" w:hAnsi="Cambria Math"/>
+              <w:lang w:val="es-ES_tradnl"/>
+            </w:rPr>
+            <m:t>+</m:t>
+          </m:r>
+          <m:r>
+            <w:rPr>
+              <w:rFonts w:ascii="Cambria Math" w:hAnsi="Cambria Math"/>
+              <w:lang w:val="es-ES_tradnl"/>
+            </w:rPr>
+            <m:t>0.0</m:t>
+          </m:r>
+          <m:r>
+            <w:rPr>
+              <w:rFonts w:ascii="Cambria Math" w:hAnsi="Cambria Math"/>
+              <w:lang w:val="es-ES_tradnl"/>
+            </w:rPr>
+            <m:t>5</m:t>
+          </m:r>
+          <m:r>
+            <w:rPr>
+              <w:rFonts w:ascii="Cambria Math" w:hAnsi="Cambria Math"/>
+              <w:lang w:val="es-ES_tradnl"/>
+            </w:rPr>
+            <m:t>=0.14</m:t>
+          </m:r>
+          <m:r>
+            <w:rPr>
+              <w:rFonts w:ascii="Cambria Math" w:hAnsi="Cambria Math"/>
+              <w:lang w:val="es-ES_tradnl"/>
+            </w:rPr>
+            <m:t>80</m:t>
+          </m:r>
+          <m:r>
+            <w:rPr>
+              <w:rFonts w:ascii="Cambria Math" w:hAnsi="Cambria Math"/>
+              <w:lang w:val="es-ES_tradnl"/>
+            </w:rPr>
+            <m:t xml:space="preserve"> ~ 1</m:t>
+          </m:r>
+          <m:r>
+            <w:rPr>
+              <w:rFonts w:ascii="Cambria Math" w:hAnsi="Cambria Math"/>
+              <w:lang w:val="es-ES_tradnl"/>
+            </w:rPr>
+            <m:t>5</m:t>
+          </m:r>
+          <m:r>
+            <w:rPr>
+              <w:rFonts w:ascii="Cambria Math" w:hAnsi="Cambria Math"/>
+              <w:lang w:val="es-ES_tradnl"/>
+            </w:rPr>
+            <m:t>.</m:t>
+          </m:r>
+          <m:r>
+            <w:rPr>
+              <w:rFonts w:ascii="Cambria Math" w:hAnsi="Cambria Math"/>
+              <w:lang w:val="es-ES_tradnl"/>
+            </w:rPr>
+            <m:t>8</m:t>
+          </m:r>
+          <m:r>
+            <w:rPr>
+              <w:rFonts w:ascii="Cambria Math" w:hAnsi="Cambria Math"/>
+              <w:lang w:val="es-ES_tradnl"/>
+            </w:rPr>
+            <m:t>0%</m:t>
+          </m:r>
+        </m:oMath>
+      </m:oMathPara>
+    </w:p>
+    <w:p>
+      <w:pPr>
         <w:ind w:left="720"/>
         <w:rPr>
           <w:rFonts w:eastAsiaTheme="minorEastAsia"/>
@@ -6647,6 +7249,86 @@
     </w:p>
     <w:p>
       <w:pPr>
+        <w:ind w:left="1440"/>
+        <w:rPr>
+          <w:rFonts w:eastAsiaTheme="minorEastAsia"/>
+          <w:lang w:val="es-ES_tradnl"/>
+        </w:rPr>
+      </w:pPr>
+      <w:r>
+        <w:rPr>
+          <w:rFonts w:eastAsiaTheme="minorEastAsia"/>
+          <w:lang w:val="es-ES_tradnl"/>
+        </w:rPr>
+        <w:t>A comparación del costo de utilidades retenidas (véase método FED) o de bonos las acciones tendrán un costo para la empresa de 1</w:t>
+      </w:r>
+      <w:r>
+        <w:rPr>
+          <w:rFonts w:eastAsiaTheme="minorEastAsia"/>
+          <w:lang w:val="es-ES_tradnl"/>
+        </w:rPr>
+        <w:t>5</w:t>
+      </w:r>
+      <w:r>
+        <w:rPr>
+          <w:rFonts w:eastAsiaTheme="minorEastAsia"/>
+          <w:lang w:val="es-ES_tradnl"/>
+        </w:rPr>
+        <w:t>.50% por lo que resulta conveniente a pesar de los costos de flotación</w:t>
+      </w:r>
+      <w:r>
+        <w:rPr>
+          <w:rFonts w:eastAsiaTheme="minorEastAsia"/>
+          <w:lang w:val="es-ES_tradnl"/>
+        </w:rPr>
+        <w:t xml:space="preserve">, emitir acciones comunes por </w:t>
+      </w:r>
+      <w:r>
+        <w:rPr>
+          <w:rFonts w:eastAsiaTheme="minorEastAsia"/>
+          <w:lang w:val="es-ES_tradnl"/>
+        </w:rPr>
+        <w:lastRenderedPageBreak/>
+        <w:t xml:space="preserve">primera </w:t>
+      </w:r>
+      <w:r>
+        <w:rPr>
+          <w:rFonts w:eastAsiaTheme="minorEastAsia"/>
+          <w:lang w:val="es-ES_tradnl"/>
+        </w:rPr>
+        <w:t xml:space="preserve">vez sin que esto sea una señal del riesgo para los interesados en la </w:t>
+      </w:r>
+      <w:r>
+        <w:rPr>
+          <w:rFonts w:eastAsiaTheme="minorEastAsia"/>
+          <w:lang w:val="es-ES_tradnl"/>
+        </w:rPr>
+        <w:t>empresa,</w:t>
+      </w:r>
+      <w:r>
+        <w:rPr>
+          <w:rFonts w:eastAsiaTheme="minorEastAsia"/>
+          <w:lang w:val="es-ES_tradnl"/>
+        </w:rPr>
+        <w:t xml:space="preserve"> sino que se reali</w:t>
+      </w:r>
+      <w:r>
+        <w:rPr>
+          <w:rFonts w:eastAsiaTheme="minorEastAsia"/>
+          <w:lang w:val="es-ES_tradnl"/>
+        </w:rPr>
+        <w:t>za</w:t>
+      </w:r>
+      <w:r>
+        <w:rPr>
+          <w:rFonts w:eastAsiaTheme="minorEastAsia"/>
+          <w:lang w:val="es-ES_tradnl"/>
+        </w:rPr>
+        <w:t xml:space="preserve"> esta operación por razones económicas.</w:t>
+      </w:r>
+    </w:p>
+    <w:p>
+      <w:pPr>
         <w:ind w:firstLine="720"/>
         <w:rPr>
           <w:lang w:val="es-ES_tradnl"/>
@@ -6657,6 +7339,32 @@
           <w:lang w:val="es-ES_tradnl"/>
         </w:rPr>
         <w:t>Conceptos clave</w:t>
+      </w:r>
+    </w:p>
+    <w:p>
+      <w:pPr>
+        <w:ind w:left="1440"/>
+        <w:rPr>
+          <w:lang w:val="es-ES_tradnl"/>
+        </w:rPr>
+      </w:pPr>
+      <w:r>
+        <w:rPr>
+          <w:lang w:val="es-ES_tradnl"/>
+        </w:rPr>
+        <w:t>Gradiente geométrico, CPO, ADR, banco de inversión, banco comercial</w:t>
+      </w:r>
+      <w:r>
+        <w:rPr>
+          <w:lang w:val="es-ES_tradnl"/>
+        </w:rPr>
+        <w:t>, estructura de capital, costo marginal de capital (CMC)</w:t>
+      </w:r>
+      <w:r>
+        <w:rPr>
+          <w:lang w:val="es-ES_tradnl"/>
+        </w:rPr>
+        <w:t>, oferta pública inicial (OPI), teoría de emisión de señales.</w:t>
       </w:r>
     </w:p>
     <w:p>
@@ -6843,6 +7551,32 @@
     </w:p>
     <w:p>
       <w:pPr>
+        <w:ind w:left="1440"/>
+        <w:rPr>
+          <w:lang w:val="es-ES_tradnl"/>
+        </w:rPr>
+      </w:pPr>
+      <w:r>
+        <w:rPr>
+          <w:lang w:val="es-ES_tradnl"/>
+        </w:rPr>
+        <w:t xml:space="preserve">Conocer el rendimiento que al menos debería tener una inversión o un proyecto para compensar el riesgo y los efectos inflacionarios de manera que los inversionistas estén dispuestos a ejecutar el modelo de negocio a cambio del premio mínimo, esta medida es más útil cuando se compara con la TIR para identificar </w:t>
+      </w:r>
+      <w:r>
+        <w:rPr>
+          <w:lang w:val="es-ES_tradnl"/>
+        </w:rPr>
+        <w:t>la rentabilidad de una inversión</w:t>
+      </w:r>
+      <w:r>
+        <w:rPr>
+          <w:lang w:val="es-ES_tradnl"/>
+        </w:rPr>
+        <w:t>.</w:t>
+      </w:r>
+    </w:p>
+    <w:p>
+      <w:pPr>
         <w:ind w:left="720"/>
         <w:rPr>
           <w:lang w:val="es-ES_tradnl"/>
@@ -6852,20 +7586,6 @@
         <w:rPr>
           <w:lang w:val="es-ES_tradnl"/>
         </w:rPr>
-        <w:tab/>
-      </w:r>
-    </w:p>
-    <w:p>
-      <w:pPr>
-        <w:ind w:left="720"/>
-        <w:rPr>
-          <w:lang w:val="es-ES_tradnl"/>
-        </w:rPr>
-      </w:pPr>
-      <w:r>
-        <w:rPr>
-          <w:lang w:val="es-ES_tradnl"/>
-        </w:rPr>
         <w:t>Ejercicio</w:t>
       </w:r>
     </w:p>
@@ -6898,7 +7618,19 @@
         <w:rPr>
           <w:lang w:val="es-ES_tradnl"/>
         </w:rPr>
-        <w:t xml:space="preserve">e que </w:t>
+        <w:t>e que</w:t>
+      </w:r>
+      <w:r>
+        <w:rPr>
+          <w:lang w:val="es-ES_tradnl"/>
+        </w:rPr>
+        <w:t xml:space="preserve"> usted</w:t>
+      </w:r>
+      <w:r>
+        <w:rPr>
+          <w:lang w:val="es-ES_tradnl"/>
+        </w:rPr>
+        <w:t xml:space="preserve"> </w:t>
       </w:r>
       <w:r>
         <w:rPr>
@@ -6934,7 +7666,19 @@
         <w:rPr>
           <w:lang w:val="es-ES_tradnl"/>
         </w:rPr>
-        <w:t>, suponiendo que la relación riesgo-rendimiento es favorable para usted</w:t>
+        <w:t xml:space="preserve"> para invertir su propio dinero</w:t>
+      </w:r>
+      <w:r>
+        <w:rPr>
+          <w:lang w:val="es-ES_tradnl"/>
+        </w:rPr>
+        <w:t xml:space="preserve">, suponiendo que </w:t>
+      </w:r>
+      <w:r>
+        <w:rPr>
+          <w:lang w:val="es-ES_tradnl"/>
+        </w:rPr>
+        <w:t>el riesgo de ambas alternativas está cubierto por su riesgo respectivo</w:t>
       </w:r>
       <w:r>
         <w:rPr>
@@ -7000,6 +7744,50 @@
     </w:p>
     <w:p>
       <w:pPr>
+        <w:ind w:left="1440"/>
+        <w:rPr>
+          <w:rFonts w:eastAsiaTheme="minorEastAsia"/>
+          <w:lang w:val="es-ES_tradnl"/>
+        </w:rPr>
+      </w:pPr>
+      <w:r>
+        <w:rPr>
+          <w:rFonts w:eastAsiaTheme="minorEastAsia"/>
+          <w:lang w:val="es-ES_tradnl"/>
+        </w:rPr>
+        <w:t xml:space="preserve">Claramente si usted sólo invirtiera en la alternativa 2 al no tener diversificación está asumiendo riesgo de más en caso de que este negocio llegara a tener dificultades financieras, aun </w:t>
+      </w:r>
+      <w:r>
+        <w:rPr>
+          <w:rFonts w:eastAsiaTheme="minorEastAsia"/>
+          <w:lang w:val="es-ES_tradnl"/>
+        </w:rPr>
+        <w:t>así,</w:t>
+      </w:r>
+      <w:r>
+        <w:rPr>
+          <w:rFonts w:eastAsiaTheme="minorEastAsia"/>
+          <w:lang w:val="es-ES_tradnl"/>
+        </w:rPr>
+        <w:t xml:space="preserve"> lo que usted pide al menos es que le den 26.24% de retorno anual por su dinero</w:t>
+      </w:r>
+      <w:r>
+        <w:rPr>
+          <w:rFonts w:eastAsiaTheme="minorEastAsia"/>
+          <w:lang w:val="es-ES_tradnl"/>
+        </w:rPr>
+        <w:t>, no aceptaría menos</w:t>
+      </w:r>
+      <w:r>
+        <w:rPr>
+          <w:rFonts w:eastAsiaTheme="minorEastAsia"/>
+          <w:lang w:val="es-ES_tradnl"/>
+        </w:rPr>
+        <w:t>, por otro lado como si se convierte en un socio tendría una prioridad baja de pago en caso de que se tuviera que liquidar esta empresa a diferencia de sus acreedores.</w:t>
+      </w:r>
+    </w:p>
+    <w:p>
+      <w:pPr>
         <w:ind w:firstLine="720"/>
         <w:rPr>
           <w:lang w:val="es-ES_tradnl"/>
@@ -7014,31 +7802,1725 @@
     </w:p>
     <w:p>
       <w:pPr>
-        <w:rPr>
-          <w:lang w:val="es-ES_tradnl"/>
-        </w:rPr>
-      </w:pPr>
-    </w:p>
-    <w:p>
-      <w:pPr>
-        <w:rPr>
-          <w:lang w:val="es-ES_tradnl"/>
-        </w:rPr>
-      </w:pPr>
-    </w:p>
-    <w:p>
-      <w:pPr>
-        <w:pStyle w:val="Subtitle"/>
-        <w:rPr>
+        <w:ind w:left="1440"/>
+        <w:rPr>
+          <w:lang w:val="es-ES_tradnl"/>
+        </w:rPr>
+      </w:pPr>
+      <w:r>
+        <w:rPr>
+          <w:lang w:val="es-ES_tradnl"/>
+        </w:rPr>
+        <w:t xml:space="preserve">TIR, inflación, relación riesgo-rendimiento, </w:t>
+      </w:r>
+      <w:r>
+        <w:rPr>
+          <w:lang w:val="es-ES_tradnl"/>
+        </w:rPr>
+        <w:t>riesgo no sistemático, riesgo sistemático.</w:t>
+      </w:r>
+    </w:p>
+    <w:p>
+      <w:pPr>
+        <w:rPr>
+          <w:lang w:val="es-ES_tradnl"/>
+        </w:rPr>
+      </w:pPr>
+    </w:p>
+    <w:p>
+      <w:pPr>
+        <w:rPr>
+          <w:lang w:val="es-ES_tradnl"/>
+        </w:rPr>
+      </w:pPr>
+    </w:p>
+    <w:p>
+      <w:pPr>
+        <w:rPr>
+          <w:rFonts w:asciiTheme="minorHAnsi" w:eastAsiaTheme="minorEastAsia" w:hAnsiTheme="minorHAnsi" w:cstheme="minorBidi"/>
           <w:b/>
           <w:bCs/>
-          <w:lang w:val="es-ES_tradnl"/>
-        </w:rPr>
-      </w:pPr>
-      <w:r>
-        <w:rPr>
+          <w:color w:val="5A5A5A" w:themeColor="text1" w:themeTint="A5"/>
+          <w:spacing w:val="15"/>
+          <w:sz w:val="22"/>
+          <w:szCs w:val="22"/>
+          <w:lang w:val="es-ES_tradnl"/>
+        </w:rPr>
+      </w:pPr>
+    </w:p>
+    <w:p>
+      <w:pPr>
+        <w:rPr>
+          <w:rFonts w:asciiTheme="minorHAnsi" w:eastAsiaTheme="minorEastAsia" w:hAnsiTheme="minorHAnsi" w:cstheme="minorBidi"/>
           <w:b/>
           <w:bCs/>
+          <w:color w:val="5A5A5A" w:themeColor="text1" w:themeTint="A5"/>
+          <w:spacing w:val="15"/>
+          <w:sz w:val="22"/>
+          <w:szCs w:val="22"/>
+          <w:lang w:val="es-ES_tradnl"/>
+        </w:rPr>
+      </w:pPr>
+    </w:p>
+    <w:p>
+      <w:pPr>
+        <w:rPr>
+          <w:rFonts w:asciiTheme="minorHAnsi" w:eastAsiaTheme="minorEastAsia" w:hAnsiTheme="minorHAnsi" w:cstheme="minorBidi"/>
+          <w:b/>
+          <w:bCs/>
+          <w:color w:val="5A5A5A" w:themeColor="text1" w:themeTint="A5"/>
+          <w:spacing w:val="15"/>
+          <w:sz w:val="22"/>
+          <w:szCs w:val="22"/>
+          <w:lang w:val="es-ES_tradnl"/>
+        </w:rPr>
+      </w:pPr>
+    </w:p>
+    <w:p>
+      <w:pPr>
+        <w:rPr>
+          <w:rFonts w:asciiTheme="minorHAnsi" w:eastAsiaTheme="minorEastAsia" w:hAnsiTheme="minorHAnsi" w:cstheme="minorBidi"/>
+          <w:b/>
+          <w:bCs/>
+          <w:color w:val="5A5A5A" w:themeColor="text1" w:themeTint="A5"/>
+          <w:spacing w:val="15"/>
+          <w:sz w:val="22"/>
+          <w:szCs w:val="22"/>
+          <w:lang w:val="es-ES_tradnl"/>
+        </w:rPr>
+      </w:pPr>
+      <w:r>
+        <w:rPr>
+          <w:rFonts w:asciiTheme="minorHAnsi" w:eastAsiaTheme="minorEastAsia" w:hAnsiTheme="minorHAnsi" w:cstheme="minorBidi"/>
+          <w:b/>
+          <w:bCs/>
+          <w:color w:val="5A5A5A" w:themeColor="text1" w:themeTint="A5"/>
+          <w:spacing w:val="15"/>
+          <w:sz w:val="22"/>
+          <w:szCs w:val="22"/>
+          <w:lang w:val="es-ES_tradnl"/>
+        </w:rPr>
+        <w:lastRenderedPageBreak/>
+        <w:t>Valuación de bonos cupón cero</w:t>
+      </w:r>
+      <w:r>
+        <w:rPr>
+          <w:rFonts w:asciiTheme="minorHAnsi" w:eastAsiaTheme="minorEastAsia" w:hAnsiTheme="minorHAnsi" w:cstheme="minorBidi"/>
+          <w:b/>
+          <w:bCs/>
+          <w:color w:val="5A5A5A" w:themeColor="text1" w:themeTint="A5"/>
+          <w:spacing w:val="15"/>
+          <w:sz w:val="22"/>
+          <w:szCs w:val="22"/>
+          <w:lang w:val="es-ES_tradnl"/>
+        </w:rPr>
+        <w:t xml:space="preserve"> o bonos a descuento</w:t>
+      </w:r>
+    </w:p>
+    <w:p>
+      <w:pPr>
+        <w:rPr>
+          <w:rFonts w:asciiTheme="minorHAnsi" w:eastAsiaTheme="minorEastAsia" w:hAnsiTheme="minorHAnsi" w:cstheme="minorBidi"/>
+        </w:rPr>
+      </w:pPr>
+      <m:oMathPara>
+        <m:oMath>
+          <m:r>
+            <w:rPr>
+              <w:rFonts w:ascii="Cambria Math" w:eastAsiaTheme="minorEastAsia" w:hAnsi="Cambria Math" w:cstheme="minorBidi"/>
+            </w:rPr>
+            <m:t>P=</m:t>
+          </m:r>
+          <m:f>
+            <m:fPr>
+              <m:ctrlPr>
+                <w:rPr>
+                  <w:rFonts w:ascii="Cambria Math" w:eastAsiaTheme="minorEastAsia" w:hAnsi="Cambria Math" w:cstheme="minorBidi"/>
+                </w:rPr>
+              </m:ctrlPr>
+            </m:fPr>
+            <m:num>
+              <m:r>
+                <w:rPr>
+                  <w:rFonts w:ascii="Cambria Math" w:eastAsiaTheme="minorEastAsia" w:hAnsi="Cambria Math" w:cstheme="minorBidi"/>
+                </w:rPr>
+                <m:t>VN</m:t>
+              </m:r>
+              <m:ctrlPr>
+                <w:rPr>
+                  <w:rFonts w:ascii="Cambria Math" w:eastAsiaTheme="minorEastAsia" w:hAnsi="Cambria Math" w:cstheme="minorBidi"/>
+                  <w:i/>
+                </w:rPr>
+              </m:ctrlPr>
+            </m:num>
+            <m:den>
+              <m:d>
+                <m:dPr>
+                  <m:ctrlPr>
+                    <w:rPr>
+                      <w:rFonts w:ascii="Cambria Math" w:eastAsiaTheme="minorEastAsia" w:hAnsi="Cambria Math" w:cstheme="minorBidi"/>
+                    </w:rPr>
+                  </m:ctrlPr>
+                </m:dPr>
+                <m:e>
+                  <m:r>
+                    <w:rPr>
+                      <w:rFonts w:ascii="Cambria Math" w:eastAsiaTheme="minorEastAsia" w:hAnsi="Cambria Math" w:cstheme="minorBidi"/>
+                    </w:rPr>
+                    <m:t>1+r*</m:t>
+                  </m:r>
+                  <m:f>
+                    <m:fPr>
+                      <m:ctrlPr>
+                        <w:rPr>
+                          <w:rFonts w:ascii="Cambria Math" w:eastAsiaTheme="minorEastAsia" w:hAnsi="Cambria Math" w:cstheme="minorBidi"/>
+                        </w:rPr>
+                      </m:ctrlPr>
+                    </m:fPr>
+                    <m:num>
+                      <m:r>
+                        <w:rPr>
+                          <w:rFonts w:ascii="Cambria Math" w:eastAsiaTheme="minorEastAsia" w:hAnsi="Cambria Math" w:cstheme="minorBidi"/>
+                        </w:rPr>
+                        <m:t>t</m:t>
+                      </m:r>
+                      <m:ctrlPr>
+                        <w:rPr>
+                          <w:rFonts w:ascii="Cambria Math" w:eastAsiaTheme="minorEastAsia" w:hAnsi="Cambria Math" w:cstheme="minorBidi"/>
+                          <w:i/>
+                        </w:rPr>
+                      </m:ctrlPr>
+                    </m:num>
+                    <m:den>
+                      <m:r>
+                        <w:rPr>
+                          <w:rFonts w:ascii="Cambria Math" w:eastAsiaTheme="minorEastAsia" w:hAnsi="Cambria Math" w:cstheme="minorBidi"/>
+                        </w:rPr>
+                        <m:t>360</m:t>
+                      </m:r>
+                      <m:ctrlPr>
+                        <w:rPr>
+                          <w:rFonts w:ascii="Cambria Math" w:eastAsiaTheme="minorEastAsia" w:hAnsi="Cambria Math" w:cstheme="minorBidi"/>
+                          <w:i/>
+                        </w:rPr>
+                      </m:ctrlPr>
+                    </m:den>
+                  </m:f>
+                  <m:ctrlPr>
+                    <w:rPr>
+                      <w:rFonts w:ascii="Cambria Math" w:eastAsiaTheme="minorEastAsia" w:hAnsi="Cambria Math" w:cstheme="minorBidi"/>
+                      <w:i/>
+                    </w:rPr>
+                  </m:ctrlPr>
+                </m:e>
+              </m:d>
+              <m:ctrlPr>
+                <w:rPr>
+                  <w:rFonts w:ascii="Cambria Math" w:eastAsiaTheme="minorEastAsia" w:hAnsi="Cambria Math" w:cstheme="minorBidi"/>
+                  <w:i/>
+                </w:rPr>
+              </m:ctrlPr>
+            </m:den>
+          </m:f>
+        </m:oMath>
+      </m:oMathPara>
+    </w:p>
+    <w:p>
+      <w:pPr>
+        <w:rPr>
+          <w:rFonts w:asciiTheme="minorHAnsi" w:eastAsiaTheme="minorEastAsia" w:hAnsiTheme="minorHAnsi" w:cstheme="minorBidi"/>
+        </w:rPr>
+      </w:pPr>
+    </w:p>
+    <w:p>
+      <w:pPr>
+        <w:rPr>
+          <w:rFonts w:ascii="Cambria Math" w:eastAsiaTheme="minorEastAsia" w:hAnsi="Cambria Math" w:cstheme="minorBidi"/>
+          <w:oMath/>
+        </w:rPr>
+      </w:pPr>
+      <m:oMathPara>
+        <m:oMath>
+          <m:r>
+            <w:rPr>
+              <w:rFonts w:ascii="Cambria Math" w:eastAsiaTheme="minorEastAsia" w:hAnsi="Cambria Math" w:cstheme="minorBidi"/>
+            </w:rPr>
+            <m:t>P=VN</m:t>
+          </m:r>
+          <m:d>
+            <m:dPr>
+              <m:ctrlPr>
+                <w:rPr>
+                  <w:rFonts w:ascii="Cambria Math" w:eastAsiaTheme="minorEastAsia" w:hAnsi="Cambria Math" w:cstheme="minorBidi"/>
+                </w:rPr>
+              </m:ctrlPr>
+            </m:dPr>
+            <m:e>
+              <m:r>
+                <w:rPr>
+                  <w:rFonts w:ascii="Cambria Math" w:eastAsiaTheme="minorEastAsia" w:hAnsi="Cambria Math" w:cstheme="minorBidi"/>
+                </w:rPr>
+                <m:t>1-b*</m:t>
+              </m:r>
+              <m:f>
+                <m:fPr>
+                  <m:ctrlPr>
+                    <w:rPr>
+                      <w:rFonts w:ascii="Cambria Math" w:eastAsiaTheme="minorEastAsia" w:hAnsi="Cambria Math" w:cstheme="minorBidi"/>
+                    </w:rPr>
+                  </m:ctrlPr>
+                </m:fPr>
+                <m:num>
+                  <m:r>
+                    <w:rPr>
+                      <w:rFonts w:ascii="Cambria Math" w:eastAsiaTheme="minorEastAsia" w:hAnsi="Cambria Math" w:cstheme="minorBidi"/>
+                    </w:rPr>
+                    <m:t>t</m:t>
+                  </m:r>
+                  <m:ctrlPr>
+                    <w:rPr>
+                      <w:rFonts w:ascii="Cambria Math" w:eastAsiaTheme="minorEastAsia" w:hAnsi="Cambria Math" w:cstheme="minorBidi"/>
+                      <w:i/>
+                    </w:rPr>
+                  </m:ctrlPr>
+                </m:num>
+                <m:den>
+                  <m:r>
+                    <w:rPr>
+                      <w:rFonts w:ascii="Cambria Math" w:eastAsiaTheme="minorEastAsia" w:hAnsi="Cambria Math" w:cstheme="minorBidi"/>
+                    </w:rPr>
+                    <m:t>360</m:t>
+                  </m:r>
+                  <m:ctrlPr>
+                    <w:rPr>
+                      <w:rFonts w:ascii="Cambria Math" w:eastAsiaTheme="minorEastAsia" w:hAnsi="Cambria Math" w:cstheme="minorBidi"/>
+                      <w:i/>
+                    </w:rPr>
+                  </m:ctrlPr>
+                </m:den>
+              </m:f>
+              <m:ctrlPr>
+                <w:rPr>
+                  <w:rFonts w:ascii="Cambria Math" w:eastAsiaTheme="minorEastAsia" w:hAnsi="Cambria Math" w:cstheme="minorBidi"/>
+                  <w:i/>
+                </w:rPr>
+              </m:ctrlPr>
+            </m:e>
+          </m:d>
+        </m:oMath>
+      </m:oMathPara>
+    </w:p>
+    <w:p>
+      <w:pPr>
+        <w:rPr>
+          <w:lang w:val="es-ES_tradnl"/>
+        </w:rPr>
+      </w:pPr>
+      <w:r>
+        <w:tab/>
+      </w:r>
+      <w:r>
+        <w:rPr>
+          <w:lang w:val="es-ES_tradnl"/>
+        </w:rPr>
+        <w:t>Donde</w:t>
+      </w:r>
+    </w:p>
+    <w:p>
+      <w:pPr>
+        <w:rPr>
+          <w:lang w:val="es-ES_tradnl"/>
+        </w:rPr>
+      </w:pPr>
+      <w:r>
+        <w:rPr>
+          <w:lang w:val="es-ES_tradnl"/>
+        </w:rPr>
+        <w:tab/>
+      </w:r>
+      <w:r>
+        <w:rPr>
+          <w:lang w:val="es-ES_tradnl"/>
+        </w:rPr>
+        <w:tab/>
+        <w:t>P = precio</w:t>
+      </w:r>
+      <w:r>
+        <w:rPr>
+          <w:lang w:val="es-ES_tradnl"/>
+        </w:rPr>
+        <w:t xml:space="preserve"> del bono.</w:t>
+      </w:r>
+    </w:p>
+    <w:p>
+      <w:pPr>
+        <w:rPr>
+          <w:lang w:val="es-ES_tradnl"/>
+        </w:rPr>
+      </w:pPr>
+      <w:r>
+        <w:rPr>
+          <w:lang w:val="es-ES_tradnl"/>
+        </w:rPr>
+        <w:tab/>
+      </w:r>
+      <w:r>
+        <w:rPr>
+          <w:lang w:val="es-ES_tradnl"/>
+        </w:rPr>
+        <w:tab/>
+        <w:t xml:space="preserve">VN = valor nominal </w:t>
+      </w:r>
+      <w:r>
+        <w:rPr>
+          <w:lang w:val="es-ES_tradnl"/>
+        </w:rPr>
+        <w:t>del bono</w:t>
+      </w:r>
+      <w:r>
+        <w:rPr>
+          <w:lang w:val="es-ES_tradnl"/>
+        </w:rPr>
+        <w:t>.</w:t>
+      </w:r>
+    </w:p>
+    <w:p>
+      <w:pPr>
+        <w:rPr>
+          <w:lang w:val="es-ES_tradnl"/>
+        </w:rPr>
+      </w:pPr>
+      <w:r>
+        <w:rPr>
+          <w:lang w:val="es-ES_tradnl"/>
+        </w:rPr>
+        <w:tab/>
+      </w:r>
+      <w:r>
+        <w:rPr>
+          <w:lang w:val="es-ES_tradnl"/>
+        </w:rPr>
+        <w:tab/>
+        <w:t>r = tasa de rendimiento.</w:t>
+      </w:r>
+    </w:p>
+    <w:p>
+      <w:pPr>
+        <w:rPr>
+          <w:lang w:val="es-ES_tradnl"/>
+        </w:rPr>
+      </w:pPr>
+      <w:r>
+        <w:rPr>
+          <w:lang w:val="es-ES_tradnl"/>
+        </w:rPr>
+        <w:tab/>
+      </w:r>
+      <w:r>
+        <w:rPr>
+          <w:lang w:val="es-ES_tradnl"/>
+        </w:rPr>
+        <w:tab/>
+        <w:t>t = días para el vencimiento.</w:t>
+      </w:r>
+    </w:p>
+    <w:p>
+      <w:pPr>
+        <w:rPr>
+          <w:lang w:val="es-ES_tradnl"/>
+        </w:rPr>
+      </w:pPr>
+      <w:r>
+        <w:rPr>
+          <w:lang w:val="es-ES_tradnl"/>
+        </w:rPr>
+        <w:tab/>
+      </w:r>
+      <w:r>
+        <w:rPr>
+          <w:lang w:val="es-ES_tradnl"/>
+        </w:rPr>
+        <w:tab/>
+        <w:t>b = tasa de descuento.</w:t>
+      </w:r>
+    </w:p>
+    <w:p>
+      <w:pPr>
+        <w:rPr>
+          <w:lang w:val="es-ES_tradnl"/>
+        </w:rPr>
+      </w:pPr>
+      <w:r>
+        <w:rPr>
+          <w:lang w:val="es-ES_tradnl"/>
+        </w:rPr>
+        <w:tab/>
+      </w:r>
+      <w:r>
+        <w:rPr>
+          <w:lang w:val="es-ES_tradnl"/>
+        </w:rPr>
+        <w:tab/>
+        <w:t>VL = valor de liquidación de posición.</w:t>
+      </w:r>
+      <w:r>
+        <w:rPr>
+          <w:lang w:val="es-ES_tradnl"/>
+        </w:rPr>
+        <w:t xml:space="preserve"> (ver abajo)</w:t>
+      </w:r>
+    </w:p>
+    <w:p>
+      <w:pPr>
+        <w:rPr>
+          <w:rFonts w:eastAsiaTheme="minorEastAsia"/>
+          <w:lang w:val="es-ES_tradnl"/>
+        </w:rPr>
+      </w:pPr>
+      <w:r>
+        <w:rPr>
+          <w:lang w:val="es-ES_tradnl"/>
+        </w:rPr>
+        <w:tab/>
+      </w:r>
+      <w:r>
+        <w:rPr>
+          <w:lang w:val="es-ES_tradnl"/>
+        </w:rPr>
+        <w:tab/>
+      </w:r>
+      <m:oMath>
+        <m:r>
+          <w:rPr>
+            <w:rFonts w:ascii="Cambria Math" w:hAnsi="Cambria Math"/>
+            <w:lang w:val="es-ES_tradnl"/>
+          </w:rPr>
+          <m:t>ξ</m:t>
+        </m:r>
+      </m:oMath>
+      <w:r>
+        <w:rPr>
+          <w:rFonts w:eastAsiaTheme="minorEastAsia"/>
+          <w:lang w:val="es-ES_tradnl"/>
+        </w:rPr>
+        <w:t xml:space="preserve"> = número de cetes</w:t>
+      </w:r>
+      <w:r>
+        <w:rPr>
+          <w:rFonts w:eastAsiaTheme="minorEastAsia"/>
+          <w:lang w:val="es-ES_tradnl"/>
+        </w:rPr>
+        <w:t>. (ver abajo)</w:t>
+      </w:r>
+    </w:p>
+    <w:p>
+      <w:pPr>
+        <w:ind w:left="720"/>
+        <w:rPr>
+          <w:lang w:val="es-ES_tradnl"/>
+        </w:rPr>
+      </w:pPr>
+      <w:r>
+        <w:rPr>
+          <w:lang w:val="es-ES_tradnl"/>
+        </w:rPr>
+        <w:t>Propósito</w:t>
+      </w:r>
+    </w:p>
+    <w:p>
+      <w:pPr>
+        <w:ind w:left="1440"/>
+        <w:rPr>
+          <w:lang w:val="es-ES_tradnl"/>
+        </w:rPr>
+      </w:pPr>
+      <w:r>
+        <w:rPr>
+          <w:lang w:val="es-ES_tradnl"/>
+        </w:rPr>
+        <w:t>Dentro de la variedad de instrumentos de deuda los bonos cupón cero se venden a descuento para que en la fecha de vencimiento se pague su valor nominal pactado desde el principio, en México se suelen emitir instrumentos a descuento como el papel comercial o los certificados de la tesorería de la federación (CETES)</w:t>
+      </w:r>
+      <w:r>
+        <w:rPr>
+          <w:lang w:val="es-ES_tradnl"/>
+        </w:rPr>
+        <w:t>, siendo los últimos los que cuentan con un valor nominal de 10 pesos y la posición mínima es de $100, y tienen el objetivo de ser una fuente de financiamiento adicional a los ingresos tributarios que la SHCP destina para cubrir los requerimientos de la federación descritos en la Ley de Ingresos de la Federación que se publica cada año.</w:t>
+      </w:r>
+    </w:p>
+    <w:p>
+      <w:pPr>
+        <w:ind w:left="720"/>
+        <w:rPr>
+          <w:lang w:val="es-ES_tradnl"/>
+        </w:rPr>
+      </w:pPr>
+      <w:r>
+        <w:rPr>
+          <w:lang w:val="es-ES_tradnl"/>
+        </w:rPr>
+        <w:t>Ejercicio</w:t>
+      </w:r>
+    </w:p>
+    <w:p>
+      <w:pPr>
+        <w:ind w:left="1440"/>
+        <w:rPr>
+          <w:lang w:val="es-ES_tradnl"/>
+        </w:rPr>
+      </w:pPr>
+      <w:r>
+        <w:rPr>
+          <w:lang w:val="es-ES_tradnl"/>
+        </w:rPr>
+        <w:t xml:space="preserve">Una persona desea diversificar su portafolio de inversión el único punto que necesita verificar es la tasa de rendimiento para comparar con otras alternativas, si el jueves los CETES a 28 días se subastarán con un descuento del 10.5% de su valor nominal </w:t>
+      </w:r>
+      <w:r>
+        <w:rPr>
+          <w:lang w:val="es-ES_tradnl"/>
+        </w:rPr>
+        <w:t xml:space="preserve">y </w:t>
+      </w:r>
+      <w:r>
+        <w:rPr>
+          <w:lang w:val="es-ES_tradnl"/>
+        </w:rPr>
+        <w:t>la persona realizó una postura</w:t>
+      </w:r>
+      <w:r>
+        <w:rPr>
+          <w:lang w:val="es-ES_tradnl"/>
+        </w:rPr>
+        <w:t xml:space="preserve"> de</w:t>
+      </w:r>
+      <w:r>
+        <w:rPr>
+          <w:lang w:val="es-ES_tradnl"/>
+        </w:rPr>
+        <w:t xml:space="preserve"> compra de</w:t>
+      </w:r>
+      <w:r>
+        <w:rPr>
+          <w:lang w:val="es-ES_tradnl"/>
+        </w:rPr>
+        <w:t xml:space="preserve"> 700 títulos </w:t>
+      </w:r>
+      <w:r>
+        <w:rPr>
+          <w:lang w:val="es-ES_tradnl"/>
+        </w:rPr>
+        <w:t>considerando una tasa de rendimiento de 10.59%</w:t>
+      </w:r>
+      <w:r>
+        <w:rPr>
+          <w:lang w:val="es-ES_tradnl"/>
+        </w:rPr>
+        <w:t xml:space="preserve"> ¿cuál sería el valor </w:t>
+      </w:r>
+      <w:r>
+        <w:rPr>
+          <w:lang w:val="es-ES_tradnl"/>
+        </w:rPr>
+        <w:t xml:space="preserve">nominal del título y el valor </w:t>
+      </w:r>
+      <w:r>
+        <w:rPr>
+          <w:lang w:val="es-ES_tradnl"/>
+        </w:rPr>
+        <w:t xml:space="preserve">de </w:t>
+      </w:r>
+      <w:r>
+        <w:rPr>
+          <w:lang w:val="es-ES_tradnl"/>
+        </w:rPr>
+        <w:t>liquidación de la</w:t>
+      </w:r>
+      <w:r>
+        <w:rPr>
+          <w:lang w:val="es-ES_tradnl"/>
+        </w:rPr>
+        <w:t xml:space="preserve"> posición?</w:t>
+      </w:r>
+    </w:p>
+    <w:p>
+      <w:pPr>
+        <w:ind w:left="1440"/>
+        <w:rPr>
+          <w:rFonts w:eastAsiaTheme="minorEastAsia"/>
+        </w:rPr>
+      </w:pPr>
+      <m:oMathPara>
+        <m:oMath>
+          <m:r>
+            <w:rPr>
+              <w:rFonts w:ascii="Cambria Math" w:eastAsiaTheme="minorEastAsia" w:hAnsi="Cambria Math" w:cstheme="minorBidi"/>
+            </w:rPr>
+            <m:t>P=</m:t>
+          </m:r>
+          <m:f>
+            <m:fPr>
+              <m:ctrlPr>
+                <w:rPr>
+                  <w:rFonts w:ascii="Cambria Math" w:eastAsiaTheme="minorEastAsia" w:hAnsi="Cambria Math" w:cstheme="minorBidi"/>
+                </w:rPr>
+              </m:ctrlPr>
+            </m:fPr>
+            <m:num>
+              <m:r>
+                <w:rPr>
+                  <w:rFonts w:ascii="Cambria Math" w:eastAsiaTheme="minorEastAsia" w:hAnsi="Cambria Math" w:cstheme="minorBidi"/>
+                </w:rPr>
+                <m:t>10</m:t>
+              </m:r>
+              <m:ctrlPr>
+                <w:rPr>
+                  <w:rFonts w:ascii="Cambria Math" w:eastAsiaTheme="minorEastAsia" w:hAnsi="Cambria Math" w:cstheme="minorBidi"/>
+                  <w:i/>
+                </w:rPr>
+              </m:ctrlPr>
+            </m:num>
+            <m:den>
+              <m:d>
+                <m:dPr>
+                  <m:ctrlPr>
+                    <w:rPr>
+                      <w:rFonts w:ascii="Cambria Math" w:eastAsiaTheme="minorEastAsia" w:hAnsi="Cambria Math" w:cstheme="minorBidi"/>
+                    </w:rPr>
+                  </m:ctrlPr>
+                </m:dPr>
+                <m:e>
+                  <m:r>
+                    <w:rPr>
+                      <w:rFonts w:ascii="Cambria Math" w:eastAsiaTheme="minorEastAsia" w:hAnsi="Cambria Math" w:cstheme="minorBidi"/>
+                    </w:rPr>
+                    <m:t>1+</m:t>
+                  </m:r>
+                  <m:r>
+                    <w:rPr>
+                      <w:rFonts w:ascii="Cambria Math" w:eastAsiaTheme="minorEastAsia" w:hAnsi="Cambria Math" w:cstheme="minorBidi"/>
+                    </w:rPr>
+                    <m:t>0.1059</m:t>
+                  </m:r>
+                  <m:r>
+                    <w:rPr>
+                      <w:rFonts w:ascii="Cambria Math" w:eastAsiaTheme="minorEastAsia" w:hAnsi="Cambria Math" w:cstheme="minorBidi"/>
+                    </w:rPr>
+                    <m:t>*</m:t>
+                  </m:r>
+                  <m:f>
+                    <m:fPr>
+                      <m:ctrlPr>
+                        <w:rPr>
+                          <w:rFonts w:ascii="Cambria Math" w:eastAsiaTheme="minorEastAsia" w:hAnsi="Cambria Math" w:cstheme="minorBidi"/>
+                        </w:rPr>
+                      </m:ctrlPr>
+                    </m:fPr>
+                    <m:num>
+                      <m:r>
+                        <w:rPr>
+                          <w:rFonts w:ascii="Cambria Math" w:eastAsiaTheme="minorEastAsia" w:hAnsi="Cambria Math" w:cstheme="minorBidi"/>
+                        </w:rPr>
+                        <m:t>28</m:t>
+                      </m:r>
+                      <m:ctrlPr>
+                        <w:rPr>
+                          <w:rFonts w:ascii="Cambria Math" w:eastAsiaTheme="minorEastAsia" w:hAnsi="Cambria Math" w:cstheme="minorBidi"/>
+                          <w:i/>
+                        </w:rPr>
+                      </m:ctrlPr>
+                    </m:num>
+                    <m:den>
+                      <m:r>
+                        <w:rPr>
+                          <w:rFonts w:ascii="Cambria Math" w:eastAsiaTheme="minorEastAsia" w:hAnsi="Cambria Math" w:cstheme="minorBidi"/>
+                        </w:rPr>
+                        <m:t>360</m:t>
+                      </m:r>
+                      <m:ctrlPr>
+                        <w:rPr>
+                          <w:rFonts w:ascii="Cambria Math" w:eastAsiaTheme="minorEastAsia" w:hAnsi="Cambria Math" w:cstheme="minorBidi"/>
+                          <w:i/>
+                        </w:rPr>
+                      </m:ctrlPr>
+                    </m:den>
+                  </m:f>
+                  <m:ctrlPr>
+                    <w:rPr>
+                      <w:rFonts w:ascii="Cambria Math" w:eastAsiaTheme="minorEastAsia" w:hAnsi="Cambria Math" w:cstheme="minorBidi"/>
+                      <w:i/>
+                    </w:rPr>
+                  </m:ctrlPr>
+                </m:e>
+              </m:d>
+              <m:ctrlPr>
+                <w:rPr>
+                  <w:rFonts w:ascii="Cambria Math" w:eastAsiaTheme="minorEastAsia" w:hAnsi="Cambria Math" w:cstheme="minorBidi"/>
+                  <w:i/>
+                </w:rPr>
+              </m:ctrlPr>
+            </m:den>
+          </m:f>
+          <m:r>
+            <w:rPr>
+              <w:rFonts w:ascii="Cambria Math" w:eastAsiaTheme="minorEastAsia" w:hAnsi="Cambria Math" w:cstheme="minorBidi"/>
+            </w:rPr>
+            <m:t>=9.9183</m:t>
+          </m:r>
+          <m:r>
+            <w:rPr>
+              <w:rFonts w:ascii="Cambria Math" w:eastAsiaTheme="minorEastAsia" w:hAnsi="Cambria Math" w:cstheme="minorBidi"/>
+            </w:rPr>
+            <m:t>33</m:t>
+          </m:r>
+        </m:oMath>
+      </m:oMathPara>
+    </w:p>
+    <w:p>
+      <w:pPr>
+        <w:ind w:left="1440"/>
+        <w:rPr>
+          <w:lang w:val="es-ES_tradnl"/>
+        </w:rPr>
+      </w:pPr>
+    </w:p>
+    <w:p>
+      <w:pPr>
+        <w:ind w:left="1440"/>
+        <w:rPr>
+          <w:lang w:val="es-ES_tradnl"/>
+        </w:rPr>
+      </w:pPr>
+      <m:oMathPara>
+        <m:oMath>
+          <m:r>
+            <w:rPr>
+              <w:rFonts w:ascii="Cambria Math" w:hAnsi="Cambria Math"/>
+              <w:lang w:val="es-ES_tradnl"/>
+            </w:rPr>
+            <m:t>VL=P*</m:t>
+          </m:r>
+          <m:r>
+            <m:rPr>
+              <m:sty m:val="p"/>
+            </m:rPr>
+            <w:rPr>
+              <w:rFonts w:ascii="Cambria Math" w:hAnsi="Cambria Math"/>
+              <w:lang w:val="es-ES_tradnl"/>
+            </w:rPr>
+            <m:t>ξ</m:t>
+          </m:r>
+          <m:r>
+            <w:rPr>
+              <w:rFonts w:ascii="Cambria Math" w:eastAsiaTheme="minorEastAsia" w:hAnsi="Cambria Math"/>
+              <w:lang w:val="es-ES_tradnl"/>
+            </w:rPr>
+            <m:t>=</m:t>
+          </m:r>
+          <m:r>
+            <w:rPr>
+              <w:rFonts w:ascii="Cambria Math" w:eastAsiaTheme="minorEastAsia" w:hAnsi="Cambria Math" w:cstheme="minorBidi"/>
+            </w:rPr>
+            <m:t>9.918333</m:t>
+          </m:r>
+          <m:r>
+            <w:rPr>
+              <w:rFonts w:ascii="Cambria Math" w:eastAsiaTheme="minorEastAsia" w:hAnsi="Cambria Math" w:cstheme="minorBidi"/>
+            </w:rPr>
+            <m:t xml:space="preserve"> * 700=$</m:t>
+          </m:r>
+          <m:r>
+            <w:rPr>
+              <w:rFonts w:ascii="Cambria Math" w:eastAsiaTheme="minorEastAsia" w:hAnsi="Cambria Math" w:cstheme="minorBidi"/>
+            </w:rPr>
+            <m:t>6</m:t>
+          </m:r>
+          <m:r>
+            <w:rPr>
+              <w:rFonts w:ascii="Cambria Math" w:eastAsiaTheme="minorEastAsia" w:hAnsi="Cambria Math" w:cstheme="minorBidi"/>
+            </w:rPr>
+            <m:t>,</m:t>
+          </m:r>
+          <m:r>
+            <w:rPr>
+              <w:rFonts w:ascii="Cambria Math" w:eastAsiaTheme="minorEastAsia" w:hAnsi="Cambria Math" w:cstheme="minorBidi"/>
+            </w:rPr>
+            <m:t>942.83</m:t>
+          </m:r>
+        </m:oMath>
+      </m:oMathPara>
+    </w:p>
+    <w:p>
+      <w:pPr>
+        <w:ind w:left="720"/>
+        <w:rPr>
+          <w:rFonts w:eastAsiaTheme="minorEastAsia"/>
+          <w:lang w:val="es-ES_tradnl"/>
+        </w:rPr>
+      </w:pPr>
+      <w:r>
+        <w:rPr>
+          <w:rFonts w:eastAsiaTheme="minorEastAsia"/>
+          <w:lang w:val="es-ES_tradnl"/>
+        </w:rPr>
+        <w:t>Interpretación</w:t>
+      </w:r>
+    </w:p>
+    <w:p>
+      <w:pPr>
+        <w:ind w:left="1440"/>
+        <w:rPr>
+          <w:rFonts w:eastAsiaTheme="minorEastAsia"/>
+          <w:lang w:val="es-ES_tradnl"/>
+        </w:rPr>
+      </w:pPr>
+      <w:r>
+        <w:rPr>
+          <w:rFonts w:eastAsiaTheme="minorEastAsia"/>
+          <w:lang w:val="es-ES_tradnl"/>
+        </w:rPr>
+        <w:t xml:space="preserve">El descuento de 10.50% al valor nominal de cada título de $10 sería de 9.9183 que se estarían pagando para a los 28 días en la redención recuperar $10, considerando que la posición </w:t>
+      </w:r>
+      <w:r>
+        <w:rPr>
+          <w:rFonts w:eastAsiaTheme="minorEastAsia"/>
+          <w:lang w:val="es-ES_tradnl"/>
+        </w:rPr>
+        <w:t>adquirida fue de 700 títulos el coste fue de $6,942.83 debiendo recuperar $7,000 al vencimiento.</w:t>
+      </w:r>
+    </w:p>
+    <w:p>
+      <w:pPr>
+        <w:ind w:firstLine="720"/>
+        <w:rPr>
+          <w:lang w:val="es-ES_tradnl"/>
+        </w:rPr>
+      </w:pPr>
+      <w:r>
+        <w:rPr>
+          <w:lang w:val="es-ES_tradnl"/>
+        </w:rPr>
+        <w:t>Conceptos clave</w:t>
+      </w:r>
+    </w:p>
+    <w:p>
+      <w:pPr>
+        <w:ind w:left="1440"/>
+        <w:rPr>
+          <w:lang w:val="es-ES_tradnl"/>
+        </w:rPr>
+      </w:pPr>
+      <w:r>
+        <w:rPr>
+          <w:lang w:val="es-ES_tradnl"/>
+        </w:rPr>
+        <w:t>Tipos de postura de compra/venta, posición, ingresos financieros de la federación, interés simple.</w:t>
+      </w:r>
+    </w:p>
+    <w:p>
+      <w:pPr>
+        <w:rPr>
+          <w:lang w:val="es-ES_tradnl"/>
+        </w:rPr>
+      </w:pPr>
+    </w:p>
+    <w:p>
+      <w:pPr>
+        <w:rPr>
+          <w:rFonts w:asciiTheme="minorHAnsi" w:eastAsiaTheme="minorEastAsia" w:hAnsiTheme="minorHAnsi" w:cstheme="minorBidi"/>
+          <w:b/>
+          <w:bCs/>
+          <w:color w:val="5A5A5A" w:themeColor="text1" w:themeTint="A5"/>
+          <w:spacing w:val="15"/>
+          <w:sz w:val="22"/>
+          <w:szCs w:val="22"/>
+          <w:lang w:val="es-ES_tradnl"/>
+        </w:rPr>
+      </w:pPr>
+      <w:r>
+        <w:rPr>
+          <w:rFonts w:asciiTheme="minorHAnsi" w:eastAsiaTheme="minorEastAsia" w:hAnsiTheme="minorHAnsi" w:cstheme="minorBidi"/>
+          <w:b/>
+          <w:bCs/>
+          <w:color w:val="5A5A5A" w:themeColor="text1" w:themeTint="A5"/>
+          <w:spacing w:val="15"/>
+          <w:sz w:val="22"/>
+          <w:szCs w:val="22"/>
+          <w:lang w:val="es-ES_tradnl"/>
+        </w:rPr>
+        <w:t>Tasas de descuento y rendimiento equivalentes para bonos cupón cero</w:t>
+      </w:r>
+    </w:p>
+    <w:p>
+      <w:pPr>
+        <w:rPr>
+          <w:rFonts w:ascii="Cambria Math" w:eastAsiaTheme="minorEastAsia" w:hAnsi="Cambria Math" w:cstheme="minorBidi"/>
+          <w:oMath/>
+        </w:rPr>
+      </w:pPr>
+      <m:oMathPara>
+        <m:oMath>
+          <m:r>
+            <w:rPr>
+              <w:rFonts w:ascii="Cambria Math" w:eastAsiaTheme="minorEastAsia" w:hAnsi="Cambria Math" w:cstheme="minorBidi"/>
+            </w:rPr>
+            <m:t>b=</m:t>
+          </m:r>
+          <m:f>
+            <m:fPr>
+              <m:ctrlPr>
+                <w:rPr>
+                  <w:rFonts w:ascii="Cambria Math" w:eastAsiaTheme="minorEastAsia" w:hAnsi="Cambria Math" w:cstheme="minorBidi"/>
+                </w:rPr>
+              </m:ctrlPr>
+            </m:fPr>
+            <m:num>
+              <m:r>
+                <w:rPr>
+                  <w:rFonts w:ascii="Cambria Math" w:eastAsiaTheme="minorEastAsia" w:hAnsi="Cambria Math" w:cstheme="minorBidi"/>
+                </w:rPr>
+                <m:t>r</m:t>
+              </m:r>
+              <m:ctrlPr>
+                <w:rPr>
+                  <w:rFonts w:ascii="Cambria Math" w:eastAsiaTheme="minorEastAsia" w:hAnsi="Cambria Math" w:cstheme="minorBidi"/>
+                  <w:i/>
+                </w:rPr>
+              </m:ctrlPr>
+            </m:num>
+            <m:den>
+              <m:d>
+                <m:dPr>
+                  <m:ctrlPr>
+                    <w:rPr>
+                      <w:rFonts w:ascii="Cambria Math" w:eastAsiaTheme="minorEastAsia" w:hAnsi="Cambria Math" w:cstheme="minorBidi"/>
+                    </w:rPr>
+                  </m:ctrlPr>
+                </m:dPr>
+                <m:e>
+                  <m:r>
+                    <w:rPr>
+                      <w:rFonts w:ascii="Cambria Math" w:eastAsiaTheme="minorEastAsia" w:hAnsi="Cambria Math" w:cstheme="minorBidi"/>
+                    </w:rPr>
+                    <m:t>1+</m:t>
+                  </m:r>
+                  <m:r>
+                    <w:rPr>
+                      <w:rFonts w:ascii="Cambria Math" w:eastAsiaTheme="minorEastAsia" w:hAnsi="Cambria Math" w:cstheme="minorBidi"/>
+                    </w:rPr>
+                    <m:t>r</m:t>
+                  </m:r>
+                  <m:r>
+                    <w:rPr>
+                      <w:rFonts w:ascii="Cambria Math" w:eastAsiaTheme="minorEastAsia" w:hAnsi="Cambria Math" w:cstheme="minorBidi"/>
+                    </w:rPr>
+                    <m:t>*</m:t>
+                  </m:r>
+                  <m:f>
+                    <m:fPr>
+                      <m:ctrlPr>
+                        <w:rPr>
+                          <w:rFonts w:ascii="Cambria Math" w:eastAsiaTheme="minorEastAsia" w:hAnsi="Cambria Math" w:cstheme="minorBidi"/>
+                        </w:rPr>
+                      </m:ctrlPr>
+                    </m:fPr>
+                    <m:num>
+                      <m:r>
+                        <w:rPr>
+                          <w:rFonts w:ascii="Cambria Math" w:eastAsiaTheme="minorEastAsia" w:hAnsi="Cambria Math" w:cstheme="minorBidi"/>
+                        </w:rPr>
+                        <m:t>t</m:t>
+                      </m:r>
+                      <m:ctrlPr>
+                        <w:rPr>
+                          <w:rFonts w:ascii="Cambria Math" w:eastAsiaTheme="minorEastAsia" w:hAnsi="Cambria Math" w:cstheme="minorBidi"/>
+                          <w:i/>
+                        </w:rPr>
+                      </m:ctrlPr>
+                    </m:num>
+                    <m:den>
+                      <m:r>
+                        <w:rPr>
+                          <w:rFonts w:ascii="Cambria Math" w:eastAsiaTheme="minorEastAsia" w:hAnsi="Cambria Math" w:cstheme="minorBidi"/>
+                        </w:rPr>
+                        <m:t>360</m:t>
+                      </m:r>
+                      <m:ctrlPr>
+                        <w:rPr>
+                          <w:rFonts w:ascii="Cambria Math" w:eastAsiaTheme="minorEastAsia" w:hAnsi="Cambria Math" w:cstheme="minorBidi"/>
+                          <w:i/>
+                        </w:rPr>
+                      </m:ctrlPr>
+                    </m:den>
+                  </m:f>
+                  <m:ctrlPr>
+                    <w:rPr>
+                      <w:rFonts w:ascii="Cambria Math" w:eastAsiaTheme="minorEastAsia" w:hAnsi="Cambria Math" w:cstheme="minorBidi"/>
+                      <w:i/>
+                    </w:rPr>
+                  </m:ctrlPr>
+                </m:e>
+              </m:d>
+              <m:ctrlPr>
+                <w:rPr>
+                  <w:rFonts w:ascii="Cambria Math" w:eastAsiaTheme="minorEastAsia" w:hAnsi="Cambria Math" w:cstheme="minorBidi"/>
+                  <w:i/>
+                </w:rPr>
+              </m:ctrlPr>
+            </m:den>
+          </m:f>
+        </m:oMath>
+      </m:oMathPara>
+    </w:p>
+    <w:p>
+      <w:pPr>
+        <w:rPr>
+          <w:rFonts w:ascii="Cambria Math" w:eastAsiaTheme="minorEastAsia" w:hAnsi="Cambria Math" w:cstheme="minorBidi"/>
+          <w:oMath/>
+        </w:rPr>
+      </w:pPr>
+      <m:oMathPara>
+        <m:oMath>
+          <m:r>
+            <w:rPr>
+              <w:rFonts w:ascii="Cambria Math" w:eastAsiaTheme="minorEastAsia" w:hAnsi="Cambria Math" w:cstheme="minorBidi"/>
+            </w:rPr>
+            <m:t>r=</m:t>
+          </m:r>
+          <m:f>
+            <m:fPr>
+              <m:ctrlPr>
+                <w:rPr>
+                  <w:rFonts w:ascii="Cambria Math" w:eastAsiaTheme="minorEastAsia" w:hAnsi="Cambria Math" w:cstheme="minorBidi"/>
+                </w:rPr>
+              </m:ctrlPr>
+            </m:fPr>
+            <m:num>
+              <m:r>
+                <w:rPr>
+                  <w:rFonts w:ascii="Cambria Math" w:eastAsiaTheme="minorEastAsia" w:hAnsi="Cambria Math" w:cstheme="minorBidi"/>
+                </w:rPr>
+                <m:t>b</m:t>
+              </m:r>
+              <m:ctrlPr>
+                <w:rPr>
+                  <w:rFonts w:ascii="Cambria Math" w:eastAsiaTheme="minorEastAsia" w:hAnsi="Cambria Math" w:cstheme="minorBidi"/>
+                  <w:i/>
+                </w:rPr>
+              </m:ctrlPr>
+            </m:num>
+            <m:den>
+              <m:d>
+                <m:dPr>
+                  <m:ctrlPr>
+                    <w:rPr>
+                      <w:rFonts w:ascii="Cambria Math" w:eastAsiaTheme="minorEastAsia" w:hAnsi="Cambria Math" w:cstheme="minorBidi"/>
+                    </w:rPr>
+                  </m:ctrlPr>
+                </m:dPr>
+                <m:e>
+                  <m:r>
+                    <w:rPr>
+                      <w:rFonts w:ascii="Cambria Math" w:eastAsiaTheme="minorEastAsia" w:hAnsi="Cambria Math" w:cstheme="minorBidi"/>
+                    </w:rPr>
+                    <m:t>1-b*</m:t>
+                  </m:r>
+                  <m:f>
+                    <m:fPr>
+                      <m:ctrlPr>
+                        <w:rPr>
+                          <w:rFonts w:ascii="Cambria Math" w:eastAsiaTheme="minorEastAsia" w:hAnsi="Cambria Math" w:cstheme="minorBidi"/>
+                        </w:rPr>
+                      </m:ctrlPr>
+                    </m:fPr>
+                    <m:num>
+                      <m:r>
+                        <w:rPr>
+                          <w:rFonts w:ascii="Cambria Math" w:eastAsiaTheme="minorEastAsia" w:hAnsi="Cambria Math" w:cstheme="minorBidi"/>
+                        </w:rPr>
+                        <m:t>t</m:t>
+                      </m:r>
+                      <m:ctrlPr>
+                        <w:rPr>
+                          <w:rFonts w:ascii="Cambria Math" w:eastAsiaTheme="minorEastAsia" w:hAnsi="Cambria Math" w:cstheme="minorBidi"/>
+                          <w:i/>
+                        </w:rPr>
+                      </m:ctrlPr>
+                    </m:num>
+                    <m:den>
+                      <m:r>
+                        <w:rPr>
+                          <w:rFonts w:ascii="Cambria Math" w:eastAsiaTheme="minorEastAsia" w:hAnsi="Cambria Math" w:cstheme="minorBidi"/>
+                        </w:rPr>
+                        <m:t>360</m:t>
+                      </m:r>
+                      <m:ctrlPr>
+                        <w:rPr>
+                          <w:rFonts w:ascii="Cambria Math" w:eastAsiaTheme="minorEastAsia" w:hAnsi="Cambria Math" w:cstheme="minorBidi"/>
+                          <w:i/>
+                        </w:rPr>
+                      </m:ctrlPr>
+                    </m:den>
+                  </m:f>
+                  <m:ctrlPr>
+                    <w:rPr>
+                      <w:rFonts w:ascii="Cambria Math" w:eastAsiaTheme="minorEastAsia" w:hAnsi="Cambria Math" w:cstheme="minorBidi"/>
+                      <w:i/>
+                    </w:rPr>
+                  </m:ctrlPr>
+                </m:e>
+              </m:d>
+              <m:ctrlPr>
+                <w:rPr>
+                  <w:rFonts w:ascii="Cambria Math" w:eastAsiaTheme="minorEastAsia" w:hAnsi="Cambria Math" w:cstheme="minorBidi"/>
+                  <w:i/>
+                </w:rPr>
+              </m:ctrlPr>
+            </m:den>
+          </m:f>
+        </m:oMath>
+      </m:oMathPara>
+    </w:p>
+    <w:p>
+      <w:pPr>
+        <w:rPr>
+          <w:lang w:val="es-ES_tradnl"/>
+        </w:rPr>
+      </w:pPr>
+      <w:r>
+        <w:tab/>
+      </w:r>
+      <w:r>
+        <w:rPr>
+          <w:lang w:val="es-ES_tradnl"/>
+        </w:rPr>
+        <w:t>Donde</w:t>
+      </w:r>
+    </w:p>
+    <w:p>
+      <w:pPr>
+        <w:rPr>
+          <w:lang w:val="es-ES_tradnl"/>
+        </w:rPr>
+      </w:pPr>
+      <w:r>
+        <w:rPr>
+          <w:lang w:val="es-ES_tradnl"/>
+        </w:rPr>
+        <w:tab/>
+      </w:r>
+      <w:r>
+        <w:rPr>
+          <w:lang w:val="es-ES_tradnl"/>
+        </w:rPr>
+        <w:tab/>
+      </w:r>
+      <w:r>
+        <w:rPr>
+          <w:lang w:val="es-ES_tradnl"/>
+        </w:rPr>
+        <w:t>r = tasa de rendimiento.</w:t>
+      </w:r>
+    </w:p>
+    <w:p>
+      <w:pPr>
+        <w:rPr>
+          <w:lang w:val="es-ES_tradnl"/>
+        </w:rPr>
+      </w:pPr>
+      <w:r>
+        <w:rPr>
+          <w:lang w:val="es-ES_tradnl"/>
+        </w:rPr>
+        <w:tab/>
+      </w:r>
+      <w:r>
+        <w:rPr>
+          <w:lang w:val="es-ES_tradnl"/>
+        </w:rPr>
+        <w:tab/>
+        <w:t>t = días para el vencimiento.</w:t>
+      </w:r>
+    </w:p>
+    <w:p>
+      <w:pPr>
+        <w:rPr>
+          <w:rFonts w:eastAsiaTheme="minorEastAsia"/>
+          <w:lang w:val="es-ES_tradnl"/>
+        </w:rPr>
+      </w:pPr>
+      <w:r>
+        <w:rPr>
+          <w:lang w:val="es-ES_tradnl"/>
+        </w:rPr>
+        <w:tab/>
+      </w:r>
+      <w:r>
+        <w:rPr>
+          <w:lang w:val="es-ES_tradnl"/>
+        </w:rPr>
+        <w:tab/>
+        <w:t>b = tasa de descuento.</w:t>
+      </w:r>
+    </w:p>
+    <w:p>
+      <w:pPr>
+        <w:rPr>
+          <w:rFonts w:eastAsiaTheme="minorEastAsia"/>
+          <w:lang w:val="es-ES_tradnl"/>
+        </w:rPr>
+      </w:pPr>
+    </w:p>
+    <w:p>
+      <w:pPr>
+        <w:ind w:left="720"/>
+        <w:rPr>
+          <w:lang w:val="es-ES_tradnl"/>
+        </w:rPr>
+      </w:pPr>
+      <w:r>
+        <w:rPr>
+          <w:lang w:val="es-ES_tradnl"/>
+        </w:rPr>
+        <w:t>Propósito</w:t>
+      </w:r>
+    </w:p>
+    <w:p>
+      <w:pPr>
+        <w:ind w:left="720"/>
+        <w:rPr>
+          <w:lang w:val="es-ES_tradnl"/>
+        </w:rPr>
+      </w:pPr>
+      <w:r>
+        <w:rPr>
+          <w:lang w:val="es-ES_tradnl"/>
+        </w:rPr>
+        <w:tab/>
+      </w:r>
+    </w:p>
+    <w:p>
+      <w:pPr>
+        <w:ind w:left="720"/>
+        <w:rPr>
+          <w:lang w:val="es-ES_tradnl"/>
+        </w:rPr>
+      </w:pPr>
+      <w:r>
+        <w:rPr>
+          <w:lang w:val="es-ES_tradnl"/>
+        </w:rPr>
+        <w:t>Ejercicio</w:t>
+      </w:r>
+    </w:p>
+    <w:p>
+      <w:pPr>
+        <w:ind w:left="1440"/>
+        <w:rPr>
+          <w:lang w:val="es-ES_tradnl"/>
+        </w:rPr>
+      </w:pPr>
+      <w:r>
+        <w:rPr>
+          <w:lang w:val="es-ES_tradnl"/>
+        </w:rPr>
+        <w:t>Una persona desea diversificar su portafolio de inversión el único punto que necesita verificar es la tasa de rendimiento para comparar con otras alternativas, si el jueves los CETES a 28 días se subastarán con un descuento del 10.5% de su valor nominal y se adquirió una posición de 700 títulos ¿cuál es la tasa de rendimiento</w:t>
+      </w:r>
+      <w:r>
+        <w:rPr>
+          <w:lang w:val="es-ES_tradnl"/>
+        </w:rPr>
+        <w:t>?</w:t>
+      </w:r>
+      <w:r>
+        <w:rPr>
+          <w:lang w:val="es-ES_tradnl"/>
+        </w:rPr>
+        <w:t xml:space="preserve"> </w:t>
+      </w:r>
+      <w:r>
+        <w:rPr>
+          <w:lang w:val="es-ES_tradnl"/>
+        </w:rPr>
+        <w:t>¿Qué tasa de descuento tendrían los cetes de vencimiento a 182 días con tasa de rendimiento de 10.</w:t>
+      </w:r>
+      <w:r>
+        <w:rPr>
+          <w:lang w:val="es-ES_tradnl"/>
+        </w:rPr>
+        <w:t>90</w:t>
+      </w:r>
+      <w:r>
+        <w:rPr>
+          <w:lang w:val="es-ES_tradnl"/>
+        </w:rPr>
+        <w:t>%</w:t>
+      </w:r>
+      <w:r>
+        <w:rPr>
+          <w:lang w:val="es-ES_tradnl"/>
+        </w:rPr>
+        <w:t>?</w:t>
+      </w:r>
+    </w:p>
+    <w:p>
+      <w:pPr>
+        <w:ind w:left="1440"/>
+        <w:rPr>
+          <w:lang w:val="es-ES_tradnl"/>
+        </w:rPr>
+      </w:pPr>
+    </w:p>
+    <w:p>
+      <w:pPr>
+        <w:rPr>
+          <w:rFonts w:eastAsiaTheme="minorEastAsia"/>
+        </w:rPr>
+      </w:pPr>
+      <m:oMathPara>
+        <m:oMath>
+          <m:r>
+            <w:rPr>
+              <w:rFonts w:ascii="Cambria Math" w:eastAsiaTheme="minorEastAsia" w:hAnsi="Cambria Math" w:cstheme="minorBidi"/>
+            </w:rPr>
+            <m:t>r=</m:t>
+          </m:r>
+          <m:f>
+            <m:fPr>
+              <m:ctrlPr>
+                <w:rPr>
+                  <w:rFonts w:ascii="Cambria Math" w:eastAsiaTheme="minorEastAsia" w:hAnsi="Cambria Math" w:cstheme="minorBidi"/>
+                </w:rPr>
+              </m:ctrlPr>
+            </m:fPr>
+            <m:num>
+              <m:r>
+                <w:rPr>
+                  <w:rFonts w:ascii="Cambria Math" w:eastAsiaTheme="minorEastAsia" w:hAnsi="Cambria Math" w:cstheme="minorBidi"/>
+                </w:rPr>
+                <m:t>0.1050</m:t>
+              </m:r>
+              <m:ctrlPr>
+                <w:rPr>
+                  <w:rFonts w:ascii="Cambria Math" w:eastAsiaTheme="minorEastAsia" w:hAnsi="Cambria Math" w:cstheme="minorBidi"/>
+                  <w:i/>
+                </w:rPr>
+              </m:ctrlPr>
+            </m:num>
+            <m:den>
+              <m:d>
+                <m:dPr>
+                  <m:ctrlPr>
+                    <w:rPr>
+                      <w:rFonts w:ascii="Cambria Math" w:eastAsiaTheme="minorEastAsia" w:hAnsi="Cambria Math" w:cstheme="minorBidi"/>
+                    </w:rPr>
+                  </m:ctrlPr>
+                </m:dPr>
+                <m:e>
+                  <m:r>
+                    <w:rPr>
+                      <w:rFonts w:ascii="Cambria Math" w:eastAsiaTheme="minorEastAsia" w:hAnsi="Cambria Math" w:cstheme="minorBidi"/>
+                    </w:rPr>
+                    <m:t>1-</m:t>
+                  </m:r>
+                  <m:r>
+                    <w:rPr>
+                      <w:rFonts w:ascii="Cambria Math" w:eastAsiaTheme="minorEastAsia" w:hAnsi="Cambria Math" w:cstheme="minorBidi"/>
+                    </w:rPr>
+                    <m:t>0.1050</m:t>
+                  </m:r>
+                  <m:r>
+                    <w:rPr>
+                      <w:rFonts w:ascii="Cambria Math" w:eastAsiaTheme="minorEastAsia" w:hAnsi="Cambria Math" w:cstheme="minorBidi"/>
+                    </w:rPr>
+                    <m:t>*</m:t>
+                  </m:r>
+                  <m:f>
+                    <m:fPr>
+                      <m:ctrlPr>
+                        <w:rPr>
+                          <w:rFonts w:ascii="Cambria Math" w:eastAsiaTheme="minorEastAsia" w:hAnsi="Cambria Math" w:cstheme="minorBidi"/>
+                        </w:rPr>
+                      </m:ctrlPr>
+                    </m:fPr>
+                    <m:num>
+                      <m:r>
+                        <w:rPr>
+                          <w:rFonts w:ascii="Cambria Math" w:eastAsiaTheme="minorEastAsia" w:hAnsi="Cambria Math" w:cstheme="minorBidi"/>
+                        </w:rPr>
+                        <m:t>28</m:t>
+                      </m:r>
+                      <m:ctrlPr>
+                        <w:rPr>
+                          <w:rFonts w:ascii="Cambria Math" w:eastAsiaTheme="minorEastAsia" w:hAnsi="Cambria Math" w:cstheme="minorBidi"/>
+                          <w:i/>
+                        </w:rPr>
+                      </m:ctrlPr>
+                    </m:num>
+                    <m:den>
+                      <m:r>
+                        <w:rPr>
+                          <w:rFonts w:ascii="Cambria Math" w:eastAsiaTheme="minorEastAsia" w:hAnsi="Cambria Math" w:cstheme="minorBidi"/>
+                        </w:rPr>
+                        <m:t>360</m:t>
+                      </m:r>
+                      <m:ctrlPr>
+                        <w:rPr>
+                          <w:rFonts w:ascii="Cambria Math" w:eastAsiaTheme="minorEastAsia" w:hAnsi="Cambria Math" w:cstheme="minorBidi"/>
+                          <w:i/>
+                        </w:rPr>
+                      </m:ctrlPr>
+                    </m:den>
+                  </m:f>
+                  <m:ctrlPr>
+                    <w:rPr>
+                      <w:rFonts w:ascii="Cambria Math" w:eastAsiaTheme="minorEastAsia" w:hAnsi="Cambria Math" w:cstheme="minorBidi"/>
+                      <w:i/>
+                    </w:rPr>
+                  </m:ctrlPr>
+                </m:e>
+              </m:d>
+              <m:ctrlPr>
+                <w:rPr>
+                  <w:rFonts w:ascii="Cambria Math" w:eastAsiaTheme="minorEastAsia" w:hAnsi="Cambria Math" w:cstheme="minorBidi"/>
+                  <w:i/>
+                </w:rPr>
+              </m:ctrlPr>
+            </m:den>
+          </m:f>
+          <m:r>
+            <w:rPr>
+              <w:rFonts w:ascii="Cambria Math" w:eastAsiaTheme="minorEastAsia" w:hAnsi="Cambria Math" w:cstheme="minorBidi"/>
+            </w:rPr>
+            <m:t>=0.1059 ~ 10.59%</m:t>
+          </m:r>
+        </m:oMath>
+      </m:oMathPara>
+    </w:p>
+    <w:p>
+      <w:pPr>
+        <w:rPr>
+          <w:rFonts w:eastAsiaTheme="minorEastAsia"/>
+        </w:rPr>
+      </w:pPr>
+    </w:p>
+    <w:p>
+      <w:pPr>
+        <w:rPr>
+          <w:rFonts w:ascii="Cambria Math" w:eastAsiaTheme="minorEastAsia" w:hAnsi="Cambria Math" w:cstheme="minorBidi"/>
+          <w:oMath/>
+        </w:rPr>
+      </w:pPr>
+      <m:oMathPara>
+        <m:oMath>
+          <m:r>
+            <w:rPr>
+              <w:rFonts w:ascii="Cambria Math" w:eastAsiaTheme="minorEastAsia" w:hAnsi="Cambria Math" w:cstheme="minorBidi"/>
+            </w:rPr>
+            <m:t>b=</m:t>
+          </m:r>
+          <m:f>
+            <m:fPr>
+              <m:ctrlPr>
+                <w:rPr>
+                  <w:rFonts w:ascii="Cambria Math" w:eastAsiaTheme="minorEastAsia" w:hAnsi="Cambria Math" w:cstheme="minorBidi"/>
+                </w:rPr>
+              </m:ctrlPr>
+            </m:fPr>
+            <m:num>
+              <m:r>
+                <w:rPr>
+                  <w:rFonts w:ascii="Cambria Math" w:eastAsiaTheme="minorEastAsia" w:hAnsi="Cambria Math" w:cstheme="minorBidi"/>
+                </w:rPr>
+                <m:t>0.1090</m:t>
+              </m:r>
+              <m:ctrlPr>
+                <w:rPr>
+                  <w:rFonts w:ascii="Cambria Math" w:eastAsiaTheme="minorEastAsia" w:hAnsi="Cambria Math" w:cstheme="minorBidi"/>
+                  <w:i/>
+                </w:rPr>
+              </m:ctrlPr>
+            </m:num>
+            <m:den>
+              <m:d>
+                <m:dPr>
+                  <m:ctrlPr>
+                    <w:rPr>
+                      <w:rFonts w:ascii="Cambria Math" w:eastAsiaTheme="minorEastAsia" w:hAnsi="Cambria Math" w:cstheme="minorBidi"/>
+                    </w:rPr>
+                  </m:ctrlPr>
+                </m:dPr>
+                <m:e>
+                  <m:r>
+                    <w:rPr>
+                      <w:rFonts w:ascii="Cambria Math" w:eastAsiaTheme="minorEastAsia" w:hAnsi="Cambria Math" w:cstheme="minorBidi"/>
+                    </w:rPr>
+                    <m:t>1+</m:t>
+                  </m:r>
+                  <m:r>
+                    <w:rPr>
+                      <w:rFonts w:ascii="Cambria Math" w:eastAsiaTheme="minorEastAsia" w:hAnsi="Cambria Math" w:cstheme="minorBidi"/>
+                    </w:rPr>
+                    <m:t>0.1090</m:t>
+                  </m:r>
+                  <m:r>
+                    <w:rPr>
+                      <w:rFonts w:ascii="Cambria Math" w:eastAsiaTheme="minorEastAsia" w:hAnsi="Cambria Math" w:cstheme="minorBidi"/>
+                    </w:rPr>
+                    <m:t>*</m:t>
+                  </m:r>
+                  <m:f>
+                    <m:fPr>
+                      <m:ctrlPr>
+                        <w:rPr>
+                          <w:rFonts w:ascii="Cambria Math" w:eastAsiaTheme="minorEastAsia" w:hAnsi="Cambria Math" w:cstheme="minorBidi"/>
+                        </w:rPr>
+                      </m:ctrlPr>
+                    </m:fPr>
+                    <m:num>
+                      <m:r>
+                        <w:rPr>
+                          <w:rFonts w:ascii="Cambria Math" w:eastAsiaTheme="minorEastAsia" w:hAnsi="Cambria Math" w:cstheme="minorBidi"/>
+                        </w:rPr>
+                        <m:t>182</m:t>
+                      </m:r>
+                      <m:ctrlPr>
+                        <w:rPr>
+                          <w:rFonts w:ascii="Cambria Math" w:eastAsiaTheme="minorEastAsia" w:hAnsi="Cambria Math" w:cstheme="minorBidi"/>
+                          <w:i/>
+                        </w:rPr>
+                      </m:ctrlPr>
+                    </m:num>
+                    <m:den>
+                      <m:r>
+                        <w:rPr>
+                          <w:rFonts w:ascii="Cambria Math" w:eastAsiaTheme="minorEastAsia" w:hAnsi="Cambria Math" w:cstheme="minorBidi"/>
+                        </w:rPr>
+                        <m:t>360</m:t>
+                      </m:r>
+                      <m:ctrlPr>
+                        <w:rPr>
+                          <w:rFonts w:ascii="Cambria Math" w:eastAsiaTheme="minorEastAsia" w:hAnsi="Cambria Math" w:cstheme="minorBidi"/>
+                          <w:i/>
+                        </w:rPr>
+                      </m:ctrlPr>
+                    </m:den>
+                  </m:f>
+                  <m:ctrlPr>
+                    <w:rPr>
+                      <w:rFonts w:ascii="Cambria Math" w:eastAsiaTheme="minorEastAsia" w:hAnsi="Cambria Math" w:cstheme="minorBidi"/>
+                      <w:i/>
+                    </w:rPr>
+                  </m:ctrlPr>
+                </m:e>
+              </m:d>
+              <m:ctrlPr>
+                <w:rPr>
+                  <w:rFonts w:ascii="Cambria Math" w:eastAsiaTheme="minorEastAsia" w:hAnsi="Cambria Math" w:cstheme="minorBidi"/>
+                  <w:i/>
+                </w:rPr>
+              </m:ctrlPr>
+            </m:den>
+          </m:f>
+          <m:r>
+            <w:rPr>
+              <w:rFonts w:ascii="Cambria Math" w:eastAsiaTheme="minorEastAsia" w:hAnsi="Cambria Math" w:cstheme="minorBidi"/>
+            </w:rPr>
+            <m:t>=</m:t>
+          </m:r>
+          <m:r>
+            <w:rPr>
+              <w:rFonts w:ascii="Cambria Math" w:eastAsiaTheme="minorEastAsia" w:hAnsi="Cambria Math" w:cstheme="minorBidi"/>
+            </w:rPr>
+            <m:t>0.1033</m:t>
+          </m:r>
+          <m:r>
+            <w:rPr>
+              <w:rFonts w:ascii="Cambria Math" w:eastAsiaTheme="minorEastAsia" w:hAnsi="Cambria Math" w:cstheme="minorBidi"/>
+            </w:rPr>
+            <m:t xml:space="preserve"> ~ 10.33%</m:t>
+          </m:r>
+        </m:oMath>
+      </m:oMathPara>
+    </w:p>
+    <w:p>
+      <w:pPr>
+        <w:rPr>
+          <w:rFonts w:eastAsiaTheme="minorEastAsia"/>
+        </w:rPr>
+      </w:pPr>
+    </w:p>
+    <w:p>
+      <w:pPr>
+        <w:ind w:left="720"/>
+        <w:rPr>
+          <w:rFonts w:eastAsiaTheme="minorEastAsia"/>
+          <w:lang w:val="es-ES_tradnl"/>
+        </w:rPr>
+      </w:pPr>
+      <w:r>
+        <w:rPr>
+          <w:rFonts w:eastAsiaTheme="minorEastAsia"/>
+          <w:lang w:val="es-ES_tradnl"/>
+        </w:rPr>
+        <w:t>Interpretación</w:t>
+      </w:r>
+    </w:p>
+    <w:p>
+      <w:pPr>
+        <w:ind w:left="720"/>
+        <w:rPr>
+          <w:rFonts w:eastAsiaTheme="minorEastAsia"/>
+          <w:lang w:val="es-ES_tradnl"/>
+        </w:rPr>
+      </w:pPr>
+      <w:r>
+        <w:rPr>
+          <w:rFonts w:eastAsiaTheme="minorEastAsia"/>
+          <w:lang w:val="es-ES_tradnl"/>
+        </w:rPr>
+        <w:tab/>
+      </w:r>
+    </w:p>
+    <w:p>
+      <w:pPr>
+        <w:ind w:firstLine="720"/>
+        <w:rPr>
+          <w:lang w:val="es-ES_tradnl"/>
+        </w:rPr>
+      </w:pPr>
+      <w:r>
+        <w:rPr>
+          <w:lang w:val="es-ES_tradnl"/>
+        </w:rPr>
+        <w:t>Conceptos clave</w:t>
+      </w:r>
+    </w:p>
+    <w:p>
+      <w:pPr>
+        <w:rPr>
+          <w:lang w:val="es-ES_tradnl"/>
+        </w:rPr>
+      </w:pPr>
+    </w:p>
+    <w:p>
+      <w:pPr>
+        <w:rPr>
+          <w:lang w:val="es-ES_tradnl"/>
+        </w:rPr>
+      </w:pPr>
+    </w:p>
+    <w:p>
+      <w:pPr>
+        <w:pStyle w:val="Subtitle"/>
+        <w:rPr>
+          <w:b/>
+          <w:bCs/>
+          <w:lang w:val="es-ES_tradnl"/>
+        </w:rPr>
+      </w:pPr>
+      <w:r>
+        <w:rPr>
+          <w:b/>
+          <w:bCs/>
           <w:lang w:val="es-ES_tradnl"/>
         </w:rPr>
         <w:t>Título</w:t>
@@ -7137,36 +9619,24 @@
           <w:lang w:val="es-ES_tradnl"/>
         </w:rPr>
       </w:pPr>
-      <w:r>
-        <w:rPr>
-          <w:lang w:val="es-ES_tradnl"/>
-        </w:rPr>
-        <w:lastRenderedPageBreak/>
-        <w:t>TREMA o tasa crítica</w:t>
-      </w:r>
-    </w:p>
-    <w:p>
-      <w:pPr>
-        <w:rPr>
-          <w:lang w:val="es-ES_tradnl"/>
-        </w:rPr>
-      </w:pPr>
-    </w:p>
-    <w:p>
-      <w:pPr>
-        <w:rPr>
-          <w:lang w:val="es-ES_tradnl"/>
-        </w:rPr>
-      </w:pPr>
-    </w:p>
-    <w:p>
-      <w:pPr>
-        <w:rPr>
-          <w:lang w:val="es-ES_tradnl"/>
-        </w:rPr>
-      </w:pPr>
-      <w:r>
-        <w:rPr>
+    </w:p>
+    <w:p>
+      <w:pPr>
+        <w:rPr>
+          <w:lang w:val="es-ES_tradnl"/>
+        </w:rPr>
+      </w:pPr>
+    </w:p>
+    <w:p>
+      <w:pPr>
+        <w:rPr>
+          <w:highlight w:val="lightGray"/>
+          <w:lang w:val="es-ES_tradnl"/>
+        </w:rPr>
+      </w:pPr>
+      <w:r>
+        <w:rPr>
+          <w:highlight w:val="lightGray"/>
           <w:lang w:val="es-ES_tradnl"/>
         </w:rPr>
         <w:t>Reglas de la exponenciación, radicales y logaritmos</w:t>
@@ -7175,11 +9645,13 @@
     <w:p>
       <w:pPr>
         <w:rPr>
-          <w:lang w:val="es-ES_tradnl"/>
-        </w:rPr>
-      </w:pPr>
-      <w:r>
-        <w:rPr>
+          <w:highlight w:val="lightGray"/>
+          <w:lang w:val="es-ES_tradnl"/>
+        </w:rPr>
+      </w:pPr>
+      <w:r>
+        <w:rPr>
+          <w:highlight w:val="lightGray"/>
           <w:lang w:val="es-ES_tradnl"/>
         </w:rPr>
         <w:t>sfsfsa</w:t>
@@ -7188,11 +9660,13 @@
     <w:p>
       <w:pPr>
         <w:rPr>
-          <w:lang w:val="es-ES_tradnl"/>
-        </w:rPr>
-      </w:pPr>
-      <w:r>
-        <w:rPr>
+          <w:highlight w:val="lightGray"/>
+          <w:lang w:val="es-ES_tradnl"/>
+        </w:rPr>
+      </w:pPr>
+      <w:r>
+        <w:rPr>
+          <w:highlight w:val="lightGray"/>
           <w:lang w:val="es-ES_tradnl"/>
         </w:rPr>
         <w:t>Matemáticas financieras</w:t>
@@ -7201,11 +9675,13 @@
     <w:p>
       <w:pPr>
         <w:rPr>
-          <w:lang w:val="es-ES_tradnl"/>
-        </w:rPr>
-      </w:pPr>
-      <w:r>
-        <w:rPr>
+          <w:highlight w:val="lightGray"/>
+          <w:lang w:val="es-ES_tradnl"/>
+        </w:rPr>
+      </w:pPr>
+      <w:r>
+        <w:rPr>
+          <w:highlight w:val="lightGray"/>
           <w:lang w:val="es-ES_tradnl"/>
         </w:rPr>
         <w:tab/>
@@ -7215,11 +9691,13 @@
     <w:p>
       <w:pPr>
         <w:rPr>
-          <w:lang w:val="es-ES_tradnl"/>
-        </w:rPr>
-      </w:pPr>
-      <w:r>
-        <w:rPr>
+          <w:highlight w:val="lightGray"/>
+          <w:lang w:val="es-ES_tradnl"/>
+        </w:rPr>
+      </w:pPr>
+      <w:r>
+        <w:rPr>
+          <w:highlight w:val="lightGray"/>
           <w:lang w:val="es-ES_tradnl"/>
         </w:rPr>
         <w:tab/>
@@ -7229,31 +9707,28 @@
     <w:p>
       <w:pPr>
         <w:rPr>
-          <w:lang w:val="es-ES_tradnl"/>
-        </w:rPr>
-      </w:pPr>
-      <w:r>
-        <w:rPr>
+          <w:highlight w:val="lightGray"/>
+          <w:lang w:val="es-ES_tradnl"/>
+        </w:rPr>
+      </w:pPr>
+      <w:r>
+        <w:rPr>
+          <w:highlight w:val="lightGray"/>
           <w:lang w:val="es-ES_tradnl"/>
         </w:rPr>
         <w:tab/>
-        <w:t>Anualidade</w:t>
-      </w:r>
-      <w:r>
-        <w:rPr>
-          <w:lang w:val="es-ES_tradnl"/>
-        </w:rPr>
-        <w:t>s vencidas, anticipadas y gradientes</w:t>
-      </w:r>
-    </w:p>
-    <w:p>
-      <w:pPr>
-        <w:rPr>
-          <w:lang w:val="es-ES_tradnl"/>
-        </w:rPr>
-      </w:pPr>
-      <w:r>
-        <w:rPr>
+        <w:t>Anualidades vencidas, anticipadas y gradientes</w:t>
+      </w:r>
+    </w:p>
+    <w:p>
+      <w:pPr>
+        <w:rPr>
+          <w:lang w:val="es-ES_tradnl"/>
+        </w:rPr>
+      </w:pPr>
+      <w:r>
+        <w:rPr>
+          <w:highlight w:val="lightGray"/>
           <w:lang w:val="es-ES_tradnl"/>
         </w:rPr>
         <w:tab/>
@@ -7275,6 +9750,7 @@
       </w:pPr>
       <w:r>
         <w:rPr>
+          <w:highlight w:val="lightGray"/>
           <w:lang w:val="es-ES_tradnl"/>
         </w:rPr>
         <w:t>Valuación de bonos cupón cero</w:t>
@@ -7290,7 +9766,27 @@
         <w:rPr>
           <w:lang w:val="es-ES_tradnl"/>
         </w:rPr>
-        <w:t>Valuación de bonos con cupón y documentos de deuda</w:t>
+        <w:t>Valuación de bonos con cupón</w:t>
+      </w:r>
+      <w:r>
+        <w:rPr>
+          <w:lang w:val="es-ES_tradnl"/>
+        </w:rPr>
+        <w:t xml:space="preserve"> o </w:t>
+      </w:r>
+      <w:proofErr w:type="spellStart"/>
+      <w:r>
+        <w:rPr>
+          <w:lang w:val="es-ES_tradnl"/>
+        </w:rPr>
+        <w:t>cuponados</w:t>
+      </w:r>
+      <w:proofErr w:type="spellEnd"/>
+      <w:r>
+        <w:rPr>
+          <w:lang w:val="es-ES_tradnl"/>
+        </w:rPr>
+        <w:t xml:space="preserve"> y documentos de deuda</w:t>
       </w:r>
     </w:p>
     <w:p>
@@ -7434,11 +9930,13 @@
     <w:p>
       <w:pPr>
         <w:rPr>
-          <w:lang w:val="es-ES_tradnl"/>
-        </w:rPr>
-      </w:pPr>
-      <w:r>
-        <w:rPr>
+          <w:highlight w:val="lightGray"/>
+          <w:lang w:val="es-ES_tradnl"/>
+        </w:rPr>
+      </w:pPr>
+      <w:r>
+        <w:rPr>
+          <w:highlight w:val="lightGray"/>
           <w:lang w:val="es-ES_tradnl"/>
         </w:rPr>
         <w:t>Costo de capital</w:t>
@@ -7447,11 +9945,13 @@
     <w:p>
       <w:pPr>
         <w:rPr>
-          <w:lang w:val="es-ES_tradnl"/>
-        </w:rPr>
-      </w:pPr>
-      <w:r>
-        <w:rPr>
+          <w:highlight w:val="lightGray"/>
+          <w:lang w:val="es-ES_tradnl"/>
+        </w:rPr>
+      </w:pPr>
+      <w:r>
+        <w:rPr>
+          <w:highlight w:val="lightGray"/>
           <w:lang w:val="es-ES_tradnl"/>
         </w:rPr>
         <w:tab/>
@@ -7461,17 +9961,20 @@
     <w:p>
       <w:pPr>
         <w:rPr>
-          <w:lang w:val="es-ES_tradnl"/>
-        </w:rPr>
-      </w:pPr>
-      <w:r>
-        <w:rPr>
+          <w:highlight w:val="lightGray"/>
+          <w:lang w:val="es-ES_tradnl"/>
+        </w:rPr>
+      </w:pPr>
+      <w:r>
+        <w:rPr>
+          <w:highlight w:val="lightGray"/>
           <w:lang w:val="es-ES_tradnl"/>
         </w:rPr>
         <w:tab/>
       </w:r>
       <w:r>
         <w:rPr>
+          <w:highlight w:val="lightGray"/>
           <w:lang w:val="es-ES_tradnl"/>
         </w:rPr>
         <w:tab/>
@@ -7481,17 +9984,20 @@
     <w:p>
       <w:pPr>
         <w:rPr>
-          <w:lang w:val="es-ES_tradnl"/>
-        </w:rPr>
-      </w:pPr>
-      <w:r>
-        <w:rPr>
+          <w:highlight w:val="lightGray"/>
+          <w:lang w:val="es-ES_tradnl"/>
+        </w:rPr>
+      </w:pPr>
+      <w:r>
+        <w:rPr>
+          <w:highlight w:val="lightGray"/>
           <w:lang w:val="es-ES_tradnl"/>
         </w:rPr>
         <w:tab/>
       </w:r>
       <w:r>
         <w:rPr>
+          <w:highlight w:val="lightGray"/>
           <w:lang w:val="es-ES_tradnl"/>
         </w:rPr>
         <w:tab/>
@@ -7501,11 +10007,13 @@
     <w:p>
       <w:pPr>
         <w:rPr>
-          <w:lang w:val="es-ES_tradnl"/>
-        </w:rPr>
-      </w:pPr>
-      <w:r>
-        <w:rPr>
+          <w:highlight w:val="lightGray"/>
+          <w:lang w:val="es-ES_tradnl"/>
+        </w:rPr>
+      </w:pPr>
+      <w:r>
+        <w:rPr>
+          <w:highlight w:val="lightGray"/>
           <w:lang w:val="es-ES_tradnl"/>
         </w:rPr>
         <w:tab/>
@@ -7515,17 +10023,20 @@
     <w:p>
       <w:pPr>
         <w:rPr>
-          <w:lang w:val="es-ES_tradnl"/>
-        </w:rPr>
-      </w:pPr>
-      <w:r>
-        <w:rPr>
+          <w:highlight w:val="lightGray"/>
+          <w:lang w:val="es-ES_tradnl"/>
+        </w:rPr>
+      </w:pPr>
+      <w:r>
+        <w:rPr>
+          <w:highlight w:val="lightGray"/>
           <w:lang w:val="es-ES_tradnl"/>
         </w:rPr>
         <w:tab/>
       </w:r>
       <w:r>
         <w:rPr>
+          <w:highlight w:val="lightGray"/>
           <w:lang w:val="es-ES_tradnl"/>
         </w:rPr>
         <w:tab/>
@@ -7533,6 +10044,7 @@
       <w:proofErr w:type="spellStart"/>
       <w:r>
         <w:rPr>
+          <w:highlight w:val="lightGray"/>
           <w:lang w:val="es-ES_tradnl"/>
         </w:rPr>
         <w:t>Interés</w:t>
@@ -7540,6 +10052,7 @@
       <w:proofErr w:type="spellEnd"/>
       <w:r>
         <w:rPr>
+          <w:highlight w:val="lightGray"/>
           <w:lang w:val="es-ES_tradnl"/>
         </w:rPr>
         <w:t xml:space="preserve"> descontado por anticipado </w:t>
@@ -7548,17 +10061,20 @@
     <w:p>
       <w:pPr>
         <w:rPr>
-          <w:lang w:val="es-ES_tradnl"/>
-        </w:rPr>
-      </w:pPr>
-      <w:r>
-        <w:rPr>
+          <w:highlight w:val="lightGray"/>
+          <w:lang w:val="es-ES_tradnl"/>
+        </w:rPr>
+      </w:pPr>
+      <w:r>
+        <w:rPr>
+          <w:highlight w:val="lightGray"/>
           <w:lang w:val="es-ES_tradnl"/>
         </w:rPr>
         <w:tab/>
       </w:r>
       <w:r>
         <w:rPr>
+          <w:highlight w:val="lightGray"/>
           <w:lang w:val="es-ES_tradnl"/>
         </w:rPr>
         <w:tab/>
@@ -7566,6 +10082,7 @@
       <w:proofErr w:type="spellStart"/>
       <w:r>
         <w:rPr>
+          <w:highlight w:val="lightGray"/>
           <w:lang w:val="es-ES_tradnl"/>
         </w:rPr>
         <w:t>Interés</w:t>
@@ -7573,6 +10090,7 @@
       <w:proofErr w:type="spellEnd"/>
       <w:r>
         <w:rPr>
+          <w:highlight w:val="lightGray"/>
           <w:lang w:val="es-ES_tradnl"/>
         </w:rPr>
         <w:t xml:space="preserve"> pagado al final</w:t>
@@ -7581,6 +10099,7 @@
     <w:p>
       <w:pPr>
         <w:rPr>
+          <w:highlight w:val="lightGray"/>
           <w:lang w:val="es-ES_tradnl"/>
         </w:rPr>
       </w:pPr>
@@ -7613,6 +10132,7 @@
       </w:pPr>
       <w:r>
         <w:rPr>
+          <w:highlight w:val="lightGray"/>
           <w:lang w:val="es-ES_tradnl"/>
         </w:rPr>
         <w:t>TREMA o tasa crítica</w:t>
@@ -7728,7 +10248,6 @@
         <w:rPr>
           <w:lang w:val="es-ES_tradnl"/>
         </w:rPr>
-        <w:lastRenderedPageBreak/>
         <w:tab/>
         <w:t>Tasa simple o contable de rendimiento sobre la inversión</w:t>
       </w:r>
@@ -7790,6 +10309,7 @@
       </w:pPr>
       <w:r>
         <w:rPr>
+          <w:highlight w:val="lightGray"/>
           <w:lang w:val="es-ES_tradnl"/>
         </w:rPr>
         <w:t>Múltiplo de la acción P/E</w:t>
@@ -8171,11 +10691,13 @@
     <w:p>
       <w:pPr>
         <w:rPr>
-          <w:lang w:val="es-ES_tradnl"/>
-        </w:rPr>
-      </w:pPr>
-      <w:r>
-        <w:rPr>
+          <w:highlight w:val="lightGray"/>
+          <w:lang w:val="es-ES_tradnl"/>
+        </w:rPr>
+      </w:pPr>
+      <w:r>
+        <w:rPr>
+          <w:highlight w:val="lightGray"/>
           <w:lang w:val="es-ES_tradnl"/>
         </w:rPr>
         <w:t>Valoración de inversiones</w:t>
@@ -8184,11 +10706,13 @@
     <w:p>
       <w:pPr>
         <w:rPr>
-          <w:lang w:val="es-ES_tradnl"/>
-        </w:rPr>
-      </w:pPr>
-      <w:r>
-        <w:rPr>
+          <w:highlight w:val="lightGray"/>
+          <w:lang w:val="es-ES_tradnl"/>
+        </w:rPr>
+      </w:pPr>
+      <w:r>
+        <w:rPr>
+          <w:highlight w:val="lightGray"/>
           <w:lang w:val="es-ES_tradnl"/>
         </w:rPr>
         <w:tab/>
@@ -8198,11 +10722,13 @@
     <w:p>
       <w:pPr>
         <w:rPr>
-          <w:lang w:val="es-ES_tradnl"/>
-        </w:rPr>
-      </w:pPr>
-      <w:r>
-        <w:rPr>
+          <w:highlight w:val="lightGray"/>
+          <w:lang w:val="es-ES_tradnl"/>
+        </w:rPr>
+      </w:pPr>
+      <w:r>
+        <w:rPr>
+          <w:highlight w:val="lightGray"/>
           <w:lang w:val="es-ES_tradnl"/>
         </w:rPr>
         <w:tab/>
@@ -8217,6 +10743,7 @@
       </w:pPr>
       <w:r>
         <w:rPr>
+          <w:highlight w:val="lightGray"/>
           <w:lang w:val="es-ES_tradnl"/>
         </w:rPr>
         <w:tab/>
@@ -8321,7 +10848,6 @@
         <w:rPr>
           <w:lang w:val="es-ES_tradnl"/>
         </w:rPr>
-        <w:lastRenderedPageBreak/>
         <w:t xml:space="preserve">Covarianza </w:t>
       </w:r>
     </w:p>
@@ -8742,7 +11268,6 @@
   <w:style w:type="character" w:default="1" w:styleId="DefaultParagraphFont">
     <w:name w:val="Default Paragraph Font"/>
     <w:uiPriority w:val="1"/>
-    <w:semiHidden/>
     <w:unhideWhenUsed/>
   </w:style>
   <w:style w:type="table" w:default="1" w:styleId="TableNormal">

</xml_diff>

<commit_message>
Added Valuación de bonos con cupón a tasa fija
</commit_message>
<xml_diff>
--- a/formulas-finanzas.docx
+++ b/formulas-finanzas.docx
@@ -3264,13 +3264,6 @@
     </w:p>
     <w:p>
       <w:pPr>
-        <w:rPr>
-          <w:lang w:val="es-ES_tradnl"/>
-        </w:rPr>
-      </w:pPr>
-    </w:p>
-    <w:p>
-      <w:pPr>
         <w:pStyle w:val="Subtitle"/>
         <w:rPr>
           <w:b/>
@@ -3401,6 +3394,7 @@
         <w:rPr>
           <w:lang w:val="es-ES_tradnl"/>
         </w:rPr>
+        <w:lastRenderedPageBreak/>
         <w:tab/>
         <w:t>Donde</w:t>
       </w:r>
@@ -3811,13 +3805,6 @@
         </w:rPr>
         <w:t>Tasa anual, tasa anual efectiva, VPN, TIR, tasa fiscal marginal, redención de bonos, vencimiento de bonos</w:t>
       </w:r>
-    </w:p>
-    <w:p>
-      <w:pPr>
-        <w:rPr>
-          <w:lang w:val="es-ES_tradnl"/>
-        </w:rPr>
-      </w:pPr>
     </w:p>
     <w:p>
       <w:pPr>
@@ -4273,56 +4260,50 @@
         <w:rPr>
           <w:lang w:val="es-ES_tradnl"/>
         </w:rPr>
-        <w:t xml:space="preserve">, lo </w:t>
-      </w:r>
-      <w:r>
-        <w:rPr>
+        <w:t xml:space="preserve">, lo que hace particular este tipo de fuente de financiamiento es que no requiere que se tenga un </w:t>
+      </w:r>
+      <w:r>
+        <w:rPr>
+          <w:u w:val="single"/>
+          <w:lang w:val="es-ES_tradnl"/>
+        </w:rPr>
+        <w:t>crecimiento específico de este costo de capital</w:t>
+      </w:r>
+      <w:r>
+        <w:rPr>
+          <w:lang w:val="es-ES_tradnl"/>
+        </w:rPr>
+        <w:t>.</w:t>
+      </w:r>
+    </w:p>
+    <w:p>
+      <w:pPr>
+        <w:ind w:left="720"/>
+        <w:rPr>
+          <w:lang w:val="es-ES_tradnl"/>
+        </w:rPr>
+      </w:pPr>
+      <w:r>
+        <w:rPr>
+          <w:lang w:val="es-ES_tradnl"/>
+        </w:rPr>
+        <w:t>Ejercicio</w:t>
+      </w:r>
+    </w:p>
+    <w:p>
+      <w:pPr>
+        <w:ind w:left="720"/>
+        <w:rPr>
+          <w:rFonts w:eastAsiaTheme="minorEastAsia"/>
+          <w:lang w:val="es-ES_tradnl"/>
+        </w:rPr>
+      </w:pPr>
+      <w:r>
+        <w:rPr>
+          <w:rFonts w:eastAsiaTheme="minorEastAsia"/>
           <w:lang w:val="es-ES_tradnl"/>
         </w:rPr>
         <w:lastRenderedPageBreak/>
-        <w:t xml:space="preserve">que hace particular este tipo de fuente de financiamiento es que no requiere que se tenga un </w:t>
-      </w:r>
-      <w:r>
-        <w:rPr>
-          <w:u w:val="single"/>
-          <w:lang w:val="es-ES_tradnl"/>
-        </w:rPr>
-        <w:t>crecimiento específico de este costo de capital</w:t>
-      </w:r>
-      <w:r>
-        <w:rPr>
-          <w:lang w:val="es-ES_tradnl"/>
-        </w:rPr>
-        <w:t>.</w:t>
-      </w:r>
-    </w:p>
-    <w:p>
-      <w:pPr>
-        <w:ind w:left="720"/>
-        <w:rPr>
-          <w:lang w:val="es-ES_tradnl"/>
-        </w:rPr>
-      </w:pPr>
-      <w:r>
-        <w:rPr>
-          <w:lang w:val="es-ES_tradnl"/>
-        </w:rPr>
-        <w:t>Ejercicio</w:t>
-      </w:r>
-    </w:p>
-    <w:p>
-      <w:pPr>
-        <w:ind w:left="720"/>
-        <w:rPr>
-          <w:rFonts w:eastAsiaTheme="minorEastAsia"/>
-          <w:lang w:val="es-ES_tradnl"/>
-        </w:rPr>
-      </w:pPr>
-      <w:r>
-        <w:rPr>
-          <w:rFonts w:eastAsiaTheme="minorEastAsia"/>
-          <w:lang w:val="es-ES_tradnl"/>
-        </w:rPr>
         <w:t>Interpretación</w:t>
       </w:r>
     </w:p>
@@ -4339,13 +4320,6 @@
         </w:rPr>
         <w:t>Conceptos clave</w:t>
       </w:r>
-    </w:p>
-    <w:p>
-      <w:pPr>
-        <w:rPr>
-          <w:lang w:val="es-ES_tradnl"/>
-        </w:rPr>
-      </w:pPr>
     </w:p>
     <w:p>
       <w:pPr>
@@ -5068,7 +5042,6 @@
           <w:bCs/>
           <w:lang w:val="es-ES_tradnl"/>
         </w:rPr>
-        <w:lastRenderedPageBreak/>
         <w:t>Método de flujos de efectivo descontados para utilidades retenidas (FED o DCF)</w:t>
       </w:r>
     </w:p>
@@ -5258,6 +5231,7 @@
         <w:rPr>
           <w:lang w:val="es-ES_tradnl"/>
         </w:rPr>
+        <w:lastRenderedPageBreak/>
         <w:tab/>
         <w:t>Donde</w:t>
       </w:r>
@@ -6288,7 +6262,6 @@
         <w:rPr>
           <w:lang w:val="es-ES_tradnl"/>
         </w:rPr>
-        <w:lastRenderedPageBreak/>
         <w:t>Flujo de efectivo libre, flujo de caja libre del proyecto (PFCF), flujo de caja libre de la empresa (EFCF), costo de oportunidad, gradiente geométrico</w:t>
       </w:r>
       <w:r>
@@ -6297,13 +6270,6 @@
         </w:rPr>
         <w:t>, composición del capital social.</w:t>
       </w:r>
-    </w:p>
-    <w:p>
-      <w:pPr>
-        <w:rPr>
-          <w:lang w:val="es-ES_tradnl"/>
-        </w:rPr>
-      </w:pPr>
     </w:p>
     <w:p>
       <w:pPr>
@@ -7106,14 +7072,7 @@
                   <w:rFonts w:ascii="Cambria Math" w:hAnsi="Cambria Math"/>
                   <w:lang w:val="es-ES_tradnl"/>
                 </w:rPr>
-                <m:t>1</m:t>
-              </m:r>
-              <m:r>
-                <w:rPr>
-                  <w:rFonts w:ascii="Cambria Math" w:hAnsi="Cambria Math"/>
-                  <w:lang w:val="es-ES_tradnl"/>
-                </w:rPr>
-                <m:t>70</m:t>
+                <m:t>170</m:t>
               </m:r>
               <m:d>
                 <m:dPr>
@@ -7131,21 +7090,7 @@
                       <w:rFonts w:ascii="Cambria Math" w:hAnsi="Cambria Math"/>
                       <w:lang w:val="es-ES_tradnl"/>
                     </w:rPr>
-                    <m:t>1-</m:t>
-                  </m:r>
-                  <m:r>
-                    <w:rPr>
-                      <w:rFonts w:ascii="Cambria Math" w:hAnsi="Cambria Math"/>
-                      <w:lang w:val="es-ES_tradnl"/>
-                    </w:rPr>
-                    <m:t>0.1</m:t>
-                  </m:r>
-                  <m:r>
-                    <w:rPr>
-                      <w:rFonts w:ascii="Cambria Math" w:hAnsi="Cambria Math"/>
-                      <w:lang w:val="es-ES_tradnl"/>
-                    </w:rPr>
-                    <m:t>0</m:t>
+                    <m:t>1-0.10</m:t>
                   </m:r>
                 </m:e>
               </m:d>
@@ -7163,70 +7108,7 @@
               <w:rFonts w:ascii="Cambria Math" w:hAnsi="Cambria Math"/>
               <w:lang w:val="es-ES_tradnl"/>
             </w:rPr>
-            <m:t>+</m:t>
-          </m:r>
-          <m:r>
-            <w:rPr>
-              <w:rFonts w:ascii="Cambria Math" w:hAnsi="Cambria Math"/>
-              <w:lang w:val="es-ES_tradnl"/>
-            </w:rPr>
-            <m:t>0.0</m:t>
-          </m:r>
-          <m:r>
-            <w:rPr>
-              <w:rFonts w:ascii="Cambria Math" w:hAnsi="Cambria Math"/>
-              <w:lang w:val="es-ES_tradnl"/>
-            </w:rPr>
-            <m:t>5</m:t>
-          </m:r>
-          <m:r>
-            <w:rPr>
-              <w:rFonts w:ascii="Cambria Math" w:hAnsi="Cambria Math"/>
-              <w:lang w:val="es-ES_tradnl"/>
-            </w:rPr>
-            <m:t>=0.14</m:t>
-          </m:r>
-          <m:r>
-            <w:rPr>
-              <w:rFonts w:ascii="Cambria Math" w:hAnsi="Cambria Math"/>
-              <w:lang w:val="es-ES_tradnl"/>
-            </w:rPr>
-            <m:t>80</m:t>
-          </m:r>
-          <m:r>
-            <w:rPr>
-              <w:rFonts w:ascii="Cambria Math" w:hAnsi="Cambria Math"/>
-              <w:lang w:val="es-ES_tradnl"/>
-            </w:rPr>
-            <m:t xml:space="preserve"> ~ 1</m:t>
-          </m:r>
-          <m:r>
-            <w:rPr>
-              <w:rFonts w:ascii="Cambria Math" w:hAnsi="Cambria Math"/>
-              <w:lang w:val="es-ES_tradnl"/>
-            </w:rPr>
-            <m:t>5</m:t>
-          </m:r>
-          <m:r>
-            <w:rPr>
-              <w:rFonts w:ascii="Cambria Math" w:hAnsi="Cambria Math"/>
-              <w:lang w:val="es-ES_tradnl"/>
-            </w:rPr>
-            <m:t>.</m:t>
-          </m:r>
-          <m:r>
-            <w:rPr>
-              <w:rFonts w:ascii="Cambria Math" w:hAnsi="Cambria Math"/>
-              <w:lang w:val="es-ES_tradnl"/>
-            </w:rPr>
-            <m:t>8</m:t>
-          </m:r>
-          <m:r>
-            <w:rPr>
-              <w:rFonts w:ascii="Cambria Math" w:hAnsi="Cambria Math"/>
-              <w:lang w:val="es-ES_tradnl"/>
-            </w:rPr>
-            <m:t>0%</m:t>
+            <m:t>+0.05=0.1480 ~ 15.80%</m:t>
           </m:r>
         </m:oMath>
       </m:oMathPara>
@@ -7281,15 +7163,7 @@
           <w:rFonts w:eastAsiaTheme="minorEastAsia"/>
           <w:lang w:val="es-ES_tradnl"/>
         </w:rPr>
-        <w:t xml:space="preserve">, emitir acciones comunes por </w:t>
-      </w:r>
-      <w:r>
-        <w:rPr>
-          <w:rFonts w:eastAsiaTheme="minorEastAsia"/>
-          <w:lang w:val="es-ES_tradnl"/>
-        </w:rPr>
-        <w:lastRenderedPageBreak/>
-        <w:t xml:space="preserve">primera </w:t>
+        <w:t xml:space="preserve">, emitir acciones comunes por primera </w:t>
       </w:r>
       <w:r>
         <w:rPr>
@@ -7398,6 +7272,7 @@
           <w:szCs w:val="22"/>
           <w:lang w:val="es-ES_tradnl"/>
         </w:rPr>
+        <w:lastRenderedPageBreak/>
         <w:t>TREMA</w:t>
       </w:r>
       <w:r>
@@ -7823,20 +7698,6 @@
     <w:p>
       <w:pPr>
         <w:rPr>
-          <w:lang w:val="es-ES_tradnl"/>
-        </w:rPr>
-      </w:pPr>
-    </w:p>
-    <w:p>
-      <w:pPr>
-        <w:rPr>
-          <w:lang w:val="es-ES_tradnl"/>
-        </w:rPr>
-      </w:pPr>
-    </w:p>
-    <w:p>
-      <w:pPr>
-        <w:rPr>
           <w:rFonts w:asciiTheme="minorHAnsi" w:eastAsiaTheme="minorEastAsia" w:hAnsiTheme="minorHAnsi" w:cstheme="minorBidi"/>
           <w:b/>
           <w:bCs/>
@@ -7861,9 +7722,7 @@
           <w:lang w:val="es-ES_tradnl"/>
         </w:rPr>
       </w:pPr>
-    </w:p>
-    <w:p>
-      <w:pPr>
+      <w:r>
         <w:rPr>
           <w:rFonts w:asciiTheme="minorHAnsi" w:eastAsiaTheme="minorEastAsia" w:hAnsiTheme="minorHAnsi" w:cstheme="minorBidi"/>
           <w:b/>
@@ -7874,33 +7733,6 @@
           <w:szCs w:val="22"/>
           <w:lang w:val="es-ES_tradnl"/>
         </w:rPr>
-      </w:pPr>
-    </w:p>
-    <w:p>
-      <w:pPr>
-        <w:rPr>
-          <w:rFonts w:asciiTheme="minorHAnsi" w:eastAsiaTheme="minorEastAsia" w:hAnsiTheme="minorHAnsi" w:cstheme="minorBidi"/>
-          <w:b/>
-          <w:bCs/>
-          <w:color w:val="5A5A5A" w:themeColor="text1" w:themeTint="A5"/>
-          <w:spacing w:val="15"/>
-          <w:sz w:val="22"/>
-          <w:szCs w:val="22"/>
-          <w:lang w:val="es-ES_tradnl"/>
-        </w:rPr>
-      </w:pPr>
-      <w:r>
-        <w:rPr>
-          <w:rFonts w:asciiTheme="minorHAnsi" w:eastAsiaTheme="minorEastAsia" w:hAnsiTheme="minorHAnsi" w:cstheme="minorBidi"/>
-          <w:b/>
-          <w:bCs/>
-          <w:color w:val="5A5A5A" w:themeColor="text1" w:themeTint="A5"/>
-          <w:spacing w:val="15"/>
-          <w:sz w:val="22"/>
-          <w:szCs w:val="22"/>
-          <w:lang w:val="es-ES_tradnl"/>
-        </w:rPr>
-        <w:lastRenderedPageBreak/>
         <w:t>Valuación de bonos cupón cero</w:t>
       </w:r>
       <w:r>
@@ -8234,6 +8066,7 @@
         <w:rPr>
           <w:lang w:val="es-ES_tradnl"/>
         </w:rPr>
+        <w:lastRenderedPageBreak/>
         <w:tab/>
       </w:r>
       <w:r>
@@ -8310,6 +8143,13 @@
           <w:rFonts w:eastAsiaTheme="minorEastAsia"/>
           <w:lang w:val="es-ES_tradnl"/>
         </w:rPr>
+        <w:t xml:space="preserve"> adquiridos</w:t>
+      </w:r>
+      <w:r>
+        <w:rPr>
+          <w:rFonts w:eastAsiaTheme="minorEastAsia"/>
+          <w:lang w:val="es-ES_tradnl"/>
+        </w:rPr>
         <w:t>. (ver abajo)</w:t>
       </w:r>
     </w:p>
@@ -8338,13 +8178,127 @@
         <w:rPr>
           <w:lang w:val="es-ES_tradnl"/>
         </w:rPr>
-        <w:t>Dentro de la variedad de instrumentos de deuda los bonos cupón cero se venden a descuento para que en la fecha de vencimiento se pague su valor nominal pactado desde el principio, en México se suelen emitir instrumentos a descuento como el papel comercial o los certificados de la tesorería de la federación (CETES)</w:t>
-      </w:r>
-      <w:r>
-        <w:rPr>
-          <w:lang w:val="es-ES_tradnl"/>
-        </w:rPr>
-        <w:t>, siendo los últimos los que cuentan con un valor nominal de 10 pesos y la posición mínima es de $100, y tienen el objetivo de ser una fuente de financiamiento adicional a los ingresos tributarios que la SHCP destina para cubrir los requerimientos de la federación descritos en la Ley de Ingresos de la Federación que se publica cada año.</w:t>
+        <w:t>Dentro de la variedad de instrumentos de deuda</w:t>
+      </w:r>
+      <w:r>
+        <w:rPr>
+          <w:lang w:val="es-ES_tradnl"/>
+        </w:rPr>
+        <w:t>,</w:t>
+      </w:r>
+      <w:r>
+        <w:rPr>
+          <w:lang w:val="es-ES_tradnl"/>
+        </w:rPr>
+        <w:t xml:space="preserve"> los bonos cupón cero </w:t>
+      </w:r>
+      <w:r>
+        <w:rPr>
+          <w:lang w:val="es-ES_tradnl"/>
+        </w:rPr>
+        <w:t>son aquellos que se</w:t>
+      </w:r>
+      <w:r>
+        <w:rPr>
+          <w:lang w:val="es-ES_tradnl"/>
+        </w:rPr>
+        <w:t xml:space="preserve"> venden a descuento para que en </w:t>
+      </w:r>
+      <w:r>
+        <w:rPr>
+          <w:lang w:val="es-ES_tradnl"/>
+        </w:rPr>
+        <w:t>el</w:t>
+      </w:r>
+      <w:r>
+        <w:rPr>
+          <w:lang w:val="es-ES_tradnl"/>
+        </w:rPr>
+        <w:t xml:space="preserve"> vencimiento se </w:t>
+      </w:r>
+      <w:r>
+        <w:rPr>
+          <w:lang w:val="es-ES_tradnl"/>
+        </w:rPr>
+        <w:t>amortice</w:t>
+      </w:r>
+      <w:r>
+        <w:rPr>
+          <w:lang w:val="es-ES_tradnl"/>
+        </w:rPr>
+        <w:t xml:space="preserve"> su valor nominal pactado desde el principio, en México se suelen emitir instrumentos a descuento como el papel comercial</w:t>
+      </w:r>
+      <w:r>
+        <w:rPr>
+          <w:lang w:val="es-ES_tradnl"/>
+        </w:rPr>
+        <w:t>, PRLV</w:t>
+      </w:r>
+      <w:r>
+        <w:rPr>
+          <w:lang w:val="es-ES_tradnl"/>
+        </w:rPr>
+        <w:t xml:space="preserve"> o </w:t>
+      </w:r>
+      <w:r>
+        <w:rPr>
+          <w:lang w:val="es-ES_tradnl"/>
+        </w:rPr>
+        <w:t xml:space="preserve">los </w:t>
+      </w:r>
+      <w:r>
+        <w:rPr>
+          <w:lang w:val="es-ES_tradnl"/>
+        </w:rPr>
+        <w:t>CETES</w:t>
+      </w:r>
+      <w:r>
+        <w:rPr>
+          <w:lang w:val="es-ES_tradnl"/>
+        </w:rPr>
+        <w:t xml:space="preserve">, </w:t>
+      </w:r>
+      <w:r>
+        <w:rPr>
+          <w:lang w:val="es-ES_tradnl"/>
+        </w:rPr>
+        <w:t>teniendo</w:t>
+      </w:r>
+      <w:r>
+        <w:rPr>
+          <w:lang w:val="es-ES_tradnl"/>
+        </w:rPr>
+        <w:t xml:space="preserve"> los un valor nominal de 10 pesos y la posición mínima es de $100, tienen el objetivo de ser una fuente de financiamiento adicional a los ingresos tributarios que la SHCP destina para cubrir los requerimientos </w:t>
+      </w:r>
+      <w:r>
+        <w:rPr>
+          <w:lang w:val="es-ES_tradnl"/>
+        </w:rPr>
+        <w:t xml:space="preserve">anuales </w:t>
+      </w:r>
+      <w:r>
+        <w:rPr>
+          <w:lang w:val="es-ES_tradnl"/>
+        </w:rPr>
+        <w:t>de</w:t>
+      </w:r>
+      <w:r>
+        <w:rPr>
+          <w:lang w:val="es-ES_tradnl"/>
+        </w:rPr>
+        <w:t>l país</w:t>
+      </w:r>
+      <w:r>
+        <w:rPr>
+          <w:lang w:val="es-ES_tradnl"/>
+        </w:rPr>
+        <w:t xml:space="preserve"> descritos en la Ley de Ingresos de la Federació</w:t>
+      </w:r>
+      <w:r>
+        <w:rPr>
+          <w:lang w:val="es-ES_tradnl"/>
+        </w:rPr>
+        <w:t>n.</w:t>
       </w:r>
     </w:p>
     <w:p>
@@ -8372,37 +8326,61 @@
         <w:rPr>
           <w:lang w:val="es-ES_tradnl"/>
         </w:rPr>
-        <w:t xml:space="preserve">Una persona desea diversificar su portafolio de inversión el único punto que necesita verificar es la tasa de rendimiento para comparar con otras alternativas, si el jueves los CETES a 28 días se subastarán con un descuento del 10.5% de su valor nominal </w:t>
-      </w:r>
-      <w:r>
-        <w:rPr>
-          <w:lang w:val="es-ES_tradnl"/>
-        </w:rPr>
-        <w:t xml:space="preserve">y </w:t>
-      </w:r>
-      <w:r>
-        <w:rPr>
-          <w:lang w:val="es-ES_tradnl"/>
-        </w:rPr>
-        <w:t>la persona realizó una postura</w:t>
-      </w:r>
-      <w:r>
-        <w:rPr>
-          <w:lang w:val="es-ES_tradnl"/>
-        </w:rPr>
-        <w:t xml:space="preserve"> de</w:t>
-      </w:r>
-      <w:r>
-        <w:rPr>
-          <w:lang w:val="es-ES_tradnl"/>
-        </w:rPr>
-        <w:t xml:space="preserve"> compra de</w:t>
-      </w:r>
-      <w:r>
-        <w:rPr>
-          <w:lang w:val="es-ES_tradnl"/>
-        </w:rPr>
-        <w:t xml:space="preserve"> 700 títulos </w:t>
+        <w:t xml:space="preserve">Una persona desea diversificar su portafolio de inversión el único punto que necesita verificar es la tasa de rendimiento para comparar con otras alternativas, si el </w:t>
+      </w:r>
+      <w:r>
+        <w:rPr>
+          <w:lang w:val="es-ES_tradnl"/>
+        </w:rPr>
+        <w:t>jueves</w:t>
+      </w:r>
+      <w:r>
+        <w:rPr>
+          <w:lang w:val="es-ES_tradnl"/>
+        </w:rPr>
+        <w:t xml:space="preserve"> </w:t>
+      </w:r>
+      <w:r>
+        <w:rPr>
+          <w:lang w:val="es-ES_tradnl"/>
+        </w:rPr>
+        <w:t>la</w:t>
+      </w:r>
+      <w:r>
+        <w:rPr>
+          <w:lang w:val="es-ES_tradnl"/>
+        </w:rPr>
+        <w:t xml:space="preserve"> </w:t>
+      </w:r>
+      <w:r>
+        <w:rPr>
+          <w:lang w:val="es-ES_tradnl"/>
+        </w:rPr>
+        <w:t xml:space="preserve">postura de compra de 700 títulos </w:t>
+      </w:r>
+      <w:r>
+        <w:rPr>
+          <w:lang w:val="es-ES_tradnl"/>
+        </w:rPr>
+        <w:t xml:space="preserve">a 28 días se </w:t>
+      </w:r>
+      <w:r>
+        <w:rPr>
+          <w:lang w:val="es-ES_tradnl"/>
+        </w:rPr>
+        <w:t>liquidará</w:t>
+      </w:r>
+      <w:r>
+        <w:rPr>
+          <w:lang w:val="es-ES_tradnl"/>
+        </w:rPr>
+        <w:t xml:space="preserve"> con un descuento del 10.5% de su valor nominal</w:t>
+      </w:r>
+      <w:r>
+        <w:rPr>
+          <w:lang w:val="es-ES_tradnl"/>
+        </w:rPr>
+        <w:t xml:space="preserve">, </w:t>
       </w:r>
       <w:r>
         <w:rPr>
@@ -8440,6 +8418,14 @@
         </w:rPr>
         <w:t xml:space="preserve"> posición?</w:t>
       </w:r>
+    </w:p>
+    <w:p>
+      <w:pPr>
+        <w:ind w:left="1440"/>
+        <w:rPr>
+          <w:lang w:val="es-ES_tradnl"/>
+        </w:rPr>
+      </w:pPr>
     </w:p>
     <w:p>
       <w:pPr>
@@ -8492,19 +8478,7 @@
                     <w:rPr>
                       <w:rFonts w:ascii="Cambria Math" w:eastAsiaTheme="minorEastAsia" w:hAnsi="Cambria Math" w:cstheme="minorBidi"/>
                     </w:rPr>
-                    <m:t>1+</m:t>
-                  </m:r>
-                  <m:r>
-                    <w:rPr>
-                      <w:rFonts w:ascii="Cambria Math" w:eastAsiaTheme="minorEastAsia" w:hAnsi="Cambria Math" w:cstheme="minorBidi"/>
-                    </w:rPr>
-                    <m:t>0.1059</m:t>
-                  </m:r>
-                  <m:r>
-                    <w:rPr>
-                      <w:rFonts w:ascii="Cambria Math" w:eastAsiaTheme="minorEastAsia" w:hAnsi="Cambria Math" w:cstheme="minorBidi"/>
-                    </w:rPr>
-                    <m:t>*</m:t>
+                    <m:t>1+0.1059*</m:t>
                   </m:r>
                   <m:f>
                     <m:fPr>
@@ -8563,13 +8537,7 @@
             <w:rPr>
               <w:rFonts w:ascii="Cambria Math" w:eastAsiaTheme="minorEastAsia" w:hAnsi="Cambria Math" w:cstheme="minorBidi"/>
             </w:rPr>
-            <m:t>=9.9183</m:t>
-          </m:r>
-          <m:r>
-            <w:rPr>
-              <w:rFonts w:ascii="Cambria Math" w:eastAsiaTheme="minorEastAsia" w:hAnsi="Cambria Math" w:cstheme="minorBidi"/>
-            </w:rPr>
-            <m:t>33</m:t>
+            <m:t>=9.918333</m:t>
           </m:r>
         </m:oMath>
       </m:oMathPara>
@@ -8619,31 +8587,7 @@
             <w:rPr>
               <w:rFonts w:ascii="Cambria Math" w:eastAsiaTheme="minorEastAsia" w:hAnsi="Cambria Math" w:cstheme="minorBidi"/>
             </w:rPr>
-            <m:t>9.918333</m:t>
-          </m:r>
-          <m:r>
-            <w:rPr>
-              <w:rFonts w:ascii="Cambria Math" w:eastAsiaTheme="minorEastAsia" w:hAnsi="Cambria Math" w:cstheme="minorBidi"/>
-            </w:rPr>
-            <m:t xml:space="preserve"> * 700=$</m:t>
-          </m:r>
-          <m:r>
-            <w:rPr>
-              <w:rFonts w:ascii="Cambria Math" w:eastAsiaTheme="minorEastAsia" w:hAnsi="Cambria Math" w:cstheme="minorBidi"/>
-            </w:rPr>
-            <m:t>6</m:t>
-          </m:r>
-          <m:r>
-            <w:rPr>
-              <w:rFonts w:ascii="Cambria Math" w:eastAsiaTheme="minorEastAsia" w:hAnsi="Cambria Math" w:cstheme="minorBidi"/>
-            </w:rPr>
-            <m:t>,</m:t>
-          </m:r>
-          <m:r>
-            <w:rPr>
-              <w:rFonts w:ascii="Cambria Math" w:eastAsiaTheme="minorEastAsia" w:hAnsi="Cambria Math" w:cstheme="minorBidi"/>
-            </w:rPr>
-            <m:t>942.83</m:t>
+            <m:t>9.918333 * 700=$6,942.83</m:t>
           </m:r>
         </m:oMath>
       </m:oMathPara>
@@ -8677,7 +8621,21 @@
           <w:rFonts w:eastAsiaTheme="minorEastAsia"/>
           <w:lang w:val="es-ES_tradnl"/>
         </w:rPr>
-        <w:t xml:space="preserve">El descuento de 10.50% al valor nominal de cada título de $10 sería de 9.9183 que se estarían pagando para a los 28 días en la redención recuperar $10, considerando que la posición </w:t>
+        <w:t>El descuento de 10.50% al valor nominal de cada título sería de 9.9183</w:t>
+      </w:r>
+      <w:r>
+        <w:rPr>
+          <w:rFonts w:eastAsiaTheme="minorEastAsia"/>
+          <w:lang w:val="es-ES_tradnl"/>
+        </w:rPr>
+        <w:t xml:space="preserve"> que sería el precio de cada cete en la posición que al momento de redención Banxico a través del INDEVAL entregaría al inversionista 9.91 + 0.0817 = $10</w:t>
+      </w:r>
+      <w:r>
+        <w:rPr>
+          <w:rFonts w:eastAsiaTheme="minorEastAsia"/>
+          <w:lang w:val="es-ES_tradnl"/>
+        </w:rPr>
+        <w:t xml:space="preserve">, considerando que la posición </w:t>
       </w:r>
       <w:r>
         <w:rPr>
@@ -8712,7 +8670,13 @@
         <w:rPr>
           <w:lang w:val="es-ES_tradnl"/>
         </w:rPr>
-        <w:t>Tipos de postura de compra/venta, posición, ingresos financieros de la federación, interés simple.</w:t>
+        <w:t>Tipos de postura de compra/venta, posición, ingresos financieros de la federación, interés simple</w:t>
+      </w:r>
+      <w:r>
+        <w:rPr>
+          <w:lang w:val="es-ES_tradnl"/>
+        </w:rPr>
+        <w:t>, INDEVAL, Banxico, SHCP, CNBV, NAFIN.</w:t>
       </w:r>
     </w:p>
     <w:p>
@@ -8752,8 +8716,7 @@
     <w:p>
       <w:pPr>
         <w:rPr>
-          <w:rFonts w:ascii="Cambria Math" w:eastAsiaTheme="minorEastAsia" w:hAnsi="Cambria Math" w:cstheme="minorBidi"/>
-          <w:oMath/>
+          <w:rFonts w:asciiTheme="minorHAnsi" w:eastAsiaTheme="minorEastAsia" w:hAnsiTheme="minorHAnsi" w:cstheme="minorBidi"/>
         </w:rPr>
       </w:pPr>
       <m:oMathPara>
@@ -8800,19 +8763,7 @@
                     <w:rPr>
                       <w:rFonts w:ascii="Cambria Math" w:eastAsiaTheme="minorEastAsia" w:hAnsi="Cambria Math" w:cstheme="minorBidi"/>
                     </w:rPr>
-                    <m:t>1+</m:t>
-                  </m:r>
-                  <m:r>
-                    <w:rPr>
-                      <w:rFonts w:ascii="Cambria Math" w:eastAsiaTheme="minorEastAsia" w:hAnsi="Cambria Math" w:cstheme="minorBidi"/>
-                    </w:rPr>
-                    <m:t>r</m:t>
-                  </m:r>
-                  <m:r>
-                    <w:rPr>
-                      <w:rFonts w:ascii="Cambria Math" w:eastAsiaTheme="minorEastAsia" w:hAnsi="Cambria Math" w:cstheme="minorBidi"/>
-                    </w:rPr>
-                    <m:t>*</m:t>
+                    <m:t>1+r*</m:t>
                   </m:r>
                   <m:f>
                     <m:fPr>
@@ -8869,6 +8820,13 @@
           </m:f>
         </m:oMath>
       </m:oMathPara>
+    </w:p>
+    <w:p>
+      <w:pPr>
+        <w:rPr>
+          <w:rFonts w:asciiTheme="minorHAnsi" w:eastAsiaTheme="minorEastAsia" w:hAnsiTheme="minorHAnsi" w:cstheme="minorBidi"/>
+        </w:rPr>
+      </w:pPr>
     </w:p>
     <w:p>
       <w:pPr>
@@ -9012,11 +8970,6 @@
           <w:lang w:val="es-ES_tradnl"/>
         </w:rPr>
         <w:tab/>
-      </w:r>
-      <w:r>
-        <w:rPr>
-          <w:lang w:val="es-ES_tradnl"/>
-        </w:rPr>
         <w:t>r = tasa de rendimiento.</w:t>
       </w:r>
     </w:p>
@@ -9030,6 +8983,7 @@
         <w:rPr>
           <w:lang w:val="es-ES_tradnl"/>
         </w:rPr>
+        <w:lastRenderedPageBreak/>
         <w:tab/>
       </w:r>
       <w:r>
@@ -9085,6 +9039,40 @@
     </w:p>
     <w:p>
       <w:pPr>
+        <w:ind w:left="1440"/>
+        <w:rPr>
+          <w:lang w:val="es-ES_tradnl"/>
+        </w:rPr>
+      </w:pPr>
+      <w:r>
+        <w:rPr>
+          <w:lang w:val="es-ES_tradnl"/>
+        </w:rPr>
+        <w:t>Particularmente en los bonos cupón cero el descuento representa la forma en que presentará un rendimiento al tenedor en su vencimiento</w:t>
+      </w:r>
+      <w:r>
+        <w:rPr>
+          <w:lang w:val="es-ES_tradnl"/>
+        </w:rPr>
+        <w:t>, teniendo en cuenta que el valor nominal es de 10 pesos, estos bonos se adquieren a un precio menor que el valor nominal representando esto el descuento que será amortizado al vencimient</w:t>
+      </w:r>
+      <w:r>
+        <w:rPr>
+          <w:lang w:val="es-ES_tradnl"/>
+        </w:rPr>
+        <w:t>o.</w:t>
+      </w:r>
+    </w:p>
+    <w:p>
+      <w:pPr>
+        <w:ind w:left="1440"/>
+        <w:rPr>
+          <w:lang w:val="es-ES_tradnl"/>
+        </w:rPr>
+      </w:pPr>
+    </w:p>
+    <w:p>
+      <w:pPr>
         <w:ind w:left="720"/>
         <w:rPr>
           <w:lang w:val="es-ES_tradnl"/>
@@ -9094,20 +9082,6 @@
         <w:rPr>
           <w:lang w:val="es-ES_tradnl"/>
         </w:rPr>
-        <w:tab/>
-      </w:r>
-    </w:p>
-    <w:p>
-      <w:pPr>
-        <w:ind w:left="720"/>
-        <w:rPr>
-          <w:lang w:val="es-ES_tradnl"/>
-        </w:rPr>
-      </w:pPr>
-      <w:r>
-        <w:rPr>
-          <w:lang w:val="es-ES_tradnl"/>
-        </w:rPr>
         <w:t>Ejercicio</w:t>
       </w:r>
     </w:p>
@@ -9122,13 +9096,31 @@
         <w:rPr>
           <w:lang w:val="es-ES_tradnl"/>
         </w:rPr>
-        <w:t>Una persona desea diversificar su portafolio de inversión el único punto que necesita verificar es la tasa de rendimiento para comparar con otras alternativas, si el jueves los CETES a 28 días se subastarán con un descuento del 10.5% de su valor nominal y se adquirió una posición de 700 títulos ¿cuál es la tasa de rendimiento</w:t>
-      </w:r>
-      <w:r>
-        <w:rPr>
-          <w:lang w:val="es-ES_tradnl"/>
-        </w:rPr>
-        <w:t>?</w:t>
+        <w:t>Una persona desea diversificar su portafolio de inversión el único punto que necesita verificar es la tasa de rendimiento para comparar con otras alternativas</w:t>
+      </w:r>
+      <w:r>
+        <w:rPr>
+          <w:lang w:val="es-ES_tradnl"/>
+        </w:rPr>
+        <w:t xml:space="preserve"> de inversión</w:t>
+      </w:r>
+      <w:r>
+        <w:rPr>
+          <w:lang w:val="es-ES_tradnl"/>
+        </w:rPr>
+        <w:t xml:space="preserve">, si el jueves los CETES a 28 días se </w:t>
+      </w:r>
+      <w:r>
+        <w:rPr>
+          <w:lang w:val="es-ES_tradnl"/>
+        </w:rPr>
+        <w:t>subastan</w:t>
+      </w:r>
+      <w:r>
+        <w:rPr>
+          <w:lang w:val="es-ES_tradnl"/>
+        </w:rPr>
+        <w:t xml:space="preserve"> con un descuento del 10.5% de su valor nominal y se adquirió una posición de 700 títulos ¿cuál es la tasa de rendimiento?</w:t>
       </w:r>
       <w:r>
         <w:rPr>
@@ -9219,19 +9211,7 @@
                     <w:rPr>
                       <w:rFonts w:ascii="Cambria Math" w:eastAsiaTheme="minorEastAsia" w:hAnsi="Cambria Math" w:cstheme="minorBidi"/>
                     </w:rPr>
-                    <m:t>1-</m:t>
-                  </m:r>
-                  <m:r>
-                    <w:rPr>
-                      <w:rFonts w:ascii="Cambria Math" w:eastAsiaTheme="minorEastAsia" w:hAnsi="Cambria Math" w:cstheme="minorBidi"/>
-                    </w:rPr>
-                    <m:t>0.1050</m:t>
-                  </m:r>
-                  <m:r>
-                    <w:rPr>
-                      <w:rFonts w:ascii="Cambria Math" w:eastAsiaTheme="minorEastAsia" w:hAnsi="Cambria Math" w:cstheme="minorBidi"/>
-                    </w:rPr>
-                    <m:t>*</m:t>
+                    <m:t>1-0.1050*</m:t>
                   </m:r>
                   <m:f>
                     <m:fPr>
@@ -9353,19 +9333,7 @@
                     <w:rPr>
                       <w:rFonts w:ascii="Cambria Math" w:eastAsiaTheme="minorEastAsia" w:hAnsi="Cambria Math" w:cstheme="minorBidi"/>
                     </w:rPr>
-                    <m:t>1+</m:t>
-                  </m:r>
-                  <m:r>
-                    <w:rPr>
-                      <w:rFonts w:ascii="Cambria Math" w:eastAsiaTheme="minorEastAsia" w:hAnsi="Cambria Math" w:cstheme="minorBidi"/>
-                    </w:rPr>
-                    <m:t>0.1090</m:t>
-                  </m:r>
-                  <m:r>
-                    <w:rPr>
-                      <w:rFonts w:ascii="Cambria Math" w:eastAsiaTheme="minorEastAsia" w:hAnsi="Cambria Math" w:cstheme="minorBidi"/>
-                    </w:rPr>
-                    <m:t>*</m:t>
+                    <m:t>1+0.1090*</m:t>
                   </m:r>
                   <m:f>
                     <m:fPr>
@@ -9424,29 +9392,1266 @@
             <w:rPr>
               <w:rFonts w:ascii="Cambria Math" w:eastAsiaTheme="minorEastAsia" w:hAnsi="Cambria Math" w:cstheme="minorBidi"/>
             </w:rPr>
+            <m:t>=0.1033 ~ 10.33%</m:t>
+          </m:r>
+        </m:oMath>
+      </m:oMathPara>
+    </w:p>
+    <w:p>
+      <w:pPr>
+        <w:rPr>
+          <w:rFonts w:eastAsiaTheme="minorEastAsia"/>
+        </w:rPr>
+      </w:pPr>
+    </w:p>
+    <w:p>
+      <w:pPr>
+        <w:ind w:left="720"/>
+        <w:rPr>
+          <w:rFonts w:eastAsiaTheme="minorEastAsia"/>
+          <w:lang w:val="es-ES_tradnl"/>
+        </w:rPr>
+      </w:pPr>
+      <w:r>
+        <w:rPr>
+          <w:rFonts w:eastAsiaTheme="minorEastAsia"/>
+          <w:lang w:val="es-ES_tradnl"/>
+        </w:rPr>
+        <w:t>Interpretación</w:t>
+      </w:r>
+    </w:p>
+    <w:p>
+      <w:pPr>
+        <w:ind w:left="1440"/>
+        <w:rPr>
+          <w:rFonts w:eastAsiaTheme="minorEastAsia"/>
+          <w:lang w:val="es-ES_tradnl"/>
+        </w:rPr>
+      </w:pPr>
+      <w:r>
+        <w:rPr>
+          <w:rFonts w:eastAsiaTheme="minorEastAsia"/>
+          <w:lang w:val="es-ES_tradnl"/>
+        </w:rPr>
+        <w:t>Los CETES con vencimiento a 28 días tienen un rendimiento de 10.59% comparado con los de 182 con 10.90% esta diferencia de rendimientos compensa</w:t>
+      </w:r>
+      <w:r>
+        <w:rPr>
+          <w:rFonts w:eastAsiaTheme="minorEastAsia"/>
+          <w:lang w:val="es-ES_tradnl"/>
+        </w:rPr>
+        <w:t xml:space="preserve"> la liquidez de los títulos, por otra parte, con los CETES a 28 días se liquidarían a $9.9183 y los de 182 a $9.4778, como se puede observar a menor descuento lógicamente menor rendimiento siempre siendo b &lt; r.</w:t>
+      </w:r>
+    </w:p>
+    <w:p>
+      <w:pPr>
+        <w:ind w:firstLine="720"/>
+        <w:rPr>
+          <w:lang w:val="es-ES_tradnl"/>
+        </w:rPr>
+      </w:pPr>
+      <w:r>
+        <w:rPr>
+          <w:lang w:val="es-ES_tradnl"/>
+        </w:rPr>
+        <w:t>Conceptos clave</w:t>
+      </w:r>
+    </w:p>
+    <w:p>
+      <w:pPr>
+        <w:ind w:left="1440"/>
+        <w:rPr>
+          <w:lang w:val="es-ES_tradnl"/>
+        </w:rPr>
+      </w:pPr>
+      <w:r>
+        <w:rPr>
+          <w:lang w:val="es-ES_tradnl"/>
+        </w:rPr>
+        <w:t>Interés simple, prima de liquidez, prima de riesgo, instrumentos gubernamentales.</w:t>
+      </w:r>
+    </w:p>
+    <w:p>
+      <w:pPr>
+        <w:rPr>
+          <w:lang w:val="es-ES_tradnl"/>
+        </w:rPr>
+      </w:pPr>
+    </w:p>
+    <w:p>
+      <w:pPr>
+        <w:rPr>
+          <w:rFonts w:asciiTheme="minorHAnsi" w:eastAsiaTheme="minorEastAsia" w:hAnsiTheme="minorHAnsi" w:cstheme="minorBidi"/>
+          <w:b/>
+          <w:bCs/>
+          <w:color w:val="5A5A5A" w:themeColor="text1" w:themeTint="A5"/>
+          <w:spacing w:val="15"/>
+          <w:sz w:val="22"/>
+          <w:szCs w:val="22"/>
+          <w:lang w:val="es-ES_tradnl"/>
+        </w:rPr>
+      </w:pPr>
+      <w:r>
+        <w:rPr>
+          <w:rFonts w:asciiTheme="minorHAnsi" w:eastAsiaTheme="minorEastAsia" w:hAnsiTheme="minorHAnsi" w:cstheme="minorBidi"/>
+          <w:b/>
+          <w:bCs/>
+          <w:color w:val="5A5A5A" w:themeColor="text1" w:themeTint="A5"/>
+          <w:spacing w:val="15"/>
+          <w:sz w:val="22"/>
+          <w:szCs w:val="22"/>
+          <w:lang w:val="es-ES_tradnl"/>
+        </w:rPr>
+        <w:t>Valuación de bonos con cupón de tasa fija</w:t>
+      </w:r>
+    </w:p>
+    <w:p>
+      <m:oMathPara>
+        <m:oMath>
+          <m:r>
+            <w:rPr>
+              <w:rFonts w:ascii="Cambria Math" w:hAnsi="Cambria Math"/>
+            </w:rPr>
+            <m:t>P=C</m:t>
+          </m:r>
+          <m:f>
+            <m:fPr>
+              <m:ctrlPr>
+                <w:rPr>
+                  <w:rFonts w:ascii="Cambria Math" w:hAnsi="Cambria Math"/>
+                </w:rPr>
+              </m:ctrlPr>
+            </m:fPr>
+            <m:num>
+              <m:r>
+                <w:rPr>
+                  <w:rFonts w:ascii="Cambria Math" w:hAnsi="Cambria Math"/>
+                </w:rPr>
+                <m:t>1-</m:t>
+              </m:r>
+              <m:sSup>
+                <m:sSupPr>
+                  <m:ctrlPr>
+                    <w:rPr>
+                      <w:rFonts w:ascii="Cambria Math" w:hAnsi="Cambria Math"/>
+                      <w:i/>
+                    </w:rPr>
+                  </m:ctrlPr>
+                </m:sSupPr>
+                <m:e>
+                  <m:d>
+                    <m:dPr>
+                      <m:ctrlPr>
+                        <w:rPr>
+                          <w:rFonts w:ascii="Cambria Math" w:hAnsi="Cambria Math"/>
+                          <w:i/>
+                        </w:rPr>
+                      </m:ctrlPr>
+                    </m:dPr>
+                    <m:e>
+                      <m:r>
+                        <w:rPr>
+                          <w:rFonts w:ascii="Cambria Math" w:hAnsi="Cambria Math"/>
+                        </w:rPr>
+                        <m:t>1+i</m:t>
+                      </m:r>
+                    </m:e>
+                  </m:d>
+                </m:e>
+                <m:sup>
+                  <m:r>
+                    <w:rPr>
+                      <w:rFonts w:ascii="Cambria Math" w:hAnsi="Cambria Math"/>
+                    </w:rPr>
+                    <m:t>-n</m:t>
+                  </m:r>
+                </m:sup>
+              </m:sSup>
+              <m:ctrlPr>
+                <w:rPr>
+                  <w:rFonts w:ascii="Cambria Math" w:hAnsi="Cambria Math"/>
+                  <w:i/>
+                </w:rPr>
+              </m:ctrlPr>
+            </m:num>
+            <m:den>
+              <m:r>
+                <w:rPr>
+                  <w:rFonts w:ascii="Cambria Math" w:hAnsi="Cambria Math"/>
+                </w:rPr>
+                <m:t>i</m:t>
+              </m:r>
+              <m:ctrlPr>
+                <w:rPr>
+                  <w:rFonts w:ascii="Cambria Math" w:hAnsi="Cambria Math"/>
+                  <w:i/>
+                </w:rPr>
+              </m:ctrlPr>
+            </m:den>
+          </m:f>
+          <m:r>
+            <w:rPr>
+              <w:rFonts w:ascii="Cambria Math" w:hAnsi="Cambria Math"/>
+            </w:rPr>
+            <m:t>+</m:t>
+          </m:r>
+          <m:f>
+            <m:fPr>
+              <m:ctrlPr>
+                <w:rPr>
+                  <w:rFonts w:ascii="Cambria Math" w:hAnsi="Cambria Math"/>
+                </w:rPr>
+              </m:ctrlPr>
+            </m:fPr>
+            <m:num>
+              <m:r>
+                <w:rPr>
+                  <w:rFonts w:ascii="Cambria Math" w:hAnsi="Cambria Math"/>
+                </w:rPr>
+                <m:t>VN</m:t>
+              </m:r>
+              <m:ctrlPr>
+                <w:rPr>
+                  <w:rFonts w:ascii="Cambria Math" w:hAnsi="Cambria Math"/>
+                  <w:i/>
+                </w:rPr>
+              </m:ctrlPr>
+            </m:num>
+            <m:den>
+              <m:sSup>
+                <m:sSupPr>
+                  <m:ctrlPr>
+                    <w:rPr>
+                      <w:rFonts w:ascii="Cambria Math" w:hAnsi="Cambria Math"/>
+                      <w:i/>
+                    </w:rPr>
+                  </m:ctrlPr>
+                </m:sSupPr>
+                <m:e>
+                  <m:d>
+                    <m:dPr>
+                      <m:ctrlPr>
+                        <w:rPr>
+                          <w:rFonts w:ascii="Cambria Math" w:hAnsi="Cambria Math"/>
+                          <w:i/>
+                        </w:rPr>
+                      </m:ctrlPr>
+                    </m:dPr>
+                    <m:e>
+                      <m:r>
+                        <w:rPr>
+                          <w:rFonts w:ascii="Cambria Math" w:hAnsi="Cambria Math"/>
+                        </w:rPr>
+                        <m:t>1+i</m:t>
+                      </m:r>
+                    </m:e>
+                  </m:d>
+                </m:e>
+                <m:sup>
+                  <m:r>
+                    <w:rPr>
+                      <w:rFonts w:ascii="Cambria Math" w:hAnsi="Cambria Math"/>
+                    </w:rPr>
+                    <m:t>n</m:t>
+                  </m:r>
+                </m:sup>
+              </m:sSup>
+              <m:ctrlPr>
+                <w:rPr>
+                  <w:rFonts w:ascii="Cambria Math" w:hAnsi="Cambria Math"/>
+                  <w:i/>
+                </w:rPr>
+              </m:ctrlPr>
+            </m:den>
+          </m:f>
+        </m:oMath>
+      </m:oMathPara>
+    </w:p>
+    <w:p>
+      <w:pPr>
+        <w:jc w:val="center"/>
+        <w:rPr>
+          <w:rFonts w:asciiTheme="minorHAnsi" w:eastAsiaTheme="minorEastAsia" w:hAnsiTheme="minorHAnsi" w:cstheme="minorBidi"/>
+          <w:b/>
+          <w:bCs/>
+          <w:color w:val="5A5A5A" w:themeColor="text1" w:themeTint="A5"/>
+          <w:spacing w:val="15"/>
+          <w:sz w:val="22"/>
+          <w:szCs w:val="22"/>
+          <w:lang w:val="es-ES_tradnl"/>
+        </w:rPr>
+      </w:pPr>
+    </w:p>
+    <w:p>
+      <w:pPr>
+        <w:jc w:val="center"/>
+        <w:rPr>
+          <w:rFonts w:asciiTheme="minorHAnsi" w:eastAsiaTheme="minorEastAsia" w:hAnsiTheme="minorHAnsi" w:cstheme="minorBidi"/>
+          <w:b/>
+          <w:bCs/>
+          <w:color w:val="5A5A5A" w:themeColor="text1" w:themeTint="A5"/>
+          <w:spacing w:val="15"/>
+          <w:sz w:val="22"/>
+          <w:szCs w:val="22"/>
+          <w:lang w:val="es-ES_tradnl"/>
+        </w:rPr>
+      </w:pPr>
+      <w:r>
+        <w:rPr>
+          <w:rFonts w:asciiTheme="minorHAnsi" w:eastAsiaTheme="minorEastAsia" w:hAnsiTheme="minorHAnsi" w:cstheme="minorBidi"/>
+          <w:b/>
+          <w:bCs/>
+          <w:color w:val="5A5A5A" w:themeColor="text1" w:themeTint="A5"/>
+          <w:spacing w:val="15"/>
+          <w:sz w:val="22"/>
+          <w:szCs w:val="22"/>
+          <w:lang w:val="es-ES_tradnl"/>
+        </w:rPr>
+        <w:t>o</w:t>
+      </w:r>
+    </w:p>
+    <w:p>
+      <w:pPr>
+        <w:jc w:val="center"/>
+        <w:rPr>
+          <w:rFonts w:asciiTheme="minorHAnsi" w:eastAsiaTheme="minorEastAsia" w:hAnsiTheme="minorHAnsi" w:cstheme="minorBidi"/>
+          <w:b/>
+          <w:bCs/>
+          <w:color w:val="5A5A5A" w:themeColor="text1" w:themeTint="A5"/>
+          <w:spacing w:val="15"/>
+          <w:sz w:val="22"/>
+          <w:szCs w:val="22"/>
+          <w:lang w:val="es-ES_tradnl"/>
+        </w:rPr>
+      </w:pPr>
+    </w:p>
+    <w:p>
+      <m:oMathPara>
+        <m:oMath>
+          <m:r>
+            <w:rPr>
+              <w:rFonts w:ascii="Cambria Math" w:hAnsi="Cambria Math"/>
+            </w:rPr>
+            <m:t>P=</m:t>
+          </m:r>
+          <m:f>
+            <m:fPr>
+              <m:ctrlPr>
+                <w:rPr>
+                  <w:rFonts w:ascii="Cambria Math" w:hAnsi="Cambria Math"/>
+                </w:rPr>
+              </m:ctrlPr>
+            </m:fPr>
+            <m:num>
+              <m:r>
+                <w:rPr>
+                  <w:rFonts w:ascii="Cambria Math" w:hAnsi="Cambria Math"/>
+                </w:rPr>
+                <m:t>C</m:t>
+              </m:r>
+              <m:ctrlPr>
+                <w:rPr>
+                  <w:rFonts w:ascii="Cambria Math" w:hAnsi="Cambria Math"/>
+                  <w:i/>
+                </w:rPr>
+              </m:ctrlPr>
+            </m:num>
+            <m:den>
+              <m:r>
+                <w:rPr>
+                  <w:rFonts w:ascii="Cambria Math" w:hAnsi="Cambria Math"/>
+                </w:rPr>
+                <m:t>i</m:t>
+              </m:r>
+              <m:ctrlPr>
+                <w:rPr>
+                  <w:rFonts w:ascii="Cambria Math" w:hAnsi="Cambria Math"/>
+                  <w:i/>
+                </w:rPr>
+              </m:ctrlPr>
+            </m:den>
+          </m:f>
+          <m:d>
+            <m:dPr>
+              <m:begChr m:val="["/>
+              <m:endChr m:val="]"/>
+              <m:ctrlPr>
+                <w:rPr>
+                  <w:rFonts w:ascii="Cambria Math" w:hAnsi="Cambria Math"/>
+                </w:rPr>
+              </m:ctrlPr>
+            </m:dPr>
+            <m:e>
+              <m:r>
+                <w:rPr>
+                  <w:rFonts w:ascii="Cambria Math" w:hAnsi="Cambria Math"/>
+                </w:rPr>
+                <m:t>1-</m:t>
+              </m:r>
+              <m:f>
+                <m:fPr>
+                  <m:ctrlPr>
+                    <w:rPr>
+                      <w:rFonts w:ascii="Cambria Math" w:hAnsi="Cambria Math"/>
+                    </w:rPr>
+                  </m:ctrlPr>
+                </m:fPr>
+                <m:num>
+                  <m:r>
+                    <w:rPr>
+                      <w:rFonts w:ascii="Cambria Math" w:hAnsi="Cambria Math"/>
+                    </w:rPr>
+                    <m:t>1</m:t>
+                  </m:r>
+                  <m:ctrlPr>
+                    <w:rPr>
+                      <w:rFonts w:ascii="Cambria Math" w:hAnsi="Cambria Math"/>
+                      <w:i/>
+                    </w:rPr>
+                  </m:ctrlPr>
+                </m:num>
+                <m:den>
+                  <m:sSup>
+                    <m:sSupPr>
+                      <m:ctrlPr>
+                        <w:rPr>
+                          <w:rFonts w:ascii="Cambria Math" w:hAnsi="Cambria Math"/>
+                          <w:i/>
+                        </w:rPr>
+                      </m:ctrlPr>
+                    </m:sSupPr>
+                    <m:e>
+                      <m:d>
+                        <m:dPr>
+                          <m:ctrlPr>
+                            <w:rPr>
+                              <w:rFonts w:ascii="Cambria Math" w:hAnsi="Cambria Math"/>
+                              <w:i/>
+                            </w:rPr>
+                          </m:ctrlPr>
+                        </m:dPr>
+                        <m:e>
+                          <m:r>
+                            <w:rPr>
+                              <w:rFonts w:ascii="Cambria Math" w:hAnsi="Cambria Math"/>
+                            </w:rPr>
+                            <m:t>1-i</m:t>
+                          </m:r>
+                        </m:e>
+                      </m:d>
+                    </m:e>
+                    <m:sup>
+                      <m:r>
+                        <w:rPr>
+                          <w:rFonts w:ascii="Cambria Math" w:hAnsi="Cambria Math"/>
+                        </w:rPr>
+                        <m:t>n</m:t>
+                      </m:r>
+                    </m:sup>
+                  </m:sSup>
+                  <m:ctrlPr>
+                    <w:rPr>
+                      <w:rFonts w:ascii="Cambria Math" w:hAnsi="Cambria Math"/>
+                      <w:i/>
+                    </w:rPr>
+                  </m:ctrlPr>
+                </m:den>
+              </m:f>
+              <m:ctrlPr>
+                <w:rPr>
+                  <w:rFonts w:ascii="Cambria Math" w:hAnsi="Cambria Math"/>
+                  <w:i/>
+                </w:rPr>
+              </m:ctrlPr>
+            </m:e>
+          </m:d>
+          <m:r>
+            <w:rPr>
+              <w:rFonts w:ascii="Cambria Math" w:hAnsi="Cambria Math"/>
+            </w:rPr>
+            <m:t>+</m:t>
+          </m:r>
+          <m:f>
+            <m:fPr>
+              <m:ctrlPr>
+                <w:rPr>
+                  <w:rFonts w:ascii="Cambria Math" w:hAnsi="Cambria Math"/>
+                </w:rPr>
+              </m:ctrlPr>
+            </m:fPr>
+            <m:num>
+              <m:r>
+                <w:rPr>
+                  <w:rFonts w:ascii="Cambria Math" w:hAnsi="Cambria Math"/>
+                </w:rPr>
+                <m:t>VN</m:t>
+              </m:r>
+              <m:ctrlPr>
+                <w:rPr>
+                  <w:rFonts w:ascii="Cambria Math" w:hAnsi="Cambria Math"/>
+                  <w:i/>
+                </w:rPr>
+              </m:ctrlPr>
+            </m:num>
+            <m:den>
+              <m:sSup>
+                <m:sSupPr>
+                  <m:ctrlPr>
+                    <w:rPr>
+                      <w:rFonts w:ascii="Cambria Math" w:hAnsi="Cambria Math"/>
+                      <w:i/>
+                    </w:rPr>
+                  </m:ctrlPr>
+                </m:sSupPr>
+                <m:e>
+                  <m:d>
+                    <m:dPr>
+                      <m:ctrlPr>
+                        <w:rPr>
+                          <w:rFonts w:ascii="Cambria Math" w:hAnsi="Cambria Math"/>
+                          <w:i/>
+                        </w:rPr>
+                      </m:ctrlPr>
+                    </m:dPr>
+                    <m:e>
+                      <m:r>
+                        <w:rPr>
+                          <w:rFonts w:ascii="Cambria Math" w:hAnsi="Cambria Math"/>
+                        </w:rPr>
+                        <m:t>1+i</m:t>
+                      </m:r>
+                    </m:e>
+                  </m:d>
+                </m:e>
+                <m:sup>
+                  <m:r>
+                    <w:rPr>
+                      <w:rFonts w:ascii="Cambria Math" w:hAnsi="Cambria Math"/>
+                    </w:rPr>
+                    <m:t>n</m:t>
+                  </m:r>
+                </m:sup>
+              </m:sSup>
+              <m:ctrlPr>
+                <w:rPr>
+                  <w:rFonts w:ascii="Cambria Math" w:hAnsi="Cambria Math"/>
+                  <w:i/>
+                </w:rPr>
+              </m:ctrlPr>
+            </m:den>
+          </m:f>
+        </m:oMath>
+      </m:oMathPara>
+    </w:p>
+    <w:p>
+      <w:pPr>
+        <w:rPr>
+          <w:lang w:val="es-ES_tradnl"/>
+        </w:rPr>
+      </w:pPr>
+      <w:r>
+        <w:tab/>
+      </w:r>
+      <w:r>
+        <w:rPr>
+          <w:lang w:val="es-ES_tradnl"/>
+        </w:rPr>
+        <w:t>Donde</w:t>
+      </w:r>
+    </w:p>
+    <w:p>
+      <w:pPr>
+        <w:rPr>
+          <w:lang w:val="es-ES_tradnl"/>
+        </w:rPr>
+      </w:pPr>
+      <w:r>
+        <w:rPr>
+          <w:lang w:val="es-ES_tradnl"/>
+        </w:rPr>
+        <w:lastRenderedPageBreak/>
+        <w:tab/>
+      </w:r>
+      <w:r>
+        <w:rPr>
+          <w:lang w:val="es-ES_tradnl"/>
+        </w:rPr>
+        <w:tab/>
+        <w:t>P = precio del título;</w:t>
+      </w:r>
+    </w:p>
+    <w:p>
+      <w:pPr>
+        <w:rPr>
+          <w:lang w:val="es-ES_tradnl"/>
+        </w:rPr>
+      </w:pPr>
+      <w:r>
+        <w:rPr>
+          <w:lang w:val="es-ES_tradnl"/>
+        </w:rPr>
+        <w:tab/>
+      </w:r>
+      <w:r>
+        <w:rPr>
+          <w:lang w:val="es-ES_tradnl"/>
+        </w:rPr>
+        <w:tab/>
+        <w:t>C = pago periódico a recibir sobre el valor nominal (cupón);</w:t>
+      </w:r>
+    </w:p>
+    <w:p>
+      <w:pPr>
+        <w:rPr>
+          <w:lang w:val="es-ES_tradnl"/>
+        </w:rPr>
+      </w:pPr>
+      <w:r>
+        <w:rPr>
+          <w:lang w:val="es-ES_tradnl"/>
+        </w:rPr>
+        <w:tab/>
+      </w:r>
+      <w:r>
+        <w:rPr>
+          <w:lang w:val="es-ES_tradnl"/>
+        </w:rPr>
+        <w:tab/>
+        <w:t>i = tasa de interés</w:t>
+      </w:r>
+      <w:r>
+        <w:rPr>
+          <w:lang w:val="es-ES_tradnl"/>
+        </w:rPr>
+        <w:t xml:space="preserve"> o tasa cupón</w:t>
+      </w:r>
+      <w:r>
+        <w:rPr>
+          <w:lang w:val="es-ES_tradnl"/>
+        </w:rPr>
+        <w:t xml:space="preserve"> y;</w:t>
+      </w:r>
+    </w:p>
+    <w:p>
+      <w:pPr>
+        <w:rPr>
+          <w:lang w:val="es-ES_tradnl"/>
+        </w:rPr>
+      </w:pPr>
+      <w:r>
+        <w:rPr>
+          <w:lang w:val="es-ES_tradnl"/>
+        </w:rPr>
+        <w:tab/>
+      </w:r>
+      <w:r>
+        <w:rPr>
+          <w:lang w:val="es-ES_tradnl"/>
+        </w:rPr>
+        <w:tab/>
+        <w:t>VN = valor nominal.</w:t>
+      </w:r>
+    </w:p>
+    <w:p>
+      <w:pPr>
+        <w:rPr>
+          <w:rFonts w:eastAsiaTheme="minorEastAsia"/>
+          <w:lang w:val="es-ES_tradnl"/>
+        </w:rPr>
+      </w:pPr>
+      <w:r>
+        <w:rPr>
+          <w:lang w:val="es-ES_tradnl"/>
+        </w:rPr>
+        <w:tab/>
+      </w:r>
+      <w:r>
+        <w:rPr>
+          <w:lang w:val="es-ES_tradnl"/>
+        </w:rPr>
+        <w:tab/>
+      </w:r>
+      <m:oMath>
+        <m:r>
+          <w:rPr>
+            <w:rFonts w:ascii="Cambria Math" w:hAnsi="Cambria Math"/>
+            <w:lang w:val="es-ES_tradnl"/>
+          </w:rPr>
+          <m:t>ψ</m:t>
+        </m:r>
+      </m:oMath>
+      <w:r>
+        <w:rPr>
+          <w:rFonts w:eastAsiaTheme="minorEastAsia"/>
+          <w:lang w:val="es-ES_tradnl"/>
+        </w:rPr>
+        <w:t xml:space="preserve"> = postura de bonos con cupón.</w:t>
+      </w:r>
+    </w:p>
+    <w:p>
+      <w:pPr>
+        <w:ind w:left="720"/>
+        <w:rPr>
+          <w:lang w:val="es-ES_tradnl"/>
+        </w:rPr>
+      </w:pPr>
+      <w:r>
+        <w:rPr>
+          <w:lang w:val="es-ES_tradnl"/>
+        </w:rPr>
+        <w:t>Propósito</w:t>
+      </w:r>
+    </w:p>
+    <w:p>
+      <w:pPr>
+        <w:ind w:left="1440"/>
+        <w:rPr>
+          <w:lang w:val="es-ES_tradnl"/>
+        </w:rPr>
+      </w:pPr>
+      <w:r>
+        <w:rPr>
+          <w:lang w:val="es-ES_tradnl"/>
+        </w:rPr>
+        <w:t xml:space="preserve">Dentro de la variedad de instrumentos financieros existen los de deuda a tasa fija que convierten al tenedor del título en un acreedor para la institución emisora, su funcionamiento es el pago de intereses periódicos uniformes respetando la tasa </w:t>
+      </w:r>
+      <w:r>
+        <w:rPr>
+          <w:lang w:val="es-ES_tradnl"/>
+        </w:rPr>
+        <w:t>de interés</w:t>
+      </w:r>
+      <w:r>
+        <w:rPr>
+          <w:lang w:val="es-ES_tradnl"/>
+        </w:rPr>
+        <w:t xml:space="preserve"> pactada durante la vigencia del título para al vencimiento pagar el </w:t>
+      </w:r>
+      <w:r>
+        <w:rPr>
+          <w:lang w:val="es-ES_tradnl"/>
+        </w:rPr>
+        <w:t>valor nominal</w:t>
+      </w:r>
+      <w:r>
+        <w:rPr>
+          <w:lang w:val="es-ES_tradnl"/>
+        </w:rPr>
+        <w:t xml:space="preserve"> de este</w:t>
+      </w:r>
+      <w:r>
+        <w:rPr>
+          <w:lang w:val="es-ES_tradnl"/>
+        </w:rPr>
+        <w:t xml:space="preserve"> que es de 100 pesos amortizable cada 182 días</w:t>
+      </w:r>
+      <w:r>
+        <w:rPr>
+          <w:lang w:val="es-ES_tradnl"/>
+        </w:rPr>
+        <w:t xml:space="preserve">. Para su valuación se utiliza la misma fórmula que las anualidades con la adición del pago del valor nominal al vencimiento, de igual manera se </w:t>
+      </w:r>
+      <w:r>
+        <w:rPr>
+          <w:lang w:val="es-ES_tradnl"/>
+        </w:rPr>
+        <w:t>le muestra una forma más ordenada matemáticamente de hacer el cálculo.</w:t>
+      </w:r>
+    </w:p>
+    <w:p>
+      <w:pPr>
+        <w:ind w:left="720"/>
+        <w:rPr>
+          <w:lang w:val="es-ES_tradnl"/>
+        </w:rPr>
+      </w:pPr>
+      <w:r>
+        <w:rPr>
+          <w:lang w:val="es-ES_tradnl"/>
+        </w:rPr>
+        <w:t>Ejercicio</w:t>
+      </w:r>
+    </w:p>
+    <w:p>
+      <w:pPr>
+        <w:ind w:left="1440"/>
+        <w:rPr>
+          <w:lang w:val="es-ES_tradnl"/>
+        </w:rPr>
+      </w:pPr>
+      <w:r>
+        <w:rPr>
+          <w:lang w:val="es-ES_tradnl"/>
+        </w:rPr>
+        <w:t xml:space="preserve">Una empresa debido a limitaciones en su capacidad instalada decide no invertir internamente sino que por </w:t>
+      </w:r>
+      <w:r>
+        <w:rPr>
+          <w:lang w:val="es-ES_tradnl"/>
+        </w:rPr>
+        <w:t>3</w:t>
+      </w:r>
+      <w:r>
+        <w:rPr>
+          <w:lang w:val="es-ES_tradnl"/>
+        </w:rPr>
+        <w:t xml:space="preserve"> año</w:t>
+      </w:r>
+      <w:r>
+        <w:rPr>
+          <w:lang w:val="es-ES_tradnl"/>
+        </w:rPr>
+        <w:t>s</w:t>
+      </w:r>
+      <w:r>
+        <w:rPr>
+          <w:lang w:val="es-ES_tradnl"/>
+        </w:rPr>
+        <w:t xml:space="preserve"> destinará</w:t>
+      </w:r>
+      <w:r>
+        <w:rPr>
+          <w:lang w:val="es-ES_tradnl"/>
+        </w:rPr>
+        <w:t xml:space="preserve"> parte de</w:t>
+      </w:r>
+      <w:r>
+        <w:rPr>
+          <w:lang w:val="es-ES_tradnl"/>
+        </w:rPr>
+        <w:t xml:space="preserve"> los excedentes de sus flujos de efectivo a la adquisición de </w:t>
+      </w:r>
+      <w:r>
+        <w:rPr>
+          <w:lang w:val="es-ES_tradnl"/>
+        </w:rPr>
+        <w:t>Bonos M</w:t>
+      </w:r>
+      <w:r>
+        <w:rPr>
+          <w:lang w:val="es-ES_tradnl"/>
+        </w:rPr>
+        <w:t xml:space="preserve"> </w:t>
+      </w:r>
+      <w:r>
+        <w:rPr>
+          <w:lang w:val="es-ES_tradnl"/>
+        </w:rPr>
+        <w:t xml:space="preserve">se planea operar una postura de compra de </w:t>
+      </w:r>
+      <w:r>
+        <w:rPr>
+          <w:lang w:val="es-ES_tradnl"/>
+        </w:rPr>
+        <w:t>350</w:t>
+      </w:r>
+      <w:r>
+        <w:rPr>
+          <w:lang w:val="es-ES_tradnl"/>
+        </w:rPr>
+        <w:t xml:space="preserve"> títulos</w:t>
+      </w:r>
+      <w:r>
+        <w:rPr>
+          <w:lang w:val="es-ES_tradnl"/>
+        </w:rPr>
+        <w:t xml:space="preserve"> con vencimiento de 3 años</w:t>
+      </w:r>
+      <w:r>
+        <w:rPr>
+          <w:lang w:val="es-ES_tradnl"/>
+        </w:rPr>
+        <w:t>,</w:t>
+      </w:r>
+      <w:r>
+        <w:rPr>
+          <w:lang w:val="es-ES_tradnl"/>
+        </w:rPr>
+        <w:t xml:space="preserve"> para aminorar </w:t>
+      </w:r>
+      <w:r>
+        <w:rPr>
+          <w:lang w:val="es-ES_tradnl"/>
+        </w:rPr>
+        <w:t xml:space="preserve">el costo real de tener liquidez innecesaria y </w:t>
+      </w:r>
+      <w:r>
+        <w:rPr>
+          <w:lang w:val="es-ES_tradnl"/>
+        </w:rPr>
+        <w:t>el riesgo de reducción en las tasas de interés</w:t>
+      </w:r>
+      <w:r>
+        <w:rPr>
+          <w:lang w:val="es-ES_tradnl"/>
+        </w:rPr>
+        <w:t xml:space="preserve">, </w:t>
+      </w:r>
+      <w:r>
+        <w:rPr>
+          <w:lang w:val="es-ES_tradnl"/>
+        </w:rPr>
+        <w:t>si e</w:t>
+      </w:r>
+      <w:r>
+        <w:rPr>
+          <w:lang w:val="es-ES_tradnl"/>
+        </w:rPr>
+        <w:t xml:space="preserve">l día de hoy </w:t>
+      </w:r>
+      <w:r>
+        <w:rPr>
+          <w:lang w:val="es-ES_tradnl"/>
+        </w:rPr>
+        <w:t>la tasa cupón es de</w:t>
+      </w:r>
+      <w:r>
+        <w:rPr>
+          <w:lang w:val="es-ES_tradnl"/>
+        </w:rPr>
+        <w:t xml:space="preserve"> 9.75%</w:t>
+      </w:r>
+      <w:r>
+        <w:rPr>
+          <w:lang w:val="es-ES_tradnl"/>
+        </w:rPr>
+        <w:t xml:space="preserve"> </w:t>
+      </w:r>
+      <w:r>
+        <w:rPr>
+          <w:lang w:val="es-ES_tradnl"/>
+        </w:rPr>
+        <w:t>b</w:t>
+      </w:r>
+      <w:r>
+        <w:rPr>
+          <w:lang w:val="es-ES_tradnl"/>
+        </w:rPr>
+        <w:t>ianual</w:t>
+      </w:r>
+      <w:r>
+        <w:rPr>
+          <w:lang w:val="es-ES_tradnl"/>
+        </w:rPr>
+        <w:t xml:space="preserve"> sobre el valor nominal</w:t>
+      </w:r>
+      <w:r>
+        <w:rPr>
+          <w:lang w:val="es-ES_tradnl"/>
+        </w:rPr>
+        <w:t xml:space="preserve"> y </w:t>
+      </w:r>
+      <w:r>
+        <w:rPr>
+          <w:lang w:val="es-ES_tradnl"/>
+        </w:rPr>
+        <w:t xml:space="preserve">la tasa de mercado es de </w:t>
+      </w:r>
+      <w:r>
+        <w:rPr>
+          <w:lang w:val="es-ES_tradnl"/>
+        </w:rPr>
+        <w:t>11%</w:t>
+      </w:r>
+      <w:r>
+        <w:rPr>
+          <w:lang w:val="es-ES_tradnl"/>
+        </w:rPr>
+        <w:t xml:space="preserve"> ¿cuál es el precio de adquisición de la posición?</w:t>
+      </w:r>
+    </w:p>
+    <w:p>
+      <w:pPr>
+        <w:ind w:left="1440"/>
+        <w:rPr>
+          <w:lang w:val="es-ES_tradnl"/>
+        </w:rPr>
+      </w:pPr>
+    </w:p>
+    <w:p>
+      <w:pPr>
+        <w:ind w:left="1440"/>
+        <w:rPr>
+          <w:rFonts w:eastAsiaTheme="minorEastAsia"/>
+        </w:rPr>
+      </w:pPr>
+      <m:oMathPara>
+        <m:oMath>
+          <m:r>
+            <w:rPr>
+              <w:rFonts w:ascii="Cambria Math" w:hAnsi="Cambria Math"/>
+            </w:rPr>
+            <m:t>P=</m:t>
+          </m:r>
+          <m:r>
+            <w:rPr>
+              <w:rFonts w:ascii="Cambria Math" w:hAnsi="Cambria Math"/>
+            </w:rPr>
+            <m:t>9.75</m:t>
+          </m:r>
+          <m:f>
+            <m:fPr>
+              <m:ctrlPr>
+                <w:rPr>
+                  <w:rFonts w:ascii="Cambria Math" w:hAnsi="Cambria Math"/>
+                </w:rPr>
+              </m:ctrlPr>
+            </m:fPr>
+            <m:num>
+              <m:r>
+                <w:rPr>
+                  <w:rFonts w:ascii="Cambria Math" w:hAnsi="Cambria Math"/>
+                </w:rPr>
+                <m:t>1-</m:t>
+              </m:r>
+              <m:sSup>
+                <m:sSupPr>
+                  <m:ctrlPr>
+                    <w:rPr>
+                      <w:rFonts w:ascii="Cambria Math" w:hAnsi="Cambria Math"/>
+                      <w:i/>
+                    </w:rPr>
+                  </m:ctrlPr>
+                </m:sSupPr>
+                <m:e>
+                  <m:d>
+                    <m:dPr>
+                      <m:ctrlPr>
+                        <w:rPr>
+                          <w:rFonts w:ascii="Cambria Math" w:hAnsi="Cambria Math"/>
+                          <w:i/>
+                        </w:rPr>
+                      </m:ctrlPr>
+                    </m:dPr>
+                    <m:e>
+                      <m:r>
+                        <w:rPr>
+                          <w:rFonts w:ascii="Cambria Math" w:hAnsi="Cambria Math"/>
+                        </w:rPr>
+                        <m:t>1+</m:t>
+                      </m:r>
+                      <m:r>
+                        <w:rPr>
+                          <w:rFonts w:ascii="Cambria Math" w:hAnsi="Cambria Math"/>
+                        </w:rPr>
+                        <m:t>0.11</m:t>
+                      </m:r>
+                    </m:e>
+                  </m:d>
+                </m:e>
+                <m:sup>
+                  <m:r>
+                    <w:rPr>
+                      <w:rFonts w:ascii="Cambria Math" w:hAnsi="Cambria Math"/>
+                    </w:rPr>
+                    <m:t>-</m:t>
+                  </m:r>
+                  <m:r>
+                    <w:rPr>
+                      <w:rFonts w:ascii="Cambria Math" w:hAnsi="Cambria Math"/>
+                    </w:rPr>
+                    <m:t>6</m:t>
+                  </m:r>
+                </m:sup>
+              </m:sSup>
+              <m:ctrlPr>
+                <w:rPr>
+                  <w:rFonts w:ascii="Cambria Math" w:hAnsi="Cambria Math"/>
+                  <w:i/>
+                </w:rPr>
+              </m:ctrlPr>
+            </m:num>
+            <m:den>
+              <m:r>
+                <w:rPr>
+                  <w:rFonts w:ascii="Cambria Math" w:hAnsi="Cambria Math"/>
+                </w:rPr>
+                <m:t>0.11</m:t>
+              </m:r>
+              <m:ctrlPr>
+                <w:rPr>
+                  <w:rFonts w:ascii="Cambria Math" w:hAnsi="Cambria Math"/>
+                  <w:i/>
+                </w:rPr>
+              </m:ctrlPr>
+            </m:den>
+          </m:f>
+          <m:r>
+            <w:rPr>
+              <w:rFonts w:ascii="Cambria Math" w:hAnsi="Cambria Math"/>
+            </w:rPr>
+            <m:t>+</m:t>
+          </m:r>
+          <m:f>
+            <m:fPr>
+              <m:ctrlPr>
+                <w:rPr>
+                  <w:rFonts w:ascii="Cambria Math" w:hAnsi="Cambria Math"/>
+                </w:rPr>
+              </m:ctrlPr>
+            </m:fPr>
+            <m:num>
+              <m:r>
+                <w:rPr>
+                  <w:rFonts w:ascii="Cambria Math" w:hAnsi="Cambria Math"/>
+                </w:rPr>
+                <m:t>100</m:t>
+              </m:r>
+              <m:ctrlPr>
+                <w:rPr>
+                  <w:rFonts w:ascii="Cambria Math" w:hAnsi="Cambria Math"/>
+                  <w:i/>
+                </w:rPr>
+              </m:ctrlPr>
+            </m:num>
+            <m:den>
+              <m:sSup>
+                <m:sSupPr>
+                  <m:ctrlPr>
+                    <w:rPr>
+                      <w:rFonts w:ascii="Cambria Math" w:hAnsi="Cambria Math"/>
+                      <w:i/>
+                    </w:rPr>
+                  </m:ctrlPr>
+                </m:sSupPr>
+                <m:e>
+                  <m:d>
+                    <m:dPr>
+                      <m:ctrlPr>
+                        <w:rPr>
+                          <w:rFonts w:ascii="Cambria Math" w:hAnsi="Cambria Math"/>
+                          <w:i/>
+                        </w:rPr>
+                      </m:ctrlPr>
+                    </m:dPr>
+                    <m:e>
+                      <m:r>
+                        <w:rPr>
+                          <w:rFonts w:ascii="Cambria Math" w:hAnsi="Cambria Math"/>
+                        </w:rPr>
+                        <m:t>1+</m:t>
+                      </m:r>
+                      <m:r>
+                        <w:rPr>
+                          <w:rFonts w:ascii="Cambria Math" w:hAnsi="Cambria Math"/>
+                        </w:rPr>
+                        <m:t>0.11</m:t>
+                      </m:r>
+                    </m:e>
+                  </m:d>
+                </m:e>
+                <m:sup>
+                  <m:r>
+                    <w:rPr>
+                      <w:rFonts w:ascii="Cambria Math" w:hAnsi="Cambria Math"/>
+                    </w:rPr>
+                    <m:t>6</m:t>
+                  </m:r>
+                </m:sup>
+              </m:sSup>
+              <m:ctrlPr>
+                <w:rPr>
+                  <w:rFonts w:ascii="Cambria Math" w:hAnsi="Cambria Math"/>
+                  <w:i/>
+                </w:rPr>
+              </m:ctrlPr>
+            </m:den>
+          </m:f>
+          <m:r>
+            <w:rPr>
+              <w:rFonts w:ascii="Cambria Math" w:hAnsi="Cambria Math"/>
+            </w:rPr>
             <m:t>=</m:t>
           </m:r>
           <m:r>
             <w:rPr>
-              <w:rFonts w:ascii="Cambria Math" w:eastAsiaTheme="minorEastAsia" w:hAnsi="Cambria Math" w:cstheme="minorBidi"/>
+              <w:rFonts w:ascii="Cambria Math" w:hAnsi="Cambria Math"/>
             </w:rPr>
-            <m:t>0.1033</m:t>
+            <m:t>41.2</m:t>
           </m:r>
           <m:r>
             <w:rPr>
-              <w:rFonts w:ascii="Cambria Math" w:eastAsiaTheme="minorEastAsia" w:hAnsi="Cambria Math" w:cstheme="minorBidi"/>
+              <w:rFonts w:ascii="Cambria Math" w:hAnsi="Cambria Math"/>
             </w:rPr>
-            <m:t xml:space="preserve"> ~ 10.33%</m:t>
+            <m:t>5+</m:t>
+          </m:r>
+          <m:r>
+            <w:rPr>
+              <w:rFonts w:ascii="Cambria Math" w:hAnsi="Cambria Math"/>
+            </w:rPr>
+            <m:t>53.46</m:t>
+          </m:r>
+          <m:r>
+            <w:rPr>
+              <w:rFonts w:ascii="Cambria Math" w:hAnsi="Cambria Math"/>
+            </w:rPr>
+            <m:t>=$</m:t>
+          </m:r>
+          <m:r>
+            <w:rPr>
+              <w:rFonts w:ascii="Cambria Math" w:hAnsi="Cambria Math"/>
+            </w:rPr>
+            <m:t>94.</m:t>
+          </m:r>
+          <m:r>
+            <w:rPr>
+              <w:rFonts w:ascii="Cambria Math" w:hAnsi="Cambria Math"/>
+            </w:rPr>
+            <m:t>71</m:t>
           </m:r>
         </m:oMath>
       </m:oMathPara>
     </w:p>
     <w:p>
       <w:pPr>
-        <w:rPr>
-          <w:rFonts w:eastAsiaTheme="minorEastAsia"/>
-        </w:rPr>
-      </w:pPr>
+        <w:ind w:left="1440"/>
+        <w:rPr>
+          <w:rFonts w:eastAsiaTheme="minorEastAsia"/>
+        </w:rPr>
+      </w:pPr>
+    </w:p>
+    <w:p>
+      <w:pPr>
+        <w:ind w:left="1440"/>
+        <w:rPr>
+          <w:lang w:val="es-ES_tradnl"/>
+        </w:rPr>
+      </w:pPr>
+      <m:oMathPara>
+        <m:oMath>
+          <m:r>
+            <w:rPr>
+              <w:rFonts w:ascii="Cambria Math" w:hAnsi="Cambria Math"/>
+              <w:lang w:val="es-ES_tradnl"/>
+            </w:rPr>
+            <m:t>Valuación=</m:t>
+          </m:r>
+          <m:r>
+            <m:rPr>
+              <m:sty m:val="p"/>
+            </m:rPr>
+            <w:rPr>
+              <w:rFonts w:ascii="Cambria Math" w:hAnsi="Cambria Math"/>
+              <w:lang w:val="es-ES_tradnl"/>
+            </w:rPr>
+            <m:t>ψ</m:t>
+          </m:r>
+          <m:r>
+            <w:rPr>
+              <w:rFonts w:ascii="Cambria Math" w:hAnsi="Cambria Math"/>
+              <w:lang w:val="es-ES_tradnl"/>
+            </w:rPr>
+            <m:t>*P</m:t>
+          </m:r>
+          <m:r>
+            <w:rPr>
+              <w:rFonts w:ascii="Cambria Math" w:eastAsiaTheme="minorEastAsia" w:hAnsi="Cambria Math"/>
+              <w:lang w:val="es-ES_tradnl"/>
+            </w:rPr>
+            <m:t>=350 * 94.71=$33,149.14</m:t>
+          </m:r>
+        </m:oMath>
+      </m:oMathPara>
     </w:p>
     <w:p>
       <w:pPr>
@@ -9466,18 +10671,53 @@
     </w:p>
     <w:p>
       <w:pPr>
-        <w:ind w:left="720"/>
-        <w:rPr>
-          <w:rFonts w:eastAsiaTheme="minorEastAsia"/>
-          <w:lang w:val="es-ES_tradnl"/>
-        </w:rPr>
-      </w:pPr>
-      <w:r>
-        <w:rPr>
-          <w:rFonts w:eastAsiaTheme="minorEastAsia"/>
-          <w:lang w:val="es-ES_tradnl"/>
-        </w:rPr>
-        <w:tab/>
+        <w:ind w:left="1440"/>
+        <w:rPr>
+          <w:rFonts w:eastAsiaTheme="minorEastAsia"/>
+          <w:lang w:val="es-ES_tradnl"/>
+        </w:rPr>
+      </w:pPr>
+      <w:r>
+        <w:rPr>
+          <w:rFonts w:eastAsiaTheme="minorEastAsia"/>
+          <w:lang w:val="es-ES_tradnl"/>
+        </w:rPr>
+        <w:t xml:space="preserve">El precio de los Bonos M a tasa fija es de 94.71 </w:t>
+      </w:r>
+      <w:r>
+        <w:rPr>
+          <w:rFonts w:eastAsiaTheme="minorEastAsia"/>
+          <w:lang w:val="es-ES_tradnl"/>
+        </w:rPr>
+        <w:t xml:space="preserve">entonces </w:t>
+      </w:r>
+      <w:r>
+        <w:rPr>
+          <w:rFonts w:eastAsiaTheme="minorEastAsia"/>
+          <w:lang w:val="es-ES_tradnl"/>
+        </w:rPr>
+        <w:t xml:space="preserve">si consideramos la compra de un lote de 350 títulos el importe </w:t>
+      </w:r>
+      <w:r>
+        <w:rPr>
+          <w:rFonts w:eastAsiaTheme="minorEastAsia"/>
+          <w:lang w:val="es-ES_tradnl"/>
+        </w:rPr>
+        <w:t xml:space="preserve">total </w:t>
+      </w:r>
+      <w:r>
+        <w:rPr>
+          <w:rFonts w:eastAsiaTheme="minorEastAsia"/>
+          <w:lang w:val="es-ES_tradnl"/>
+        </w:rPr>
+        <w:t xml:space="preserve">sería de $33,149.14 a pagar descontando los flujos uniformes de efectivo </w:t>
+      </w:r>
+      <w:r>
+        <w:rPr>
+          <w:rFonts w:eastAsiaTheme="minorEastAsia"/>
+          <w:lang w:val="es-ES_tradnl"/>
+        </w:rPr>
+        <w:t>a valor presente con la tasa una tasa de mercado de 11%. Tener en cuenta que la tasa cuón ya es efectiva.</w:t>
       </w:r>
     </w:p>
     <w:p>
@@ -9496,31 +10736,833 @@
     </w:p>
     <w:p>
       <w:pPr>
-        <w:rPr>
-          <w:lang w:val="es-ES_tradnl"/>
-        </w:rPr>
-      </w:pPr>
-    </w:p>
-    <w:p>
-      <w:pPr>
-        <w:rPr>
-          <w:lang w:val="es-ES_tradnl"/>
-        </w:rPr>
-      </w:pPr>
-    </w:p>
-    <w:p>
-      <w:pPr>
-        <w:pStyle w:val="Subtitle"/>
-        <w:rPr>
+        <w:ind w:left="1440"/>
+        <w:rPr>
+          <w:lang w:val="es-ES_tradnl"/>
+        </w:rPr>
+      </w:pPr>
+      <w:r>
+        <w:rPr>
+          <w:lang w:val="es-ES_tradnl"/>
+        </w:rPr>
+        <w:t xml:space="preserve">Anualidades, mercado de deuda, </w:t>
+      </w:r>
+      <w:r>
+        <w:rPr>
+          <w:lang w:val="es-ES_tradnl"/>
+        </w:rPr>
+        <w:t>riesgo sistemático, tasa externa de rendimiento, tasa interna de rendimiento (TIR)</w:t>
+      </w:r>
+      <w:r>
+        <w:rPr>
+          <w:lang w:val="es-ES_tradnl"/>
+        </w:rPr>
+        <w:t>, Bonos M,</w:t>
+      </w:r>
+      <w:r>
+        <w:rPr>
+          <w:lang w:val="es-ES_tradnl"/>
+        </w:rPr>
+        <w:t xml:space="preserve"> valor presente, VPN, tasa bianual o bimestral efectiva.</w:t>
+      </w:r>
+    </w:p>
+    <w:p>
+      <w:pPr>
+        <w:ind w:firstLine="720"/>
+        <w:rPr>
+          <w:lang w:val="es-ES_tradnl"/>
+        </w:rPr>
+      </w:pPr>
+    </w:p>
+    <w:p>
+      <w:pPr>
+        <w:rPr>
+          <w:rFonts w:asciiTheme="minorHAnsi" w:eastAsiaTheme="minorEastAsia" w:hAnsiTheme="minorHAnsi" w:cstheme="minorBidi"/>
           <w:b/>
           <w:bCs/>
-          <w:lang w:val="es-ES_tradnl"/>
-        </w:rPr>
-      </w:pPr>
-      <w:r>
-        <w:rPr>
+          <w:color w:val="5A5A5A" w:themeColor="text1" w:themeTint="A5"/>
+          <w:spacing w:val="15"/>
+          <w:sz w:val="22"/>
+          <w:szCs w:val="22"/>
+          <w:lang w:val="es-ES_tradnl"/>
+        </w:rPr>
+      </w:pPr>
+      <w:r>
+        <w:rPr>
+          <w:rFonts w:asciiTheme="minorHAnsi" w:eastAsiaTheme="minorEastAsia" w:hAnsiTheme="minorHAnsi" w:cstheme="minorBidi"/>
           <w:b/>
           <w:bCs/>
+          <w:color w:val="5A5A5A" w:themeColor="text1" w:themeTint="A5"/>
+          <w:spacing w:val="15"/>
+          <w:sz w:val="22"/>
+          <w:szCs w:val="22"/>
+          <w:lang w:val="es-ES_tradnl"/>
+        </w:rPr>
+        <w:t>Valuación de bonos con cupón</w:t>
+      </w:r>
+      <w:r>
+        <w:rPr>
+          <w:rFonts w:asciiTheme="minorHAnsi" w:eastAsiaTheme="minorEastAsia" w:hAnsiTheme="minorHAnsi" w:cstheme="minorBidi"/>
+          <w:b/>
+          <w:bCs/>
+          <w:color w:val="5A5A5A" w:themeColor="text1" w:themeTint="A5"/>
+          <w:spacing w:val="15"/>
+          <w:sz w:val="22"/>
+          <w:szCs w:val="22"/>
+          <w:lang w:val="es-ES_tradnl"/>
+        </w:rPr>
+        <w:t xml:space="preserve"> o </w:t>
+      </w:r>
+      <w:proofErr w:type="spellStart"/>
+      <w:r>
+        <w:rPr>
+          <w:rFonts w:asciiTheme="minorHAnsi" w:eastAsiaTheme="minorEastAsia" w:hAnsiTheme="minorHAnsi" w:cstheme="minorBidi"/>
+          <w:b/>
+          <w:bCs/>
+          <w:color w:val="5A5A5A" w:themeColor="text1" w:themeTint="A5"/>
+          <w:spacing w:val="15"/>
+          <w:sz w:val="22"/>
+          <w:szCs w:val="22"/>
+          <w:lang w:val="es-ES_tradnl"/>
+        </w:rPr>
+        <w:t>cuponados</w:t>
+      </w:r>
+      <w:proofErr w:type="spellEnd"/>
+      <w:r>
+        <w:rPr>
+          <w:rFonts w:asciiTheme="minorHAnsi" w:eastAsiaTheme="minorEastAsia" w:hAnsiTheme="minorHAnsi" w:cstheme="minorBidi"/>
+          <w:b/>
+          <w:bCs/>
+          <w:color w:val="5A5A5A" w:themeColor="text1" w:themeTint="A5"/>
+          <w:spacing w:val="15"/>
+          <w:sz w:val="22"/>
+          <w:szCs w:val="22"/>
+          <w:lang w:val="es-ES_tradnl"/>
+        </w:rPr>
+        <w:t>,</w:t>
+      </w:r>
+      <w:r>
+        <w:rPr>
+          <w:rFonts w:asciiTheme="minorHAnsi" w:eastAsiaTheme="minorEastAsia" w:hAnsiTheme="minorHAnsi" w:cstheme="minorBidi"/>
+          <w:b/>
+          <w:bCs/>
+          <w:color w:val="5A5A5A" w:themeColor="text1" w:themeTint="A5"/>
+          <w:spacing w:val="15"/>
+          <w:sz w:val="22"/>
+          <w:szCs w:val="22"/>
+          <w:lang w:val="es-ES_tradnl"/>
+        </w:rPr>
+        <w:t xml:space="preserve"> de tasa </w:t>
+      </w:r>
+      <w:r>
+        <w:rPr>
+          <w:rFonts w:asciiTheme="minorHAnsi" w:eastAsiaTheme="minorEastAsia" w:hAnsiTheme="minorHAnsi" w:cstheme="minorBidi"/>
+          <w:b/>
+          <w:bCs/>
+          <w:color w:val="5A5A5A" w:themeColor="text1" w:themeTint="A5"/>
+          <w:spacing w:val="15"/>
+          <w:sz w:val="22"/>
+          <w:szCs w:val="22"/>
+          <w:lang w:val="es-ES_tradnl"/>
+        </w:rPr>
+        <w:t>flotante</w:t>
+      </w:r>
+      <w:r>
+        <w:rPr>
+          <w:rFonts w:asciiTheme="minorHAnsi" w:eastAsiaTheme="minorEastAsia" w:hAnsiTheme="minorHAnsi" w:cstheme="minorBidi"/>
+          <w:b/>
+          <w:bCs/>
+          <w:color w:val="5A5A5A" w:themeColor="text1" w:themeTint="A5"/>
+          <w:spacing w:val="15"/>
+          <w:sz w:val="22"/>
+          <w:szCs w:val="22"/>
+          <w:lang w:val="es-ES_tradnl"/>
+        </w:rPr>
+        <w:t xml:space="preserve"> o variable</w:t>
+      </w:r>
+    </w:p>
+    <w:p>
+      <w:pPr>
+        <w:rPr>
+          <w:rFonts w:eastAsiaTheme="minorEastAsia"/>
+          <w:lang w:val="es-ES_tradnl"/>
+        </w:rPr>
+      </w:pPr>
+      <m:oMathPara>
+        <m:oMath>
+          <m:r>
+            <w:rPr>
+              <w:rFonts w:ascii="Cambria Math" w:hAnsi="Cambria Math"/>
+              <w:lang w:val="es-ES_tradnl"/>
+            </w:rPr>
+            <m:t>P=</m:t>
+          </m:r>
+          <m:nary>
+            <m:naryPr>
+              <m:chr m:val="∑"/>
+              <m:ctrlPr>
+                <w:rPr>
+                  <w:rFonts w:ascii="Cambria Math" w:hAnsi="Cambria Math"/>
+                  <w:lang w:val="es-ES_tradnl"/>
+                </w:rPr>
+              </m:ctrlPr>
+            </m:naryPr>
+            <m:sub>
+              <m:r>
+                <w:rPr>
+                  <w:rFonts w:ascii="Cambria Math" w:hAnsi="Cambria Math"/>
+                  <w:lang w:val="es-ES_tradnl"/>
+                </w:rPr>
+                <m:t>t=1</m:t>
+              </m:r>
+              <m:ctrlPr>
+                <w:rPr>
+                  <w:rFonts w:ascii="Cambria Math" w:hAnsi="Cambria Math"/>
+                  <w:i/>
+                  <w:lang w:val="es-ES_tradnl"/>
+                </w:rPr>
+              </m:ctrlPr>
+            </m:sub>
+            <m:sup>
+              <m:r>
+                <w:rPr>
+                  <w:rFonts w:ascii="Cambria Math" w:hAnsi="Cambria Math"/>
+                  <w:lang w:val="es-ES_tradnl"/>
+                </w:rPr>
+                <m:t>N</m:t>
+              </m:r>
+              <m:ctrlPr>
+                <w:rPr>
+                  <w:rFonts w:ascii="Cambria Math" w:hAnsi="Cambria Math"/>
+                  <w:i/>
+                  <w:lang w:val="es-ES_tradnl"/>
+                </w:rPr>
+              </m:ctrlPr>
+            </m:sup>
+            <m:e>
+              <m:f>
+                <m:fPr>
+                  <m:ctrlPr>
+                    <w:rPr>
+                      <w:rFonts w:ascii="Cambria Math" w:hAnsi="Cambria Math"/>
+                      <w:lang w:val="es-ES_tradnl"/>
+                    </w:rPr>
+                  </m:ctrlPr>
+                </m:fPr>
+                <m:num>
+                  <m:r>
+                    <w:rPr>
+                      <w:rFonts w:ascii="Cambria Math" w:hAnsi="Cambria Math"/>
+                      <w:lang w:val="es-ES_tradnl"/>
+                    </w:rPr>
+                    <m:t>C</m:t>
+                  </m:r>
+                  <m:ctrlPr>
+                    <w:rPr>
+                      <w:rFonts w:ascii="Cambria Math" w:hAnsi="Cambria Math"/>
+                      <w:i/>
+                      <w:lang w:val="es-ES_tradnl"/>
+                    </w:rPr>
+                  </m:ctrlPr>
+                </m:num>
+                <m:den>
+                  <m:sSup>
+                    <m:sSupPr>
+                      <m:ctrlPr>
+                        <w:rPr>
+                          <w:rFonts w:ascii="Cambria Math" w:hAnsi="Cambria Math"/>
+                          <w:i/>
+                          <w:lang w:val="es-ES_tradnl"/>
+                        </w:rPr>
+                      </m:ctrlPr>
+                    </m:sSupPr>
+                    <m:e>
+                      <m:d>
+                        <m:dPr>
+                          <m:ctrlPr>
+                            <w:rPr>
+                              <w:rFonts w:ascii="Cambria Math" w:hAnsi="Cambria Math"/>
+                              <w:i/>
+                              <w:lang w:val="es-ES_tradnl"/>
+                            </w:rPr>
+                          </m:ctrlPr>
+                        </m:dPr>
+                        <m:e>
+                          <m:r>
+                            <w:rPr>
+                              <w:rFonts w:ascii="Cambria Math" w:hAnsi="Cambria Math"/>
+                              <w:lang w:val="es-ES_tradnl"/>
+                            </w:rPr>
+                            <m:t>1+i</m:t>
+                          </m:r>
+                        </m:e>
+                      </m:d>
+                    </m:e>
+                    <m:sup>
+                      <m:r>
+                        <w:rPr>
+                          <w:rFonts w:ascii="Cambria Math" w:hAnsi="Cambria Math"/>
+                          <w:lang w:val="es-ES_tradnl"/>
+                        </w:rPr>
+                        <m:t>n</m:t>
+                      </m:r>
+                    </m:sup>
+                  </m:sSup>
+                  <m:ctrlPr>
+                    <w:rPr>
+                      <w:rFonts w:ascii="Cambria Math" w:hAnsi="Cambria Math"/>
+                      <w:i/>
+                      <w:lang w:val="es-ES_tradnl"/>
+                    </w:rPr>
+                  </m:ctrlPr>
+                </m:den>
+              </m:f>
+            </m:e>
+          </m:nary>
+          <m:r>
+            <w:rPr>
+              <w:rFonts w:ascii="Cambria Math" w:hAnsi="Cambria Math"/>
+              <w:lang w:val="es-ES_tradnl"/>
+            </w:rPr>
+            <m:t>+</m:t>
+          </m:r>
+          <m:f>
+            <m:fPr>
+              <m:ctrlPr>
+                <w:rPr>
+                  <w:rFonts w:ascii="Cambria Math" w:hAnsi="Cambria Math"/>
+                  <w:lang w:val="es-ES_tradnl"/>
+                </w:rPr>
+              </m:ctrlPr>
+            </m:fPr>
+            <m:num>
+              <m:r>
+                <w:rPr>
+                  <w:rFonts w:ascii="Cambria Math" w:hAnsi="Cambria Math"/>
+                  <w:lang w:val="es-ES_tradnl"/>
+                </w:rPr>
+                <m:t>VN</m:t>
+              </m:r>
+              <m:ctrlPr>
+                <w:rPr>
+                  <w:rFonts w:ascii="Cambria Math" w:hAnsi="Cambria Math"/>
+                  <w:i/>
+                  <w:lang w:val="es-ES_tradnl"/>
+                </w:rPr>
+              </m:ctrlPr>
+            </m:num>
+            <m:den>
+              <m:sSup>
+                <m:sSupPr>
+                  <m:ctrlPr>
+                    <w:rPr>
+                      <w:rFonts w:ascii="Cambria Math" w:hAnsi="Cambria Math"/>
+                      <w:i/>
+                      <w:lang w:val="es-ES_tradnl"/>
+                    </w:rPr>
+                  </m:ctrlPr>
+                </m:sSupPr>
+                <m:e>
+                  <m:d>
+                    <m:dPr>
+                      <m:ctrlPr>
+                        <w:rPr>
+                          <w:rFonts w:ascii="Cambria Math" w:hAnsi="Cambria Math"/>
+                          <w:i/>
+                          <w:lang w:val="es-ES_tradnl"/>
+                        </w:rPr>
+                      </m:ctrlPr>
+                    </m:dPr>
+                    <m:e>
+                      <m:r>
+                        <w:rPr>
+                          <w:rFonts w:ascii="Cambria Math" w:hAnsi="Cambria Math"/>
+                          <w:lang w:val="es-ES_tradnl"/>
+                        </w:rPr>
+                        <m:t>1+i</m:t>
+                      </m:r>
+                    </m:e>
+                  </m:d>
+                </m:e>
+                <m:sup>
+                  <m:r>
+                    <w:rPr>
+                      <w:rFonts w:ascii="Cambria Math" w:hAnsi="Cambria Math"/>
+                      <w:lang w:val="es-ES_tradnl"/>
+                    </w:rPr>
+                    <m:t>n</m:t>
+                  </m:r>
+                </m:sup>
+              </m:sSup>
+              <m:ctrlPr>
+                <w:rPr>
+                  <w:rFonts w:ascii="Cambria Math" w:hAnsi="Cambria Math"/>
+                  <w:i/>
+                  <w:lang w:val="es-ES_tradnl"/>
+                </w:rPr>
+              </m:ctrlPr>
+            </m:den>
+          </m:f>
+        </m:oMath>
+      </m:oMathPara>
+    </w:p>
+    <w:p>
+      <w:pPr>
+        <w:rPr>
+          <w:lang w:val="es-ES_tradnl"/>
+        </w:rPr>
+      </w:pPr>
+    </w:p>
+    <w:p>
+      <w:pPr>
+        <w:jc w:val="center"/>
+        <w:rPr>
+          <w:rFonts w:asciiTheme="minorHAnsi" w:eastAsiaTheme="minorEastAsia" w:hAnsiTheme="minorHAnsi" w:cstheme="minorBidi"/>
+          <w:b/>
+          <w:bCs/>
+          <w:color w:val="5A5A5A" w:themeColor="text1" w:themeTint="A5"/>
+          <w:spacing w:val="15"/>
+          <w:sz w:val="22"/>
+          <w:szCs w:val="22"/>
+          <w:lang w:val="es-ES_tradnl"/>
+        </w:rPr>
+      </w:pPr>
+      <w:r>
+        <w:rPr>
+          <w:rFonts w:asciiTheme="minorHAnsi" w:eastAsiaTheme="minorEastAsia" w:hAnsiTheme="minorHAnsi" w:cstheme="minorBidi"/>
+          <w:b/>
+          <w:bCs/>
+          <w:color w:val="5A5A5A" w:themeColor="text1" w:themeTint="A5"/>
+          <w:spacing w:val="15"/>
+          <w:sz w:val="22"/>
+          <w:szCs w:val="22"/>
+          <w:lang w:val="es-ES_tradnl"/>
+        </w:rPr>
+        <w:t>o</w:t>
+      </w:r>
+    </w:p>
+    <w:p>
+      <w:pPr>
+        <w:jc w:val="center"/>
+        <w:rPr>
+          <w:rFonts w:asciiTheme="minorHAnsi" w:eastAsiaTheme="minorEastAsia" w:hAnsiTheme="minorHAnsi" w:cstheme="minorBidi"/>
+          <w:b/>
+          <w:bCs/>
+          <w:color w:val="5A5A5A" w:themeColor="text1" w:themeTint="A5"/>
+          <w:spacing w:val="15"/>
+          <w:sz w:val="22"/>
+          <w:szCs w:val="22"/>
+          <w:lang w:val="es-ES_tradnl"/>
+        </w:rPr>
+      </w:pPr>
+    </w:p>
+    <w:p>
+      <m:oMathPara>
+        <m:oMath>
+          <m:r>
+            <w:rPr>
+              <w:rFonts w:ascii="Cambria Math" w:hAnsi="Cambria Math"/>
+            </w:rPr>
+            <w:lastRenderedPageBreak/>
+            <m:t>P=</m:t>
+          </m:r>
+          <m:nary>
+            <m:naryPr>
+              <m:chr m:val="∑"/>
+              <m:ctrlPr>
+                <w:rPr>
+                  <w:rFonts w:ascii="Cambria Math" w:hAnsi="Cambria Math"/>
+                </w:rPr>
+              </m:ctrlPr>
+            </m:naryPr>
+            <m:sub>
+              <m:r>
+                <w:rPr>
+                  <w:rFonts w:ascii="Cambria Math" w:hAnsi="Cambria Math"/>
+                </w:rPr>
+                <m:t>t=1</m:t>
+              </m:r>
+              <m:ctrlPr>
+                <w:rPr>
+                  <w:rFonts w:ascii="Cambria Math" w:hAnsi="Cambria Math"/>
+                  <w:i/>
+                </w:rPr>
+              </m:ctrlPr>
+            </m:sub>
+            <m:sup>
+              <m:r>
+                <w:rPr>
+                  <w:rFonts w:ascii="Cambria Math" w:hAnsi="Cambria Math"/>
+                </w:rPr>
+                <m:t>N</m:t>
+              </m:r>
+              <m:ctrlPr>
+                <w:rPr>
+                  <w:rFonts w:ascii="Cambria Math" w:hAnsi="Cambria Math"/>
+                  <w:i/>
+                </w:rPr>
+              </m:ctrlPr>
+            </m:sup>
+            <m:e>
+              <m:f>
+                <m:fPr>
+                  <m:ctrlPr>
+                    <w:rPr>
+                      <w:rFonts w:ascii="Cambria Math" w:hAnsi="Cambria Math"/>
+                    </w:rPr>
+                  </m:ctrlPr>
+                </m:fPr>
+                <m:num>
+                  <m:r>
+                    <w:rPr>
+                      <w:rFonts w:ascii="Cambria Math" w:hAnsi="Cambria Math"/>
+                    </w:rPr>
+                    <m:t>C</m:t>
+                  </m:r>
+                  <m:ctrlPr>
+                    <w:rPr>
+                      <w:rFonts w:ascii="Cambria Math" w:hAnsi="Cambria Math"/>
+                      <w:i/>
+                    </w:rPr>
+                  </m:ctrlPr>
+                </m:num>
+                <m:den>
+                  <m:sSup>
+                    <m:sSupPr>
+                      <m:ctrlPr>
+                        <w:rPr>
+                          <w:rFonts w:ascii="Cambria Math" w:hAnsi="Cambria Math"/>
+                          <w:i/>
+                        </w:rPr>
+                      </m:ctrlPr>
+                    </m:sSupPr>
+                    <m:e>
+                      <m:d>
+                        <m:dPr>
+                          <m:ctrlPr>
+                            <w:rPr>
+                              <w:rFonts w:ascii="Cambria Math" w:hAnsi="Cambria Math"/>
+                              <w:i/>
+                            </w:rPr>
+                          </m:ctrlPr>
+                        </m:dPr>
+                        <m:e>
+                          <m:r>
+                            <w:rPr>
+                              <w:rFonts w:ascii="Cambria Math" w:hAnsi="Cambria Math"/>
+                            </w:rPr>
+                            <m:t>1+i+s</m:t>
+                          </m:r>
+                        </m:e>
+                      </m:d>
+                    </m:e>
+                    <m:sup>
+                      <m:r>
+                        <w:rPr>
+                          <w:rFonts w:ascii="Cambria Math" w:hAnsi="Cambria Math"/>
+                        </w:rPr>
+                        <m:t>n</m:t>
+                      </m:r>
+                    </m:sup>
+                  </m:sSup>
+                  <m:ctrlPr>
+                    <w:rPr>
+                      <w:rFonts w:ascii="Cambria Math" w:hAnsi="Cambria Math"/>
+                      <w:i/>
+                    </w:rPr>
+                  </m:ctrlPr>
+                </m:den>
+              </m:f>
+            </m:e>
+          </m:nary>
+          <m:r>
+            <w:rPr>
+              <w:rFonts w:ascii="Cambria Math" w:hAnsi="Cambria Math"/>
+            </w:rPr>
+            <m:t>+</m:t>
+          </m:r>
+          <m:f>
+            <m:fPr>
+              <m:ctrlPr>
+                <w:rPr>
+                  <w:rFonts w:ascii="Cambria Math" w:hAnsi="Cambria Math"/>
+                </w:rPr>
+              </m:ctrlPr>
+            </m:fPr>
+            <m:num>
+              <m:r>
+                <w:rPr>
+                  <w:rFonts w:ascii="Cambria Math" w:hAnsi="Cambria Math"/>
+                </w:rPr>
+                <m:t>VN</m:t>
+              </m:r>
+              <m:ctrlPr>
+                <w:rPr>
+                  <w:rFonts w:ascii="Cambria Math" w:hAnsi="Cambria Math"/>
+                  <w:i/>
+                </w:rPr>
+              </m:ctrlPr>
+            </m:num>
+            <m:den>
+              <m:sSup>
+                <m:sSupPr>
+                  <m:ctrlPr>
+                    <w:rPr>
+                      <w:rFonts w:ascii="Cambria Math" w:hAnsi="Cambria Math"/>
+                      <w:i/>
+                    </w:rPr>
+                  </m:ctrlPr>
+                </m:sSupPr>
+                <m:e>
+                  <m:d>
+                    <m:dPr>
+                      <m:ctrlPr>
+                        <w:rPr>
+                          <w:rFonts w:ascii="Cambria Math" w:hAnsi="Cambria Math"/>
+                          <w:i/>
+                        </w:rPr>
+                      </m:ctrlPr>
+                    </m:dPr>
+                    <m:e>
+                      <m:r>
+                        <w:rPr>
+                          <w:rFonts w:ascii="Cambria Math" w:hAnsi="Cambria Math"/>
+                        </w:rPr>
+                        <m:t>1+i+s</m:t>
+                      </m:r>
+                    </m:e>
+                  </m:d>
+                </m:e>
+                <m:sup>
+                  <m:r>
+                    <w:rPr>
+                      <w:rFonts w:ascii="Cambria Math" w:hAnsi="Cambria Math"/>
+                    </w:rPr>
+                    <m:t>n</m:t>
+                  </m:r>
+                </m:sup>
+              </m:sSup>
+              <m:ctrlPr>
+                <w:rPr>
+                  <w:rFonts w:ascii="Cambria Math" w:hAnsi="Cambria Math"/>
+                  <w:i/>
+                </w:rPr>
+              </m:ctrlPr>
+            </m:den>
+          </m:f>
+        </m:oMath>
+      </m:oMathPara>
+    </w:p>
+    <w:p>
+      <w:pPr>
+        <w:rPr>
+          <w:lang w:val="es-ES_tradnl"/>
+        </w:rPr>
+      </w:pPr>
+      <w:r>
+        <w:tab/>
+      </w:r>
+      <w:r>
+        <w:rPr>
+          <w:lang w:val="es-ES_tradnl"/>
+        </w:rPr>
+        <w:t>Donde</w:t>
+      </w:r>
+    </w:p>
+    <w:p>
+      <w:pPr>
+        <w:rPr>
+          <w:lang w:val="es-ES_tradnl"/>
+        </w:rPr>
+      </w:pPr>
+      <w:r>
+        <w:rPr>
+          <w:lang w:val="es-ES_tradnl"/>
+        </w:rPr>
+        <w:tab/>
+      </w:r>
+      <w:r>
+        <w:rPr>
+          <w:lang w:val="es-ES_tradnl"/>
+        </w:rPr>
+        <w:tab/>
+        <w:t>P = precio del título;</w:t>
+      </w:r>
+    </w:p>
+    <w:p>
+      <w:pPr>
+        <w:rPr>
+          <w:lang w:val="es-ES_tradnl"/>
+        </w:rPr>
+      </w:pPr>
+      <w:r>
+        <w:rPr>
+          <w:lang w:val="es-ES_tradnl"/>
+        </w:rPr>
+        <w:tab/>
+      </w:r>
+      <w:r>
+        <w:rPr>
+          <w:lang w:val="es-ES_tradnl"/>
+        </w:rPr>
+        <w:tab/>
+        <w:t>C = pago periódico a recibir sobre el valor nominal (cupón);</w:t>
+      </w:r>
+    </w:p>
+    <w:p>
+      <w:pPr>
+        <w:rPr>
+          <w:lang w:val="es-ES_tradnl"/>
+        </w:rPr>
+      </w:pPr>
+      <w:r>
+        <w:rPr>
+          <w:lang w:val="es-ES_tradnl"/>
+        </w:rPr>
+        <w:tab/>
+      </w:r>
+      <w:r>
+        <w:rPr>
+          <w:lang w:val="es-ES_tradnl"/>
+        </w:rPr>
+        <w:tab/>
+        <w:t>i = tasa de interés o de referencia;</w:t>
+      </w:r>
+    </w:p>
+    <w:p>
+      <w:pPr>
+        <w:rPr>
+          <w:lang w:val="es-ES_tradnl"/>
+        </w:rPr>
+      </w:pPr>
+      <w:r>
+        <w:rPr>
+          <w:lang w:val="es-ES_tradnl"/>
+        </w:rPr>
+        <w:tab/>
+      </w:r>
+      <w:r>
+        <w:rPr>
+          <w:lang w:val="es-ES_tradnl"/>
+        </w:rPr>
+        <w:tab/>
+        <w:t>s = sobretasa ajustada al riesgo y;</w:t>
+      </w:r>
+    </w:p>
+    <w:p>
+      <w:pPr>
+        <w:rPr>
+          <w:rFonts w:eastAsiaTheme="minorEastAsia"/>
+          <w:lang w:val="es-ES_tradnl"/>
+        </w:rPr>
+      </w:pPr>
+      <w:r>
+        <w:rPr>
+          <w:lang w:val="es-ES_tradnl"/>
+        </w:rPr>
+        <w:tab/>
+      </w:r>
+      <w:r>
+        <w:rPr>
+          <w:lang w:val="es-ES_tradnl"/>
+        </w:rPr>
+        <w:tab/>
+        <w:t>VN = valor nominal.</w:t>
+      </w:r>
+    </w:p>
+    <w:p>
+      <w:pPr>
+        <w:rPr>
+          <w:rFonts w:eastAsiaTheme="minorEastAsia"/>
+          <w:lang w:val="es-ES_tradnl"/>
+        </w:rPr>
+      </w:pPr>
+    </w:p>
+    <w:p>
+      <w:pPr>
+        <w:ind w:left="720"/>
+        <w:rPr>
+          <w:lang w:val="es-ES_tradnl"/>
+        </w:rPr>
+      </w:pPr>
+      <w:r>
+        <w:rPr>
+          <w:lang w:val="es-ES_tradnl"/>
+        </w:rPr>
+        <w:t>Propósito</w:t>
+      </w:r>
+    </w:p>
+    <w:p>
+      <w:pPr>
+        <w:ind w:left="720"/>
+        <w:rPr>
+          <w:lang w:val="es-ES_tradnl"/>
+        </w:rPr>
+      </w:pPr>
+      <w:r>
+        <w:rPr>
+          <w:lang w:val="es-ES_tradnl"/>
+        </w:rPr>
+        <w:t>Ejercicio</w:t>
+      </w:r>
+    </w:p>
+    <w:p>
+      <w:pPr>
+        <w:ind w:left="720"/>
+        <w:rPr>
+          <w:rFonts w:eastAsiaTheme="minorEastAsia"/>
+          <w:lang w:val="es-ES_tradnl"/>
+        </w:rPr>
+      </w:pPr>
+      <w:r>
+        <w:rPr>
+          <w:rFonts w:eastAsiaTheme="minorEastAsia"/>
+          <w:lang w:val="es-ES_tradnl"/>
+        </w:rPr>
+        <w:t>Interpretación</w:t>
+      </w:r>
+    </w:p>
+    <w:p>
+      <w:pPr>
+        <w:ind w:firstLine="720"/>
+        <w:rPr>
+          <w:lang w:val="es-ES_tradnl"/>
+        </w:rPr>
+      </w:pPr>
+      <w:r>
+        <w:rPr>
+          <w:lang w:val="es-ES_tradnl"/>
+        </w:rPr>
+        <w:t>Conceptos clave</w:t>
+      </w:r>
+    </w:p>
+    <w:p>
+      <w:pPr>
+        <w:rPr>
+          <w:lang w:val="es-ES_tradnl"/>
+        </w:rPr>
+      </w:pPr>
+    </w:p>
+    <w:p>
+      <w:pPr>
+        <w:rPr>
+          <w:lang w:val="es-ES_tradnl"/>
+        </w:rPr>
+      </w:pPr>
+    </w:p>
+    <w:p>
+      <w:pPr>
+        <w:pStyle w:val="Subtitle"/>
+        <w:rPr>
+          <w:b/>
+          <w:bCs/>
+          <w:lang w:val="es-ES_tradnl"/>
+        </w:rPr>
+      </w:pPr>
+      <w:r>
+        <w:rPr>
+          <w:b/>
+          <w:bCs/>
           <w:lang w:val="es-ES_tradnl"/>
         </w:rPr>
         <w:t>Título</w:t>
@@ -9626,6 +11668,27 @@
           <w:lang w:val="es-ES_tradnl"/>
         </w:rPr>
       </w:pPr>
+      <w:r>
+        <w:rPr>
+          <w:lang w:val="es-ES_tradnl"/>
+        </w:rPr>
+        <w:br w:type="page"/>
+      </w:r>
+    </w:p>
+    <w:p>
+      <w:pPr>
+        <w:pStyle w:val="Title"/>
+        <w:rPr>
+          <w:lang w:val="es-ES_tradnl"/>
+        </w:rPr>
+      </w:pPr>
+      <w:r>
+        <w:rPr>
+          <w:lang w:val="es-ES_tradnl"/>
+        </w:rPr>
+        <w:lastRenderedPageBreak/>
+        <w:t>Temas</w:t>
+      </w:r>
     </w:p>
     <w:p>
       <w:pPr>
@@ -9759,44 +11822,42 @@
     <w:p>
       <w:pPr>
         <w:rPr>
-          <w:lang w:val="es-ES_tradnl"/>
-        </w:rPr>
-      </w:pPr>
-      <w:r>
-        <w:rPr>
+          <w:highlight w:val="lightGray"/>
+          <w:lang w:val="es-ES_tradnl"/>
+        </w:rPr>
+      </w:pPr>
+      <w:r>
+        <w:rPr>
+          <w:highlight w:val="lightGray"/>
           <w:lang w:val="es-ES_tradnl"/>
         </w:rPr>
         <w:t>Valuación de bonos con cupón</w:t>
       </w:r>
       <w:r>
         <w:rPr>
-          <w:lang w:val="es-ES_tradnl"/>
-        </w:rPr>
-        <w:t xml:space="preserve"> o </w:t>
-      </w:r>
-      <w:proofErr w:type="spellStart"/>
-      <w:r>
-        <w:rPr>
-          <w:lang w:val="es-ES_tradnl"/>
-        </w:rPr>
-        <w:t>cuponados</w:t>
-      </w:r>
-      <w:proofErr w:type="spellEnd"/>
-      <w:r>
-        <w:rPr>
-          <w:lang w:val="es-ES_tradnl"/>
-        </w:rPr>
-        <w:t xml:space="preserve"> y documentos de deuda</w:t>
-      </w:r>
-    </w:p>
-    <w:p>
-      <w:pPr>
-        <w:rPr>
-          <w:lang w:val="es-ES_tradnl"/>
-        </w:rPr>
-      </w:pPr>
-      <w:r>
-        <w:rPr>
+          <w:highlight w:val="lightGray"/>
+          <w:lang w:val="es-ES_tradnl"/>
+        </w:rPr>
+        <w:t xml:space="preserve"> </w:t>
+      </w:r>
+      <w:r>
+        <w:rPr>
+          <w:highlight w:val="lightGray"/>
+          <w:lang w:val="es-ES_tradnl"/>
+        </w:rPr>
+        <w:t>y documentos de deuda</w:t>
+      </w:r>
+    </w:p>
+    <w:p>
+      <w:pPr>
+        <w:rPr>
+          <w:highlight w:val="lightGray"/>
+          <w:lang w:val="es-ES_tradnl"/>
+        </w:rPr>
+      </w:pPr>
+      <w:r>
+        <w:rPr>
+          <w:highlight w:val="lightGray"/>
           <w:lang w:val="es-ES_tradnl"/>
         </w:rPr>
         <w:tab/>
@@ -9811,6 +11872,7 @@
       </w:pPr>
       <w:r>
         <w:rPr>
+          <w:highlight w:val="lightGray"/>
           <w:lang w:val="es-ES_tradnl"/>
         </w:rPr>
         <w:tab/>
@@ -10099,14 +12161,6 @@
     <w:p>
       <w:pPr>
         <w:rPr>
-          <w:highlight w:val="lightGray"/>
-          <w:lang w:val="es-ES_tradnl"/>
-        </w:rPr>
-      </w:pPr>
-    </w:p>
-    <w:p>
-      <w:pPr>
-        <w:rPr>
           <w:lang w:val="es-ES_tradnl"/>
         </w:rPr>
       </w:pPr>
@@ -10262,6 +12316,7 @@
         <w:rPr>
           <w:lang w:val="es-ES_tradnl"/>
         </w:rPr>
+        <w:lastRenderedPageBreak/>
         <w:tab/>
         <w:t>Tasa de rendimiento promedio sobre la inversión</w:t>
       </w:r>
@@ -10850,13 +12905,6 @@
         </w:rPr>
         <w:t xml:space="preserve">Covarianza </w:t>
       </w:r>
-    </w:p>
-    <w:p>
-      <w:pPr>
-        <w:rPr>
-          <w:lang w:val="es-ES_tradnl"/>
-        </w:rPr>
-      </w:pPr>
     </w:p>
     <w:sectPr>
       <w:pgSz w:w="12240" w:h="15840"/>

</xml_diff>